<commit_message>
Numeracion de las ecuaciones
</commit_message>
<xml_diff>
--- a/TP5/Informe/ParteB/TP 5B OBLIGATORIO.docx
+++ b/TP5/Informe/ParteB/TP 5B OBLIGATORIO.docx
@@ -1,6 +1,6 @@
 
 <file path=word/document.xml><?xml version="1.0" encoding="utf-8"?>
-<w:document xmlns:wpc="http://schemas.microsoft.com/office/word/2010/wordprocessingCanvas" xmlns:cx="http://schemas.microsoft.com/office/drawing/2014/chartex" xmlns:mc="http://schemas.openxmlformats.org/markup-compatibility/2006" xmlns:o="urn:schemas-microsoft-com:office:office" xmlns:r="http://schemas.openxmlformats.org/officeDocument/2006/relationships" xmlns:m="http://schemas.openxmlformats.org/officeDocument/2006/math" xmlns:v="urn:schemas-microsoft-com:vml" xmlns:wp14="http://schemas.microsoft.com/office/word/2010/wordprocessingDrawing" xmlns:wp="http://schemas.openxmlformats.org/drawingml/2006/wordprocessingDrawing" xmlns:w10="urn:schemas-microsoft-com:office:word" xmlns:w="http://schemas.openxmlformats.org/wordprocessingml/2006/main" xmlns:w14="http://schemas.microsoft.com/office/word/2010/wordml" xmlns:w15="http://schemas.microsoft.com/office/word/2012/wordml" xmlns:w16se="http://schemas.microsoft.com/office/word/2015/wordml/symex" xmlns:wpg="http://schemas.microsoft.com/office/word/2010/wordprocessingGroup" xmlns:wpi="http://schemas.microsoft.com/office/word/2010/wordprocessingInk" xmlns:wne="http://schemas.microsoft.com/office/word/2006/wordml" xmlns:wps="http://schemas.microsoft.com/office/word/2010/wordprocessingShape" mc:Ignorable="w14 w15 w16se wp14">
+<w:document xmlns:wpc="http://schemas.microsoft.com/office/word/2010/wordprocessingCanvas" xmlns:mc="http://schemas.openxmlformats.org/markup-compatibility/2006" xmlns:o="urn:schemas-microsoft-com:office:office" xmlns:r="http://schemas.openxmlformats.org/officeDocument/2006/relationships" xmlns:m="http://schemas.openxmlformats.org/officeDocument/2006/math" xmlns:v="urn:schemas-microsoft-com:vml" xmlns:wp14="http://schemas.microsoft.com/office/word/2010/wordprocessingDrawing" xmlns:wp="http://schemas.openxmlformats.org/drawingml/2006/wordprocessingDrawing" xmlns:w10="urn:schemas-microsoft-com:office:word" xmlns:w="http://schemas.openxmlformats.org/wordprocessingml/2006/main" xmlns:w14="http://schemas.microsoft.com/office/word/2010/wordml" xmlns:w15="http://schemas.microsoft.com/office/word/2012/wordml" xmlns:wpg="http://schemas.microsoft.com/office/word/2010/wordprocessingGroup" xmlns:wpi="http://schemas.microsoft.com/office/word/2010/wordprocessingInk" xmlns:wne="http://schemas.microsoft.com/office/word/2006/wordml" xmlns:wps="http://schemas.microsoft.com/office/word/2010/wordprocessingShape" mc:Ignorable="w14 w15 wp14">
   <w:body>
     <w:p>
       <w:pPr>
@@ -69,6 +69,7 @@
       <w:r>
         <w:rPr>
           <w:noProof/>
+          <w:lang w:val="es-AR" w:eastAsia="es-AR"/>
         </w:rPr>
         <w:drawing>
           <wp:anchor distT="0" distB="0" distL="114300" distR="114300" simplePos="0" relativeHeight="251659264" behindDoc="0" locked="0" layoutInCell="1" allowOverlap="1" wp14:anchorId="153AD985" wp14:editId="0DB76FFA">
@@ -330,18 +331,19 @@
           <w:szCs w:val="48"/>
           <w:lang w:val="es-ES"/>
         </w:rPr>
-        <w:t>, Leg. N° 13256</w:t>
-      </w:r>
-    </w:p>
-    <w:p>
-      <w:pPr>
+        <w:t xml:space="preserve">, </w:t>
+      </w:r>
+      <w:proofErr w:type="spellStart"/>
+      <w:r>
         <w:rPr>
           <w:b/>
           <w:sz w:val="32"/>
           <w:szCs w:val="48"/>
           <w:lang w:val="es-ES"/>
         </w:rPr>
-      </w:pPr>
+        <w:t>Leg</w:t>
+      </w:r>
+      <w:proofErr w:type="spellEnd"/>
       <w:r>
         <w:rPr>
           <w:b/>
@@ -349,17 +351,18 @@
           <w:szCs w:val="48"/>
           <w:lang w:val="es-ES"/>
         </w:rPr>
-        <w:t>Juan Manuel BORQUEZ PEREZ, Leg.</w:t>
-      </w:r>
-      <w:r>
+        <w:t>. N° 13256</w:t>
+      </w:r>
+    </w:p>
+    <w:p>
+      <w:pPr>
         <w:rPr>
           <w:b/>
           <w:sz w:val="32"/>
           <w:szCs w:val="48"/>
           <w:lang w:val="es-ES"/>
         </w:rPr>
-        <w:t xml:space="preserve"> N° </w:t>
-      </w:r>
+      </w:pPr>
       <w:r>
         <w:rPr>
           <w:b/>
@@ -367,18 +370,19 @@
           <w:szCs w:val="48"/>
           <w:lang w:val="es-ES"/>
         </w:rPr>
-        <w:t>13567</w:t>
-      </w:r>
-    </w:p>
-    <w:p>
-      <w:pPr>
+        <w:t xml:space="preserve">Juan Manuel BORQUEZ PEREZ, </w:t>
+      </w:r>
+      <w:proofErr w:type="spellStart"/>
+      <w:r>
         <w:rPr>
           <w:b/>
           <w:sz w:val="32"/>
           <w:szCs w:val="48"/>
           <w:lang w:val="es-ES"/>
         </w:rPr>
-      </w:pPr>
+        <w:t>Leg</w:t>
+      </w:r>
+      <w:proofErr w:type="spellEnd"/>
       <w:r>
         <w:rPr>
           <w:b/>
@@ -386,8 +390,56 @@
           <w:szCs w:val="48"/>
           <w:lang w:val="es-ES"/>
         </w:rPr>
-        <w:t>Ingeniería en Mecatrónica - UNCuyo</w:t>
-      </w:r>
+        <w:t>.</w:t>
+      </w:r>
+      <w:r>
+        <w:rPr>
+          <w:b/>
+          <w:sz w:val="32"/>
+          <w:szCs w:val="48"/>
+          <w:lang w:val="es-ES"/>
+        </w:rPr>
+        <w:t xml:space="preserve"> N° </w:t>
+      </w:r>
+      <w:r>
+        <w:rPr>
+          <w:b/>
+          <w:sz w:val="32"/>
+          <w:szCs w:val="48"/>
+          <w:lang w:val="es-ES"/>
+        </w:rPr>
+        <w:t>13567</w:t>
+      </w:r>
+    </w:p>
+    <w:p>
+      <w:pPr>
+        <w:rPr>
+          <w:b/>
+          <w:sz w:val="32"/>
+          <w:szCs w:val="48"/>
+          <w:lang w:val="es-ES"/>
+        </w:rPr>
+      </w:pPr>
+      <w:r>
+        <w:rPr>
+          <w:b/>
+          <w:sz w:val="32"/>
+          <w:szCs w:val="48"/>
+          <w:lang w:val="es-ES"/>
+        </w:rPr>
+        <w:t xml:space="preserve">Ingeniería en Mecatrónica - </w:t>
+      </w:r>
+      <w:proofErr w:type="spellStart"/>
+      <w:r>
+        <w:rPr>
+          <w:b/>
+          <w:sz w:val="32"/>
+          <w:szCs w:val="48"/>
+          <w:lang w:val="es-ES"/>
+        </w:rPr>
+        <w:t>UNCuyo</w:t>
+      </w:r>
+      <w:proofErr w:type="spellEnd"/>
     </w:p>
     <w:p>
       <w:pPr>
@@ -481,167 +533,224 @@
           <w:u w:val="single"/>
           <w:lang w:val="es-ES"/>
         </w:rPr>
-        <w:t>):</w:t>
-      </w:r>
-      <w:r>
-        <w:rPr>
-          <w:b/>
-          <w:lang w:val="es-ES"/>
-        </w:rPr>
-        <w:t xml:space="preserve">  escriba una función de cinemática inversa específica para su robot, con las siguientes características: </w:t>
-      </w:r>
-    </w:p>
-    <w:p>
-      <w:pPr>
-        <w:rPr>
-          <w:lang w:val="es-ES"/>
-        </w:rPr>
-      </w:pPr>
-      <w:r>
-        <w:rPr>
-          <w:lang w:val="es-ES"/>
-        </w:rPr>
-        <w:t>1. Debe recibir el objeto SerialLink de su robot, los paráme</w:t>
-      </w:r>
-      <w:r>
-        <w:rPr>
-          <w:lang w:val="es-ES"/>
-        </w:rPr>
-        <w:t xml:space="preserve">tros cartesianos que considere </w:t>
-      </w:r>
-      <w:r>
-        <w:rPr>
-          <w:lang w:val="es-ES"/>
-        </w:rPr>
-        <w:t>necesarios (pudiendo ser una matriz de transformació</w:t>
-      </w:r>
-      <w:r>
-        <w:rPr>
-          <w:lang w:val="es-ES"/>
-        </w:rPr>
-        <w:t xml:space="preserve">n homogénea u otro conjunto de </w:t>
-      </w:r>
-      <w:r>
-        <w:rPr>
-          <w:lang w:val="es-ES"/>
-        </w:rPr>
-        <w:t xml:space="preserve">valores), </w:t>
-      </w:r>
-      <w:r>
-        <w:rPr>
-          <w:lang w:val="es-ES"/>
-        </w:rPr>
-        <w:t xml:space="preserve">un booleano “q_mejor”, </w:t>
-      </w:r>
-      <w:r>
-        <w:rPr>
-          <w:lang w:val="es-ES"/>
-        </w:rPr>
-        <w:t xml:space="preserve">y también un vector de </w:t>
-      </w:r>
-      <w:r>
-        <w:rPr>
-          <w:lang w:val="es-ES"/>
-        </w:rPr>
-        <w:t>posiciones articulares “</w:t>
-      </w:r>
-      <w:r>
-        <w:rPr>
-          <w:lang w:val="es-ES"/>
-        </w:rPr>
-        <w:t xml:space="preserve">q0” </w:t>
-      </w:r>
-      <w:r>
-        <w:rPr>
-          <w:lang w:val="es-ES"/>
-        </w:rPr>
-        <w:t xml:space="preserve">en el que se encuentra el robot actualmente. </w:t>
-      </w:r>
-    </w:p>
-    <w:p>
-      <w:pPr>
-        <w:rPr>
-          <w:lang w:val="es-ES"/>
-        </w:rPr>
-      </w:pPr>
-      <w:r>
-        <w:rPr>
-          <w:lang w:val="es-ES"/>
-        </w:rPr>
-        <w:t xml:space="preserve">2. Dependiendo del valor de “q_mejor” debe devolver </w:t>
-      </w:r>
-      <w:r>
-        <w:rPr>
-          <w:lang w:val="es-ES"/>
-        </w:rPr>
-        <w:t xml:space="preserve">una única solución (en caso de </w:t>
-      </w:r>
-      <w:r>
-        <w:rPr>
-          <w:lang w:val="es-ES"/>
-        </w:rPr>
-        <w:t>true): la más cercana al “q0” pasado; o debe devolver todas las s</w:t>
-      </w:r>
-      <w:r>
-        <w:rPr>
-          <w:lang w:val="es-ES"/>
-        </w:rPr>
-        <w:t xml:space="preserve">oluciones halladas </w:t>
-      </w:r>
-      <w:r>
-        <w:rPr>
-          <w:lang w:val="es-ES"/>
-        </w:rPr>
-        <w:t xml:space="preserve">(caso de false). </w:t>
-      </w:r>
-    </w:p>
-    <w:p>
-      <w:pPr>
-        <w:rPr>
-          <w:lang w:val="es-ES"/>
-        </w:rPr>
-      </w:pPr>
-      <w:r>
-        <w:rPr>
-          <w:lang w:val="es-ES"/>
-        </w:rPr>
-        <w:t xml:space="preserve">3. Se recomienda tomar como guía el material propuesto </w:t>
-      </w:r>
-      <w:r>
-        <w:rPr>
-          <w:lang w:val="es-ES"/>
-        </w:rPr>
-        <w:t xml:space="preserve">por la cátedra, con el ejemplo </w:t>
-      </w:r>
-      <w:r>
-        <w:rPr>
-          <w:lang w:val="es-ES"/>
-        </w:rPr>
-        <w:t>del IRB140.</w:t>
-      </w:r>
-    </w:p>
-    <w:p>
-      <w:pPr>
+        <w:t>)</w:t>
+      </w:r>
+      <w:r>
         <w:rPr>
           <w:b/>
           <w:u w:val="single"/>
           <w:lang w:val="es-ES"/>
         </w:rPr>
-      </w:pPr>
-      <w:r>
+        <w:t>:</w:t>
+      </w:r>
+      <w:r>
+        <w:rPr>
+          <w:b/>
+          <w:lang w:val="es-ES"/>
+        </w:rPr>
+        <w:t xml:space="preserve"> escriba</w:t>
+      </w:r>
+      <w:r>
+        <w:rPr>
+          <w:b/>
+          <w:lang w:val="es-ES"/>
+        </w:rPr>
+        <w:t xml:space="preserve"> una función de cinemática inversa específica para su robot, con las siguientes características: </w:t>
+      </w:r>
+    </w:p>
+    <w:p>
+      <w:pPr>
+        <w:rPr>
+          <w:lang w:val="es-ES"/>
+        </w:rPr>
+      </w:pPr>
+      <w:r>
+        <w:rPr>
+          <w:lang w:val="es-ES"/>
+        </w:rPr>
+        <w:t xml:space="preserve">1. Debe recibir el objeto </w:t>
+      </w:r>
+      <w:proofErr w:type="spellStart"/>
+      <w:r>
+        <w:rPr>
+          <w:lang w:val="es-ES"/>
+        </w:rPr>
+        <w:t>SerialLink</w:t>
+      </w:r>
+      <w:proofErr w:type="spellEnd"/>
+      <w:r>
+        <w:rPr>
+          <w:lang w:val="es-ES"/>
+        </w:rPr>
+        <w:t xml:space="preserve"> de su robot, los paráme</w:t>
+      </w:r>
+      <w:r>
+        <w:rPr>
+          <w:lang w:val="es-ES"/>
+        </w:rPr>
+        <w:t xml:space="preserve">tros cartesianos que considere </w:t>
+      </w:r>
+      <w:r>
+        <w:rPr>
+          <w:lang w:val="es-ES"/>
+        </w:rPr>
+        <w:t>necesarios (pudiendo ser una matriz de transformació</w:t>
+      </w:r>
+      <w:r>
+        <w:rPr>
+          <w:lang w:val="es-ES"/>
+        </w:rPr>
+        <w:t xml:space="preserve">n homogénea u otro conjunto de </w:t>
+      </w:r>
+      <w:r>
+        <w:rPr>
+          <w:lang w:val="es-ES"/>
+        </w:rPr>
+        <w:t xml:space="preserve">valores), </w:t>
+      </w:r>
+      <w:r>
+        <w:rPr>
+          <w:lang w:val="es-ES"/>
+        </w:rPr>
+        <w:t>un booleano “</w:t>
+      </w:r>
+      <w:proofErr w:type="spellStart"/>
+      <w:r>
+        <w:rPr>
+          <w:lang w:val="es-ES"/>
+        </w:rPr>
+        <w:t>q_mejor</w:t>
+      </w:r>
+      <w:proofErr w:type="spellEnd"/>
+      <w:r>
+        <w:rPr>
+          <w:lang w:val="es-ES"/>
+        </w:rPr>
+        <w:t xml:space="preserve">”, </w:t>
+      </w:r>
+      <w:r>
+        <w:rPr>
+          <w:lang w:val="es-ES"/>
+        </w:rPr>
+        <w:t xml:space="preserve">y también un vector de </w:t>
+      </w:r>
+      <w:r>
+        <w:rPr>
+          <w:lang w:val="es-ES"/>
+        </w:rPr>
+        <w:t>posiciones articulares “</w:t>
+      </w:r>
+      <w:r>
+        <w:rPr>
+          <w:lang w:val="es-ES"/>
+        </w:rPr>
+        <w:t xml:space="preserve">q0” </w:t>
+      </w:r>
+      <w:r>
+        <w:rPr>
+          <w:lang w:val="es-ES"/>
+        </w:rPr>
+        <w:t xml:space="preserve">en el que se encuentra el robot actualmente. </w:t>
+      </w:r>
+    </w:p>
+    <w:p>
+      <w:pPr>
+        <w:rPr>
+          <w:lang w:val="es-ES"/>
+        </w:rPr>
+      </w:pPr>
+      <w:r>
+        <w:rPr>
+          <w:lang w:val="es-ES"/>
+        </w:rPr>
+        <w:t>2. Dependiendo del valor de “</w:t>
+      </w:r>
+      <w:proofErr w:type="spellStart"/>
+      <w:r>
+        <w:rPr>
+          <w:lang w:val="es-ES"/>
+        </w:rPr>
+        <w:t>q_mejor</w:t>
+      </w:r>
+      <w:proofErr w:type="spellEnd"/>
+      <w:r>
+        <w:rPr>
+          <w:lang w:val="es-ES"/>
+        </w:rPr>
+        <w:t xml:space="preserve">” debe devolver </w:t>
+      </w:r>
+      <w:r>
+        <w:rPr>
+          <w:lang w:val="es-ES"/>
+        </w:rPr>
+        <w:t xml:space="preserve">una única solución (en caso de </w:t>
+      </w:r>
+      <w:r>
+        <w:rPr>
+          <w:lang w:val="es-ES"/>
+        </w:rPr>
+        <w:t>true): la más cercana al “q0” pasado; o debe devolver todas las s</w:t>
+      </w:r>
+      <w:r>
+        <w:rPr>
+          <w:lang w:val="es-ES"/>
+        </w:rPr>
+        <w:t xml:space="preserve">oluciones halladas </w:t>
+      </w:r>
+      <w:r>
+        <w:rPr>
+          <w:lang w:val="es-ES"/>
+        </w:rPr>
+        <w:t xml:space="preserve">(caso de false). </w:t>
+      </w:r>
+    </w:p>
+    <w:p>
+      <w:pPr>
+        <w:rPr>
+          <w:lang w:val="es-ES"/>
+        </w:rPr>
+      </w:pPr>
+      <w:r>
+        <w:rPr>
+          <w:lang w:val="es-ES"/>
+        </w:rPr>
+        <w:t xml:space="preserve">3. Se recomienda tomar como guía el material propuesto </w:t>
+      </w:r>
+      <w:r>
+        <w:rPr>
+          <w:lang w:val="es-ES"/>
+        </w:rPr>
+        <w:t xml:space="preserve">por la cátedra, con el ejemplo </w:t>
+      </w:r>
+      <w:r>
+        <w:rPr>
+          <w:lang w:val="es-ES"/>
+        </w:rPr>
+        <w:t>del IRB140.</w:t>
+      </w:r>
+    </w:p>
+    <w:p>
+      <w:pPr>
         <w:rPr>
           <w:b/>
           <w:u w:val="single"/>
           <w:lang w:val="es-ES"/>
         </w:rPr>
-        <w:t>Resoluci</w:t>
-      </w:r>
+      </w:pPr>
       <w:r>
         <w:rPr>
           <w:b/>
           <w:u w:val="single"/>
           <w:lang w:val="es-ES"/>
         </w:rPr>
+        <w:t>Resoluci</w:t>
+      </w:r>
+      <w:r>
+        <w:rPr>
+          <w:b/>
+          <w:u w:val="single"/>
+          <w:lang w:val="es-ES"/>
+        </w:rPr>
         <w:t>ón:</w:t>
       </w:r>
     </w:p>
@@ -655,7 +764,49 @@
         <w:rPr>
           <w:lang w:val="es-ES"/>
         </w:rPr>
-        <w:t xml:space="preserve">Antes de realizar el script, se resolvió el problema de la cinemática inversa mediante un método alternativo (Saixuan Chen et. al) al método de Pieper, debido a que el robot seleccionado no posee muñeca esférica. </w:t>
+        <w:t>Antes de realizar el script, se resolvió el problema de la cinemática inversa mediante un método alternativo (</w:t>
+      </w:r>
+      <w:proofErr w:type="spellStart"/>
+      <w:r>
+        <w:rPr>
+          <w:lang w:val="es-ES"/>
+        </w:rPr>
+        <w:t>Saixuan</w:t>
+      </w:r>
+      <w:proofErr w:type="spellEnd"/>
+      <w:r>
+        <w:rPr>
+          <w:lang w:val="es-ES"/>
+        </w:rPr>
+        <w:t xml:space="preserve"> </w:t>
+      </w:r>
+      <w:proofErr w:type="spellStart"/>
+      <w:r>
+        <w:rPr>
+          <w:lang w:val="es-ES"/>
+        </w:rPr>
+        <w:t>Chen</w:t>
+      </w:r>
+      <w:proofErr w:type="spellEnd"/>
+      <w:r>
+        <w:rPr>
+          <w:lang w:val="es-ES"/>
+        </w:rPr>
+        <w:t xml:space="preserve"> et. al) al método de </w:t>
+      </w:r>
+      <w:proofErr w:type="spellStart"/>
+      <w:r>
+        <w:rPr>
+          <w:lang w:val="es-ES"/>
+        </w:rPr>
+        <w:t>Pieper</w:t>
+      </w:r>
+      <w:proofErr w:type="spellEnd"/>
+      <w:r>
+        <w:rPr>
+          <w:lang w:val="es-ES"/>
+        </w:rPr>
+        <w:t xml:space="preserve">, debido a que el robot seleccionado no posee muñeca esférica. </w:t>
       </w:r>
     </w:p>
     <w:p>
@@ -717,7 +868,8 @@
       </w:pPr>
       <w:r>
         <w:rPr>
-          <w:lang w:val="es-ES"/>
+          <w:noProof/>
+          <w:lang w:val="es-AR" w:eastAsia="es-AR"/>
         </w:rPr>
         <w:drawing>
           <wp:inline distT="0" distB="0" distL="0" distR="0" wp14:anchorId="5254D2EC" wp14:editId="1D13B716">
@@ -761,7 +913,23 @@
         <w:jc w:val="center"/>
       </w:pPr>
       <w:r>
-        <w:t>Fig.1 (Saixuan Chen et. Al)</w:t>
+        <w:t>Fig.1 (</w:t>
+      </w:r>
+      <w:proofErr w:type="spellStart"/>
+      <w:r>
+        <w:t>Saixuan</w:t>
+      </w:r>
+      <w:proofErr w:type="spellEnd"/>
+      <w:r>
+        <w:t xml:space="preserve"> Chen </w:t>
+      </w:r>
+      <w:proofErr w:type="gramStart"/>
+      <w:r>
+        <w:t>et</w:t>
+      </w:r>
+      <w:proofErr w:type="gramEnd"/>
+      <w:r>
+        <w:t>. Al)</w:t>
       </w:r>
     </w:p>
     <w:p>
@@ -844,7 +1012,8 @@
             <w:r>
               <w:rPr>
                 <w:b/>
-                <w:lang w:val="es-ES"/>
+                <w:noProof/>
+                <w:lang w:val="es-AR" w:eastAsia="es-AR"/>
               </w:rPr>
               <w:drawing>
                 <wp:inline distT="0" distB="0" distL="0" distR="0">
@@ -975,7 +1144,21 @@
         <w:rPr>
           <w:lang w:val="es-ES"/>
         </w:rPr>
-        <w:t xml:space="preserve"> se premultiplica por la inversa de</w:t>
+        <w:t xml:space="preserve"> se </w:t>
+      </w:r>
+      <w:proofErr w:type="spellStart"/>
+      <w:r>
+        <w:rPr>
+          <w:lang w:val="es-ES"/>
+        </w:rPr>
+        <w:t>premultiplica</w:t>
+      </w:r>
+      <w:proofErr w:type="spellEnd"/>
+      <w:r>
+        <w:rPr>
+          <w:lang w:val="es-ES"/>
+        </w:rPr>
+        <w:t xml:space="preserve"> por la inversa de</w:t>
       </w:r>
       <m:oMath>
         <m:r>
@@ -1085,7 +1268,8 @@
             </w:pPr>
             <w:r>
               <w:rPr>
-                <w:lang w:val="es-ES"/>
+                <w:noProof/>
+                <w:lang w:val="es-AR" w:eastAsia="es-AR"/>
               </w:rPr>
               <w:drawing>
                 <wp:anchor distT="0" distB="0" distL="114300" distR="114300" simplePos="0" relativeHeight="251673600" behindDoc="0" locked="0" layoutInCell="1" allowOverlap="1" wp14:anchorId="737FE118" wp14:editId="0BEB5480">
@@ -1198,7 +1382,19 @@
         <w:rPr>
           <w:lang w:val="es-ES"/>
         </w:rPr>
-        <w:t>El lado izquiedo de 2</w:t>
+        <w:t>El lado izquie</w:t>
+      </w:r>
+      <w:r>
+        <w:rPr>
+          <w:lang w:val="es-ES"/>
+        </w:rPr>
+        <w:t>r</w:t>
+      </w:r>
+      <w:r>
+        <w:rPr>
+          <w:lang w:val="es-ES"/>
+        </w:rPr>
+        <w:t>do de 2</w:t>
       </w:r>
       <w:r>
         <w:rPr>
@@ -1240,6 +1436,7 @@
             <w:r>
               <w:rPr>
                 <w:noProof/>
+                <w:lang w:val="es-AR" w:eastAsia="es-AR"/>
               </w:rPr>
               <w:drawing>
                 <wp:anchor distT="0" distB="0" distL="114300" distR="114300" simplePos="0" relativeHeight="251669504" behindDoc="0" locked="0" layoutInCell="1" allowOverlap="1" wp14:anchorId="390A3527" wp14:editId="57A5F9E6">
@@ -1393,6 +1590,7 @@
             <w:r>
               <w:rPr>
                 <w:noProof/>
+                <w:lang w:val="es-AR" w:eastAsia="es-AR"/>
               </w:rPr>
               <w:drawing>
                 <wp:anchor distT="0" distB="0" distL="114300" distR="114300" simplePos="0" relativeHeight="251671552" behindDoc="0" locked="0" layoutInCell="1" allowOverlap="1" wp14:anchorId="2407F6FD" wp14:editId="609B2040">
@@ -1742,7 +1940,8 @@
       </w:pPr>
       <w:r>
         <w:rPr>
-          <w:lang w:val="es-ES"/>
+          <w:noProof/>
+          <w:lang w:val="es-AR" w:eastAsia="es-AR"/>
         </w:rPr>
         <w:drawing>
           <wp:anchor distT="0" distB="0" distL="114300" distR="114300" simplePos="0" relativeHeight="251674624" behindDoc="0" locked="0" layoutInCell="1" allowOverlap="1">
@@ -1825,7 +2024,8 @@
       </w:pPr>
       <w:r>
         <w:rPr>
-          <w:lang w:val="es-ES"/>
+          <w:noProof/>
+          <w:lang w:val="es-AR" w:eastAsia="es-AR"/>
         </w:rPr>
         <w:drawing>
           <wp:anchor distT="0" distB="0" distL="114300" distR="114300" simplePos="0" relativeHeight="251675648" behindDoc="0" locked="0" layoutInCell="1" allowOverlap="1" wp14:anchorId="2F0344B6" wp14:editId="2B6FC127">
@@ -1935,7 +2135,8 @@
       </w:pPr>
       <w:r>
         <w:rPr>
-          <w:lang w:val="es-ES"/>
+          <w:noProof/>
+          <w:lang w:val="es-AR" w:eastAsia="es-AR"/>
         </w:rPr>
         <w:drawing>
           <wp:anchor distT="0" distB="0" distL="114300" distR="114300" simplePos="0" relativeHeight="251676672" behindDoc="0" locked="0" layoutInCell="1" allowOverlap="1" wp14:anchorId="6BE13C31" wp14:editId="3ACF0BE0">
@@ -2093,6 +2294,7 @@
         <w:rPr>
           <w:rFonts w:eastAsiaTheme="minorEastAsia"/>
           <w:noProof/>
+          <w:lang w:val="es-AR" w:eastAsia="es-AR"/>
         </w:rPr>
         <w:drawing>
           <wp:anchor distT="0" distB="0" distL="114300" distR="114300" simplePos="0" relativeHeight="251677696" behindDoc="0" locked="0" layoutInCell="1" allowOverlap="1">
@@ -2204,6 +2406,7 @@
       <w:r>
         <w:rPr>
           <w:noProof/>
+          <w:lang w:val="es-AR" w:eastAsia="es-AR"/>
         </w:rPr>
         <w:drawing>
           <wp:anchor distT="0" distB="0" distL="114300" distR="114300" simplePos="0" relativeHeight="251678720" behindDoc="0" locked="0" layoutInCell="1" allowOverlap="1" wp14:anchorId="41C50576" wp14:editId="3E6F63BF">
@@ -2352,7 +2555,39 @@
           <w:b/>
           <w:lang w:val="es-ES"/>
         </w:rPr>
-        <w:t>siempre y cuando px y py estén dentro del espacio de trabajo. Si esto no se cumple, obtendremos soluciones en Matlab con parte real e imaginaria (cuando el discriminante se haga negativo), de modo que, rescatando sólo la parte real obtendríamos valores aproximados, correspondientes al valor más próximo al punto fuera del espacio de trabajo.</w:t>
+        <w:t xml:space="preserve">siempre y cuando </w:t>
+      </w:r>
+      <w:proofErr w:type="spellStart"/>
+      <w:r>
+        <w:rPr>
+          <w:b/>
+          <w:lang w:val="es-ES"/>
+        </w:rPr>
+        <w:t>px</w:t>
+      </w:r>
+      <w:proofErr w:type="spellEnd"/>
+      <w:r>
+        <w:rPr>
+          <w:b/>
+          <w:lang w:val="es-ES"/>
+        </w:rPr>
+        <w:t xml:space="preserve"> y </w:t>
+      </w:r>
+      <w:proofErr w:type="spellStart"/>
+      <w:r>
+        <w:rPr>
+          <w:b/>
+          <w:lang w:val="es-ES"/>
+        </w:rPr>
+        <w:t>py</w:t>
+      </w:r>
+      <w:proofErr w:type="spellEnd"/>
+      <w:r>
+        <w:rPr>
+          <w:b/>
+          <w:lang w:val="es-ES"/>
+        </w:rPr>
+        <w:t xml:space="preserve"> estén dentro del espacio de trabajo. Si esto no se cumple, obtendremos soluciones en Matlab con parte real e imaginaria (cuando el discriminante se haga negativo), de modo que, rescatando sólo la parte real obtendríamos valores aproximados, correspondientes al valor más próximo al punto fuera del espacio de trabajo.</w:t>
       </w:r>
     </w:p>
     <w:p>
@@ -2377,7 +2612,8 @@
       </w:pPr>
       <w:r>
         <w:rPr>
-          <w:lang w:val="es-ES"/>
+          <w:noProof/>
+          <w:lang w:val="es-AR" w:eastAsia="es-AR"/>
         </w:rPr>
         <w:drawing>
           <wp:anchor distT="0" distB="0" distL="114300" distR="114300" simplePos="0" relativeHeight="251679744" behindDoc="0" locked="0" layoutInCell="1" allowOverlap="1" wp14:anchorId="08553349" wp14:editId="479D2A52">
@@ -2460,7 +2696,8 @@
       </w:pPr>
       <w:r>
         <w:rPr>
-          <w:lang w:val="es-ES"/>
+          <w:noProof/>
+          <w:lang w:val="es-AR" w:eastAsia="es-AR"/>
         </w:rPr>
         <w:drawing>
           <wp:anchor distT="0" distB="0" distL="114300" distR="114300" simplePos="0" relativeHeight="251681792" behindDoc="0" locked="0" layoutInCell="1" allowOverlap="1" wp14:anchorId="0C4D2A6F" wp14:editId="07619674">
@@ -2750,7 +2987,8 @@
       </w:pPr>
       <w:r>
         <w:rPr>
-          <w:lang w:val="es-ES"/>
+          <w:noProof/>
+          <w:lang w:val="es-AR" w:eastAsia="es-AR"/>
         </w:rPr>
         <w:drawing>
           <wp:anchor distT="0" distB="0" distL="114300" distR="114300" simplePos="0" relativeHeight="251680768" behindDoc="0" locked="0" layoutInCell="1" allowOverlap="1" wp14:anchorId="0327184E" wp14:editId="0DDC2B07">
@@ -2935,7 +3173,8 @@
       </w:pPr>
       <w:r>
         <w:rPr>
-          <w:lang w:val="es-ES"/>
+          <w:noProof/>
+          <w:lang w:val="es-AR" w:eastAsia="es-AR"/>
         </w:rPr>
         <w:drawing>
           <wp:anchor distT="0" distB="0" distL="114300" distR="114300" simplePos="0" relativeHeight="251682816" behindDoc="0" locked="0" layoutInCell="1" allowOverlap="1">
@@ -3154,14 +3393,7 @@
             <w:rFonts w:eastAsiaTheme="minorEastAsia"/>
             <w:lang w:val="es-ES"/>
           </w:rPr>
-          <m:t>=0,n</m:t>
-        </m:r>
-        <m:r>
-          <w:rPr>
-            <w:rFonts w:eastAsiaTheme="minorEastAsia"/>
-            <w:lang w:val="es-ES"/>
-          </w:rPr>
-          <m:t>π</m:t>
+          <m:t>=0,nπ</m:t>
         </m:r>
       </m:oMath>
       <w:r>
@@ -3241,7 +3473,8 @@
       </w:pPr>
       <w:r>
         <w:rPr>
-          <w:lang w:val="es-ES"/>
+          <w:noProof/>
+          <w:lang w:val="es-AR" w:eastAsia="es-AR"/>
         </w:rPr>
         <w:drawing>
           <wp:anchor distT="0" distB="0" distL="114300" distR="114300" simplePos="0" relativeHeight="251683840" behindDoc="0" locked="0" layoutInCell="1" allowOverlap="1">
@@ -3348,18 +3581,28 @@
     </w:p>
     <w:p>
       <w:pPr>
-        <w:rPr>
-          <w:lang w:val="es-ES"/>
-        </w:rPr>
-      </w:pPr>
-      <w:r>
-        <w:rPr>
-          <w:lang w:val="es-ES"/>
+        <w:jc w:val="right"/>
+        <w:rPr>
+          <w:lang w:val="es-ES"/>
+        </w:rPr>
+      </w:pPr>
+      <w:r>
+        <w:rPr>
+          <w:noProof/>
+          <w:lang w:val="es-AR" w:eastAsia="es-AR"/>
         </w:rPr>
         <w:drawing>
-          <wp:inline distT="0" distB="0" distL="0" distR="0" wp14:anchorId="2553ED87" wp14:editId="4EDD61C6">
-            <wp:extent cx="1861457" cy="591693"/>
-            <wp:effectExtent l="0" t="0" r="5715" b="0"/>
+          <wp:anchor distT="0" distB="0" distL="114300" distR="114300" simplePos="0" relativeHeight="251684864" behindDoc="0" locked="0" layoutInCell="1" allowOverlap="1">
+            <wp:simplePos x="0" y="0"/>
+            <wp:positionH relativeFrom="margin">
+              <wp:align>center</wp:align>
+            </wp:positionH>
+            <wp:positionV relativeFrom="paragraph">
+              <wp:posOffset>10795</wp:posOffset>
+            </wp:positionV>
+            <wp:extent cx="1762125" cy="559720"/>
+            <wp:effectExtent l="0" t="0" r="0" b="0"/>
+            <wp:wrapNone/>
             <wp:docPr id="20" name="Imagen 20"/>
             <wp:cNvGraphicFramePr>
               <a:graphicFrameLocks xmlns:a="http://schemas.openxmlformats.org/drawingml/2006/main" noChangeAspect="1"/>
@@ -3372,7 +3615,13 @@
                     <pic:cNvPicPr/>
                   </pic:nvPicPr>
                   <pic:blipFill>
-                    <a:blip r:embed="rId24"/>
+                    <a:blip r:embed="rId24" cstate="print">
+                      <a:extLst>
+                        <a:ext uri="{28A0092B-C50C-407E-A947-70E740481C1C}">
+                          <a14:useLocalDpi xmlns:a14="http://schemas.microsoft.com/office/drawing/2010/main" val="0"/>
+                        </a:ext>
+                      </a:extLst>
+                    </a:blip>
                     <a:stretch>
                       <a:fillRect/>
                     </a:stretch>
@@ -3380,7 +3629,7 @@
                   <pic:spPr>
                     <a:xfrm>
                       <a:off x="0" y="0"/>
-                      <a:ext cx="1878491" cy="597108"/>
+                      <a:ext cx="1762125" cy="559720"/>
                     </a:xfrm>
                     <a:prstGeom prst="rect">
                       <a:avLst/>
@@ -3389,9 +3638,23 @@
                 </pic:pic>
               </a:graphicData>
             </a:graphic>
-          </wp:inline>
+            <wp14:sizeRelH relativeFrom="margin">
+              <wp14:pctWidth>0</wp14:pctWidth>
+            </wp14:sizeRelH>
+            <wp14:sizeRelV relativeFrom="margin">
+              <wp14:pctHeight>0</wp14:pctHeight>
+            </wp14:sizeRelV>
+          </wp:anchor>
         </w:drawing>
       </w:r>
+    </w:p>
+    <w:p>
+      <w:pPr>
+        <w:jc w:val="right"/>
+        <w:rPr>
+          <w:lang w:val="es-ES"/>
+        </w:rPr>
+      </w:pPr>
       <w:r>
         <w:rPr>
           <w:lang w:val="es-ES"/>
@@ -3414,18 +3677,28 @@
     </w:p>
     <w:p>
       <w:pPr>
-        <w:rPr>
-          <w:lang w:val="es-ES"/>
-        </w:rPr>
-      </w:pPr>
-      <w:r>
-        <w:rPr>
-          <w:lang w:val="es-ES"/>
+        <w:jc w:val="right"/>
+        <w:rPr>
+          <w:lang w:val="es-ES"/>
+        </w:rPr>
+      </w:pPr>
+      <w:r>
+        <w:rPr>
+          <w:noProof/>
+          <w:lang w:val="es-AR" w:eastAsia="es-AR"/>
         </w:rPr>
         <w:drawing>
-          <wp:inline distT="0" distB="0" distL="0" distR="0" wp14:anchorId="25F8AB2F" wp14:editId="4AFB78E8">
-            <wp:extent cx="1649186" cy="1052215"/>
-            <wp:effectExtent l="0" t="0" r="8255" b="0"/>
+          <wp:anchor distT="0" distB="0" distL="114300" distR="114300" simplePos="0" relativeHeight="251685888" behindDoc="0" locked="0" layoutInCell="1" allowOverlap="1">
+            <wp:simplePos x="0" y="0"/>
+            <wp:positionH relativeFrom="margin">
+              <wp:align>center</wp:align>
+            </wp:positionH>
+            <wp:positionV relativeFrom="paragraph">
+              <wp:posOffset>13970</wp:posOffset>
+            </wp:positionV>
+            <wp:extent cx="1558290" cy="994410"/>
+            <wp:effectExtent l="0" t="0" r="3810" b="0"/>
+            <wp:wrapNone/>
             <wp:docPr id="21" name="Imagen 21"/>
             <wp:cNvGraphicFramePr>
               <a:graphicFrameLocks xmlns:a="http://schemas.openxmlformats.org/drawingml/2006/main" noChangeAspect="1"/>
@@ -3438,7 +3711,13 @@
                     <pic:cNvPicPr/>
                   </pic:nvPicPr>
                   <pic:blipFill>
-                    <a:blip r:embed="rId25"/>
+                    <a:blip r:embed="rId25" cstate="print">
+                      <a:extLst>
+                        <a:ext uri="{28A0092B-C50C-407E-A947-70E740481C1C}">
+                          <a14:useLocalDpi xmlns:a14="http://schemas.microsoft.com/office/drawing/2010/main" val="0"/>
+                        </a:ext>
+                      </a:extLst>
+                    </a:blip>
                     <a:stretch>
                       <a:fillRect/>
                     </a:stretch>
@@ -3446,7 +3725,7 @@
                   <pic:spPr>
                     <a:xfrm>
                       <a:off x="0" y="0"/>
-                      <a:ext cx="1656897" cy="1057135"/>
+                      <a:ext cx="1558290" cy="994410"/>
                     </a:xfrm>
                     <a:prstGeom prst="rect">
                       <a:avLst/>
@@ -3455,9 +3734,31 @@
                 </pic:pic>
               </a:graphicData>
             </a:graphic>
-          </wp:inline>
+            <wp14:sizeRelH relativeFrom="margin">
+              <wp14:pctWidth>0</wp14:pctWidth>
+            </wp14:sizeRelH>
+            <wp14:sizeRelV relativeFrom="margin">
+              <wp14:pctHeight>0</wp14:pctHeight>
+            </wp14:sizeRelV>
+          </wp:anchor>
         </w:drawing>
       </w:r>
+    </w:p>
+    <w:p>
+      <w:pPr>
+        <w:jc w:val="right"/>
+        <w:rPr>
+          <w:lang w:val="es-ES"/>
+        </w:rPr>
+      </w:pPr>
+    </w:p>
+    <w:p>
+      <w:pPr>
+        <w:jc w:val="right"/>
+        <w:rPr>
+          <w:lang w:val="es-ES"/>
+        </w:rPr>
+      </w:pPr>
       <w:r>
         <w:rPr>
           <w:lang w:val="es-ES"/>
@@ -3471,6 +3772,13 @@
           <w:lang w:val="es-ES"/>
         </w:rPr>
       </w:pPr>
+    </w:p>
+    <w:p>
+      <w:pPr>
+        <w:rPr>
+          <w:lang w:val="es-ES"/>
+        </w:rPr>
+      </w:pPr>
       <w:r>
         <w:rPr>
           <w:lang w:val="es-ES"/>
@@ -3493,18 +3801,28 @@
     </w:p>
     <w:p>
       <w:pPr>
-        <w:rPr>
-          <w:lang w:val="es-ES"/>
-        </w:rPr>
-      </w:pPr>
-      <w:r>
-        <w:rPr>
-          <w:lang w:val="es-ES"/>
+        <w:jc w:val="right"/>
+        <w:rPr>
+          <w:lang w:val="es-ES"/>
+        </w:rPr>
+      </w:pPr>
+      <w:r>
+        <w:rPr>
+          <w:noProof/>
+          <w:lang w:val="es-AR" w:eastAsia="es-AR"/>
         </w:rPr>
         <w:drawing>
-          <wp:inline distT="0" distB="0" distL="0" distR="0" wp14:anchorId="6B267479" wp14:editId="67E356F3">
+          <wp:anchor distT="0" distB="0" distL="114300" distR="114300" simplePos="0" relativeHeight="251686912" behindDoc="0" locked="0" layoutInCell="1" allowOverlap="1">
+            <wp:simplePos x="0" y="0"/>
+            <wp:positionH relativeFrom="margin">
+              <wp:align>center</wp:align>
+            </wp:positionH>
+            <wp:positionV relativeFrom="paragraph">
+              <wp:posOffset>48895</wp:posOffset>
+            </wp:positionV>
             <wp:extent cx="3483429" cy="480944"/>
             <wp:effectExtent l="38100" t="38100" r="41275" b="33655"/>
+            <wp:wrapNone/>
             <wp:docPr id="22" name="Imagen 22"/>
             <wp:cNvGraphicFramePr>
               <a:graphicFrameLocks xmlns:a="http://schemas.openxmlformats.org/drawingml/2006/main" noChangeAspect="1"/>
@@ -3517,7 +3835,13 @@
                     <pic:cNvPicPr/>
                   </pic:nvPicPr>
                   <pic:blipFill>
-                    <a:blip r:embed="rId26"/>
+                    <a:blip r:embed="rId26" cstate="print">
+                      <a:extLst>
+                        <a:ext uri="{28A0092B-C50C-407E-A947-70E740481C1C}">
+                          <a14:useLocalDpi xmlns:a14="http://schemas.microsoft.com/office/drawing/2010/main" val="0"/>
+                        </a:ext>
+                      </a:extLst>
+                    </a:blip>
                     <a:stretch>
                       <a:fillRect/>
                     </a:stretch>
@@ -3525,7 +3849,7 @@
                   <pic:spPr>
                     <a:xfrm>
                       <a:off x="0" y="0"/>
-                      <a:ext cx="3506959" cy="484193"/>
+                      <a:ext cx="3483429" cy="480944"/>
                     </a:xfrm>
                     <a:prstGeom prst="rect">
                       <a:avLst/>
@@ -3539,9 +3863,17 @@
                 </pic:pic>
               </a:graphicData>
             </a:graphic>
-          </wp:inline>
+          </wp:anchor>
         </w:drawing>
       </w:r>
+    </w:p>
+    <w:p>
+      <w:pPr>
+        <w:jc w:val="right"/>
+        <w:rPr>
+          <w:lang w:val="es-ES"/>
+        </w:rPr>
+      </w:pPr>
       <w:r>
         <w:rPr>
           <w:lang w:val="es-ES"/>
@@ -3551,6 +3883,14 @@
     </w:p>
     <w:p>
       <w:pPr>
+        <w:jc w:val="right"/>
+        <w:rPr>
+          <w:lang w:val="es-ES"/>
+        </w:rPr>
+      </w:pPr>
+    </w:p>
+    <w:p>
+      <w:pPr>
         <w:rPr>
           <w:lang w:val="es-ES"/>
         </w:rPr>
@@ -3564,18 +3904,28 @@
     </w:p>
     <w:p>
       <w:pPr>
-        <w:rPr>
-          <w:lang w:val="es-ES"/>
-        </w:rPr>
-      </w:pPr>
-      <w:r>
-        <w:rPr>
-          <w:lang w:val="es-ES"/>
+        <w:jc w:val="right"/>
+        <w:rPr>
+          <w:lang w:val="es-ES"/>
+        </w:rPr>
+      </w:pPr>
+      <w:r>
+        <w:rPr>
+          <w:noProof/>
+          <w:lang w:val="es-AR" w:eastAsia="es-AR"/>
         </w:rPr>
         <w:drawing>
-          <wp:inline distT="0" distB="0" distL="0" distR="0" wp14:anchorId="40F9F173" wp14:editId="4DED7030">
-            <wp:extent cx="3815443" cy="612819"/>
-            <wp:effectExtent l="0" t="0" r="0" b="0"/>
+          <wp:anchor distT="0" distB="0" distL="114300" distR="114300" simplePos="0" relativeHeight="251687936" behindDoc="0" locked="0" layoutInCell="1" allowOverlap="1">
+            <wp:simplePos x="0" y="0"/>
+            <wp:positionH relativeFrom="margin">
+              <wp:align>center</wp:align>
+            </wp:positionH>
+            <wp:positionV relativeFrom="paragraph">
+              <wp:posOffset>14605</wp:posOffset>
+            </wp:positionV>
+            <wp:extent cx="3514725" cy="564519"/>
+            <wp:effectExtent l="0" t="0" r="0" b="6985"/>
+            <wp:wrapNone/>
             <wp:docPr id="23" name="Imagen 23"/>
             <wp:cNvGraphicFramePr>
               <a:graphicFrameLocks xmlns:a="http://schemas.openxmlformats.org/drawingml/2006/main" noChangeAspect="1"/>
@@ -3588,7 +3938,13 @@
                     <pic:cNvPicPr/>
                   </pic:nvPicPr>
                   <pic:blipFill>
-                    <a:blip r:embed="rId27"/>
+                    <a:blip r:embed="rId27">
+                      <a:extLst>
+                        <a:ext uri="{28A0092B-C50C-407E-A947-70E740481C1C}">
+                          <a14:useLocalDpi xmlns:a14="http://schemas.microsoft.com/office/drawing/2010/main" val="0"/>
+                        </a:ext>
+                      </a:extLst>
+                    </a:blip>
                     <a:stretch>
                       <a:fillRect/>
                     </a:stretch>
@@ -3596,7 +3952,7 @@
                   <pic:spPr>
                     <a:xfrm>
                       <a:off x="0" y="0"/>
-                      <a:ext cx="3886481" cy="624229"/>
+                      <a:ext cx="3514725" cy="564519"/>
                     </a:xfrm>
                     <a:prstGeom prst="rect">
                       <a:avLst/>
@@ -3605,9 +3961,23 @@
                 </pic:pic>
               </a:graphicData>
             </a:graphic>
-          </wp:inline>
+            <wp14:sizeRelH relativeFrom="margin">
+              <wp14:pctWidth>0</wp14:pctWidth>
+            </wp14:sizeRelH>
+            <wp14:sizeRelV relativeFrom="margin">
+              <wp14:pctHeight>0</wp14:pctHeight>
+            </wp14:sizeRelV>
+          </wp:anchor>
         </w:drawing>
       </w:r>
+    </w:p>
+    <w:p>
+      <w:pPr>
+        <w:jc w:val="right"/>
+        <w:rPr>
+          <w:lang w:val="es-ES"/>
+        </w:rPr>
+      </w:pPr>
       <w:r>
         <w:rPr>
           <w:lang w:val="es-ES"/>
@@ -3617,16 +3987,11 @@
     </w:p>
     <w:p>
       <w:pPr>
-        <w:rPr>
-          <w:lang w:val="es-ES"/>
-        </w:rPr>
-      </w:pPr>
-      <w:r>
-        <w:rPr>
-          <w:lang w:val="es-ES"/>
-        </w:rPr>
-        <w:t>Elevando al cuadrado y sumando miembro a miembro, podemos deshacernos de la variable q23:</w:t>
-      </w:r>
+        <w:jc w:val="right"/>
+        <w:rPr>
+          <w:lang w:val="es-ES"/>
+        </w:rPr>
+      </w:pPr>
     </w:p>
     <w:p>
       <w:pPr>
@@ -3643,6 +4008,7 @@
     </w:p>
     <w:p>
       <w:pPr>
+        <w:jc w:val="right"/>
         <w:rPr>
           <w:lang w:val="es-ES"/>
         </w:rPr>
@@ -3650,11 +4016,20 @@
       <w:r>
         <w:rPr>
           <w:noProof/>
+          <w:lang w:val="es-AR" w:eastAsia="es-AR"/>
         </w:rPr>
         <w:drawing>
-          <wp:inline distT="0" distB="0" distL="0" distR="0">
-            <wp:extent cx="2982686" cy="635988"/>
+          <wp:anchor distT="0" distB="0" distL="114300" distR="114300" simplePos="0" relativeHeight="251688960" behindDoc="0" locked="0" layoutInCell="1" allowOverlap="1">
+            <wp:simplePos x="0" y="0"/>
+            <wp:positionH relativeFrom="margin">
+              <wp:align>center</wp:align>
+            </wp:positionH>
+            <wp:positionV relativeFrom="paragraph">
+              <wp:posOffset>10795</wp:posOffset>
+            </wp:positionV>
+            <wp:extent cx="2619375" cy="558227"/>
             <wp:effectExtent l="0" t="0" r="0" b="0"/>
+            <wp:wrapNone/>
             <wp:docPr id="24" name="Imagen 24"/>
             <wp:cNvGraphicFramePr>
               <a:graphicFrameLocks xmlns:a="http://schemas.openxmlformats.org/drawingml/2006/main" noChangeAspect="1"/>
@@ -3669,7 +4044,7 @@
                     </pic:cNvPicPr>
                   </pic:nvPicPr>
                   <pic:blipFill>
-                    <a:blip r:embed="rId28">
+                    <a:blip r:embed="rId28" cstate="print">
                       <a:extLst>
                         <a:ext uri="{28A0092B-C50C-407E-A947-70E740481C1C}">
                           <a14:useLocalDpi xmlns:a14="http://schemas.microsoft.com/office/drawing/2010/main" val="0"/>
@@ -3684,7 +4059,7 @@
                   <pic:spPr bwMode="auto">
                     <a:xfrm>
                       <a:off x="0" y="0"/>
-                      <a:ext cx="3000367" cy="639758"/>
+                      <a:ext cx="2619375" cy="558227"/>
                     </a:xfrm>
                     <a:prstGeom prst="rect">
                       <a:avLst/>
@@ -3697,43 +4072,79 @@
                 </pic:pic>
               </a:graphicData>
             </a:graphic>
-          </wp:inline>
+            <wp14:sizeRelH relativeFrom="margin">
+              <wp14:pctWidth>0</wp14:pctWidth>
+            </wp14:sizeRelH>
+            <wp14:sizeRelV relativeFrom="margin">
+              <wp14:pctHeight>0</wp14:pctHeight>
+            </wp14:sizeRelV>
+          </wp:anchor>
         </w:drawing>
       </w:r>
     </w:p>
     <w:p>
       <w:pPr>
-        <w:rPr>
-          <w:lang w:val="es-ES"/>
-        </w:rPr>
-      </w:pPr>
-      <w:r>
-        <w:rPr>
-          <w:lang w:val="es-ES"/>
-        </w:rPr>
-        <w:t>Se obtiene:</w:t>
-      </w:r>
-    </w:p>
-    <w:p>
-      <w:pPr>
-        <w:rPr>
-          <w:lang w:val="es-ES"/>
-        </w:rPr>
-      </w:pPr>
-      <w:r>
-        <w:rPr>
-          <w:lang w:val="es-ES"/>
-        </w:rPr>
-        <w:t xml:space="preserve"> </w:t>
-      </w:r>
-      <w:r>
-        <w:rPr>
-          <w:lang w:val="es-ES"/>
+        <w:jc w:val="right"/>
+        <w:rPr>
+          <w:lang w:val="es-ES"/>
+        </w:rPr>
+      </w:pPr>
+      <w:r>
+        <w:rPr>
+          <w:lang w:val="es-ES"/>
+        </w:rPr>
+        <w:t>(21)</w:t>
+      </w:r>
+    </w:p>
+    <w:p>
+      <w:pPr>
+        <w:rPr>
+          <w:lang w:val="es-ES"/>
+        </w:rPr>
+      </w:pPr>
+      <w:r>
+        <w:rPr>
+          <w:lang w:val="es-ES"/>
+        </w:rPr>
+        <w:t>Reemplazando 21 en 20, despejando, e</w:t>
+      </w:r>
+      <w:r>
+        <w:rPr>
+          <w:lang w:val="es-ES"/>
+        </w:rPr>
+        <w:t>levando al cuadrado y sumando miembro a miembro, podemos</w:t>
+      </w:r>
+      <w:r>
+        <w:rPr>
+          <w:lang w:val="es-ES"/>
+        </w:rPr>
+        <w:t xml:space="preserve"> deshacernos de la variable q23 obteniendo:</w:t>
+      </w:r>
+    </w:p>
+    <w:p>
+      <w:pPr>
+        <w:jc w:val="right"/>
+        <w:rPr>
+          <w:lang w:val="es-ES"/>
+        </w:rPr>
+      </w:pPr>
+      <w:r>
+        <w:rPr>
+          <w:noProof/>
+          <w:lang w:val="es-AR" w:eastAsia="es-AR"/>
         </w:rPr>
         <w:drawing>
-          <wp:inline distT="0" distB="0" distL="0" distR="0" wp14:anchorId="4EA7142D" wp14:editId="6F9721F9">
-            <wp:extent cx="2971800" cy="313763"/>
+          <wp:anchor distT="0" distB="0" distL="114300" distR="114300" simplePos="0" relativeHeight="251691008" behindDoc="0" locked="0" layoutInCell="1" allowOverlap="1" wp14:anchorId="760E4956" wp14:editId="1D206719">
+            <wp:simplePos x="0" y="0"/>
+            <wp:positionH relativeFrom="margin">
+              <wp:align>center</wp:align>
+            </wp:positionH>
+            <wp:positionV relativeFrom="paragraph">
+              <wp:posOffset>11430</wp:posOffset>
+            </wp:positionV>
+            <wp:extent cx="2971800" cy="313690"/>
             <wp:effectExtent l="0" t="0" r="0" b="0"/>
+            <wp:wrapNone/>
             <wp:docPr id="25" name="Imagen 25"/>
             <wp:cNvGraphicFramePr>
               <a:graphicFrameLocks xmlns:a="http://schemas.openxmlformats.org/drawingml/2006/main" noChangeAspect="1"/>
@@ -3746,7 +4157,13 @@
                     <pic:cNvPicPr/>
                   </pic:nvPicPr>
                   <pic:blipFill>
-                    <a:blip r:embed="rId29"/>
+                    <a:blip r:embed="rId29">
+                      <a:extLst>
+                        <a:ext uri="{28A0092B-C50C-407E-A947-70E740481C1C}">
+                          <a14:useLocalDpi xmlns:a14="http://schemas.microsoft.com/office/drawing/2010/main" val="0"/>
+                        </a:ext>
+                      </a:extLst>
+                    </a:blip>
                     <a:stretch>
                       <a:fillRect/>
                     </a:stretch>
@@ -3754,7 +4171,7 @@
                   <pic:spPr>
                     <a:xfrm>
                       <a:off x="0" y="0"/>
-                      <a:ext cx="3179122" cy="335652"/>
+                      <a:ext cx="2971800" cy="313690"/>
                     </a:xfrm>
                     <a:prstGeom prst="rect">
                       <a:avLst/>
@@ -3763,9 +4180,34 @@
                 </pic:pic>
               </a:graphicData>
             </a:graphic>
-          </wp:inline>
+          </wp:anchor>
         </w:drawing>
       </w:r>
+      <w:r>
+        <w:rPr>
+          <w:lang w:val="es-ES"/>
+        </w:rPr>
+        <w:t xml:space="preserve"> </w:t>
+      </w:r>
+      <w:r>
+        <w:rPr>
+          <w:lang w:val="es-ES"/>
+        </w:rPr>
+        <w:t>(22)</w:t>
+      </w:r>
+    </w:p>
+    <w:p>
+      <w:pPr>
+        <w:rPr>
+          <w:lang w:val="es-ES"/>
+        </w:rPr>
+      </w:pPr>
+      <w:r>
+        <w:rPr>
+          <w:lang w:val="es-ES"/>
+        </w:rPr>
+        <w:t xml:space="preserve"> </w:t>
+      </w:r>
     </w:p>
     <w:p>
       <w:pPr>
@@ -3792,23 +4234,33 @@
           <w:lang w:val="es-ES"/>
         </w:rPr>
         <w:lastRenderedPageBreak/>
-        <w:t>Definiendo A y B como:</w:t>
-      </w:r>
-    </w:p>
-    <w:p>
-      <w:pPr>
-        <w:rPr>
-          <w:lang w:val="es-ES"/>
-        </w:rPr>
-      </w:pPr>
-      <w:r>
-        <w:rPr>
-          <w:lang w:val="es-ES"/>
+        <w:t>Se puede hacer:</w:t>
+      </w:r>
+    </w:p>
+    <w:p>
+      <w:pPr>
+        <w:jc w:val="right"/>
+        <w:rPr>
+          <w:lang w:val="es-ES"/>
+        </w:rPr>
+      </w:pPr>
+      <w:r>
+        <w:rPr>
+          <w:noProof/>
+          <w:lang w:val="es-AR" w:eastAsia="es-AR"/>
         </w:rPr>
         <w:drawing>
-          <wp:inline distT="0" distB="0" distL="0" distR="0" wp14:anchorId="1CB03361" wp14:editId="3DE5997D">
-            <wp:extent cx="1053350" cy="644236"/>
+          <wp:anchor distT="0" distB="0" distL="114300" distR="114300" simplePos="0" relativeHeight="251692032" behindDoc="0" locked="0" layoutInCell="1" allowOverlap="1">
+            <wp:simplePos x="0" y="0"/>
+            <wp:positionH relativeFrom="margin">
+              <wp:align>center</wp:align>
+            </wp:positionH>
+            <wp:positionV relativeFrom="paragraph">
+              <wp:posOffset>7620</wp:posOffset>
+            </wp:positionV>
+            <wp:extent cx="1052830" cy="643890"/>
             <wp:effectExtent l="0" t="0" r="0" b="3810"/>
+            <wp:wrapNone/>
             <wp:docPr id="26" name="Imagen 26"/>
             <wp:cNvGraphicFramePr>
               <a:graphicFrameLocks xmlns:a="http://schemas.openxmlformats.org/drawingml/2006/main" noChangeAspect="1"/>
@@ -3821,7 +4273,13 @@
                     <pic:cNvPicPr/>
                   </pic:nvPicPr>
                   <pic:blipFill>
-                    <a:blip r:embed="rId30"/>
+                    <a:blip r:embed="rId30">
+                      <a:extLst>
+                        <a:ext uri="{28A0092B-C50C-407E-A947-70E740481C1C}">
+                          <a14:useLocalDpi xmlns:a14="http://schemas.microsoft.com/office/drawing/2010/main" val="0"/>
+                        </a:ext>
+                      </a:extLst>
+                    </a:blip>
                     <a:stretch>
                       <a:fillRect/>
                     </a:stretch>
@@ -3829,7 +4287,7 @@
                   <pic:spPr>
                     <a:xfrm>
                       <a:off x="0" y="0"/>
-                      <a:ext cx="1091434" cy="667529"/>
+                      <a:ext cx="1052830" cy="643890"/>
                     </a:xfrm>
                     <a:prstGeom prst="rect">
                       <a:avLst/>
@@ -3838,9 +4296,30 @@
                 </pic:pic>
               </a:graphicData>
             </a:graphic>
-          </wp:inline>
+          </wp:anchor>
         </w:drawing>
       </w:r>
+    </w:p>
+    <w:p>
+      <w:pPr>
+        <w:jc w:val="right"/>
+        <w:rPr>
+          <w:lang w:val="es-ES"/>
+        </w:rPr>
+      </w:pPr>
+      <w:r>
+        <w:rPr>
+          <w:lang w:val="es-ES"/>
+        </w:rPr>
+        <w:t>(23)</w:t>
+      </w:r>
+    </w:p>
+    <w:p>
+      <w:pPr>
+        <w:rPr>
+          <w:lang w:val="es-ES"/>
+        </w:rPr>
+      </w:pPr>
     </w:p>
     <w:p>
       <w:pPr>
@@ -3961,38 +4440,75 @@
           <w:rFonts w:eastAsiaTheme="minorEastAsia"/>
           <w:lang w:val="es-ES"/>
         </w:rPr>
-        <w:t xml:space="preserve"> y φ=atan2(A,B)</w:t>
-      </w:r>
-    </w:p>
-    <w:p>
-      <w:pPr>
+        <w:t xml:space="preserve"> y φ</w:t>
+      </w:r>
+      <w:r>
         <w:rPr>
           <w:rFonts w:eastAsiaTheme="minorEastAsia"/>
           <w:lang w:val="es-ES"/>
         </w:rPr>
-      </w:pPr>
+        <w:t xml:space="preserve"> </w:t>
+      </w:r>
       <w:r>
         <w:rPr>
           <w:rFonts w:eastAsiaTheme="minorEastAsia"/>
           <w:lang w:val="es-ES"/>
         </w:rPr>
-        <w:t>Reemplazando () en () queda:</w:t>
-      </w:r>
-    </w:p>
-    <w:p>
-      <w:pPr>
-        <w:rPr>
-          <w:lang w:val="es-ES"/>
-        </w:rPr>
-      </w:pPr>
-      <w:r>
-        <w:rPr>
-          <w:lang w:val="es-ES"/>
+        <w:t>=</w:t>
+      </w:r>
+      <w:r>
+        <w:rPr>
+          <w:rFonts w:eastAsiaTheme="minorEastAsia"/>
+          <w:lang w:val="es-ES"/>
+        </w:rPr>
+        <w:t xml:space="preserve"> </w:t>
+      </w:r>
+      <w:r>
+        <w:rPr>
+          <w:rFonts w:eastAsiaTheme="minorEastAsia"/>
+          <w:lang w:val="es-ES"/>
+        </w:rPr>
+        <w:t>atan2(A,</w:t>
+      </w:r>
+      <w:r>
+        <w:rPr>
+          <w:rFonts w:eastAsiaTheme="minorEastAsia"/>
+          <w:lang w:val="es-ES"/>
+        </w:rPr>
+        <w:t xml:space="preserve"> </w:t>
+      </w:r>
+      <w:r>
+        <w:rPr>
+          <w:rFonts w:eastAsiaTheme="minorEastAsia"/>
+          <w:lang w:val="es-ES"/>
+        </w:rPr>
+        <w:t>B)</w:t>
+      </w:r>
+    </w:p>
+    <w:p>
+      <w:pPr>
+        <w:rPr>
+          <w:rFonts w:eastAsiaTheme="minorEastAsia"/>
+          <w:lang w:val="es-ES"/>
+        </w:rPr>
+      </w:pPr>
+      <w:r>
+        <w:rPr>
+          <w:noProof/>
+          <w:lang w:val="es-AR" w:eastAsia="es-AR"/>
         </w:rPr>
         <w:drawing>
-          <wp:inline distT="0" distB="0" distL="0" distR="0" wp14:anchorId="3CBDFB1C" wp14:editId="40043435">
+          <wp:anchor distT="0" distB="0" distL="114300" distR="114300" simplePos="0" relativeHeight="251693056" behindDoc="0" locked="0" layoutInCell="1" allowOverlap="1">
+            <wp:simplePos x="0" y="0"/>
+            <wp:positionH relativeFrom="margin">
+              <wp:posOffset>1614805</wp:posOffset>
+            </wp:positionH>
+            <wp:positionV relativeFrom="paragraph">
+              <wp:posOffset>193675</wp:posOffset>
+            </wp:positionV>
             <wp:extent cx="3417277" cy="286351"/>
             <wp:effectExtent l="0" t="0" r="0" b="0"/>
+            <wp:wrapNone/>
             <wp:docPr id="27" name="Imagen 27"/>
             <wp:cNvGraphicFramePr>
               <a:graphicFrameLocks xmlns:a="http://schemas.openxmlformats.org/drawingml/2006/main" noChangeAspect="1"/>
@@ -4005,7 +4521,13 @@
                     <pic:cNvPicPr/>
                   </pic:nvPicPr>
                   <pic:blipFill>
-                    <a:blip r:embed="rId31"/>
+                    <a:blip r:embed="rId31">
+                      <a:extLst>
+                        <a:ext uri="{28A0092B-C50C-407E-A947-70E740481C1C}">
+                          <a14:useLocalDpi xmlns:a14="http://schemas.microsoft.com/office/drawing/2010/main" val="0"/>
+                        </a:ext>
+                      </a:extLst>
+                    </a:blip>
                     <a:stretch>
                       <a:fillRect/>
                     </a:stretch>
@@ -4013,7 +4535,7 @@
                   <pic:spPr>
                     <a:xfrm>
                       <a:off x="0" y="0"/>
-                      <a:ext cx="3520674" cy="295015"/>
+                      <a:ext cx="3417277" cy="286351"/>
                     </a:xfrm>
                     <a:prstGeom prst="rect">
                       <a:avLst/>
@@ -4022,8 +4544,38 @@
                 </pic:pic>
               </a:graphicData>
             </a:graphic>
-          </wp:inline>
+          </wp:anchor>
         </w:drawing>
+      </w:r>
+      <w:r>
+        <w:rPr>
+          <w:rFonts w:eastAsiaTheme="minorEastAsia"/>
+          <w:lang w:val="es-ES"/>
+        </w:rPr>
+        <w:t xml:space="preserve">Reemplazando 23 en 22 </w:t>
+      </w:r>
+      <w:r>
+        <w:rPr>
+          <w:rFonts w:eastAsiaTheme="minorEastAsia"/>
+          <w:lang w:val="es-ES"/>
+        </w:rPr>
+        <w:t>queda:</w:t>
+      </w:r>
+    </w:p>
+    <w:p>
+      <w:pPr>
+        <w:jc w:val="right"/>
+        <w:rPr>
+          <w:rFonts w:eastAsiaTheme="minorEastAsia"/>
+          <w:lang w:val="es-ES"/>
+        </w:rPr>
+      </w:pPr>
+      <w:r>
+        <w:rPr>
+          <w:rFonts w:eastAsiaTheme="minorEastAsia"/>
+          <w:lang w:val="es-ES"/>
+        </w:rPr>
+        <w:t>(24)</w:t>
       </w:r>
     </w:p>
     <w:p>
@@ -4079,18 +4631,28 @@
     </w:p>
     <w:p>
       <w:pPr>
-        <w:rPr>
-          <w:lang w:val="es-ES"/>
-        </w:rPr>
-      </w:pPr>
-      <w:r>
-        <w:rPr>
-          <w:lang w:val="es-ES"/>
+        <w:jc w:val="right"/>
+        <w:rPr>
+          <w:lang w:val="es-ES"/>
+        </w:rPr>
+      </w:pPr>
+      <w:r>
+        <w:rPr>
+          <w:noProof/>
+          <w:lang w:val="es-AR" w:eastAsia="es-AR"/>
         </w:rPr>
         <w:drawing>
-          <wp:inline distT="0" distB="0" distL="0" distR="0" wp14:anchorId="0C236E1D" wp14:editId="3AB4B743">
-            <wp:extent cx="2244969" cy="474235"/>
+          <wp:anchor distT="0" distB="0" distL="114300" distR="114300" simplePos="0" relativeHeight="251694080" behindDoc="0" locked="0" layoutInCell="1" allowOverlap="1">
+            <wp:simplePos x="0" y="0"/>
+            <wp:positionH relativeFrom="margin">
+              <wp:align>center</wp:align>
+            </wp:positionH>
+            <wp:positionV relativeFrom="paragraph">
+              <wp:posOffset>148590</wp:posOffset>
+            </wp:positionV>
+            <wp:extent cx="2244725" cy="473710"/>
             <wp:effectExtent l="0" t="0" r="3175" b="2540"/>
+            <wp:wrapNone/>
             <wp:docPr id="28" name="Imagen 28"/>
             <wp:cNvGraphicFramePr>
               <a:graphicFrameLocks xmlns:a="http://schemas.openxmlformats.org/drawingml/2006/main" noChangeAspect="1"/>
@@ -4103,7 +4665,13 @@
                     <pic:cNvPicPr/>
                   </pic:nvPicPr>
                   <pic:blipFill>
-                    <a:blip r:embed="rId32"/>
+                    <a:blip r:embed="rId32" cstate="print">
+                      <a:extLst>
+                        <a:ext uri="{28A0092B-C50C-407E-A947-70E740481C1C}">
+                          <a14:useLocalDpi xmlns:a14="http://schemas.microsoft.com/office/drawing/2010/main" val="0"/>
+                        </a:ext>
+                      </a:extLst>
+                    </a:blip>
                     <a:stretch>
                       <a:fillRect/>
                     </a:stretch>
@@ -4111,7 +4679,7 @@
                   <pic:spPr>
                     <a:xfrm>
                       <a:off x="0" y="0"/>
-                      <a:ext cx="2282493" cy="482162"/>
+                      <a:ext cx="2244725" cy="473710"/>
                     </a:xfrm>
                     <a:prstGeom prst="rect">
                       <a:avLst/>
@@ -4120,9 +4688,30 @@
                 </pic:pic>
               </a:graphicData>
             </a:graphic>
-          </wp:inline>
+          </wp:anchor>
         </w:drawing>
       </w:r>
+    </w:p>
+    <w:p>
+      <w:pPr>
+        <w:jc w:val="right"/>
+        <w:rPr>
+          <w:lang w:val="es-ES"/>
+        </w:rPr>
+      </w:pPr>
+      <w:r>
+        <w:rPr>
+          <w:lang w:val="es-ES"/>
+        </w:rPr>
+        <w:t>(25)</w:t>
+      </w:r>
+    </w:p>
+    <w:p>
+      <w:pPr>
+        <w:rPr>
+          <w:lang w:val="es-ES"/>
+        </w:rPr>
+      </w:pPr>
     </w:p>
     <w:p>
       <w:pPr>
@@ -4273,18 +4862,29 @@
     </w:p>
     <w:p>
       <w:pPr>
-        <w:rPr>
-          <w:lang w:val="es-ES"/>
-        </w:rPr>
-      </w:pPr>
-      <w:r>
-        <w:rPr>
-          <w:lang w:val="es-ES"/>
+        <w:jc w:val="right"/>
+        <w:rPr>
+          <w:rFonts w:eastAsiaTheme="minorEastAsia"/>
+          <w:lang w:val="es-ES"/>
+        </w:rPr>
+      </w:pPr>
+      <w:r>
+        <w:rPr>
+          <w:noProof/>
+          <w:lang w:val="es-AR" w:eastAsia="es-AR"/>
         </w:rPr>
         <w:drawing>
-          <wp:inline distT="0" distB="0" distL="0" distR="0" wp14:anchorId="5A677A63" wp14:editId="669F2EF6">
+          <wp:anchor distT="0" distB="0" distL="114300" distR="114300" simplePos="0" relativeHeight="251695104" behindDoc="0" locked="0" layoutInCell="1" allowOverlap="1">
+            <wp:simplePos x="0" y="0"/>
+            <wp:positionH relativeFrom="margin">
+              <wp:align>center</wp:align>
+            </wp:positionH>
+            <wp:positionV relativeFrom="paragraph">
+              <wp:posOffset>13335</wp:posOffset>
+            </wp:positionV>
             <wp:extent cx="2942449" cy="609600"/>
             <wp:effectExtent l="0" t="0" r="0" b="0"/>
+            <wp:wrapNone/>
             <wp:docPr id="29" name="Imagen 29"/>
             <wp:cNvGraphicFramePr>
               <a:graphicFrameLocks xmlns:a="http://schemas.openxmlformats.org/drawingml/2006/main" noChangeAspect="1"/>
@@ -4297,14 +4897,20 @@
                     <pic:cNvPicPr/>
                   </pic:nvPicPr>
                   <pic:blipFill rotWithShape="1">
-                    <a:blip r:embed="rId33"/>
+                    <a:blip r:embed="rId33" cstate="print">
+                      <a:extLst>
+                        <a:ext uri="{28A0092B-C50C-407E-A947-70E740481C1C}">
+                          <a14:useLocalDpi xmlns:a14="http://schemas.microsoft.com/office/drawing/2010/main" val="0"/>
+                        </a:ext>
+                      </a:extLst>
+                    </a:blip>
                     <a:srcRect l="-749" t="918" r="2192" b="-918"/>
                     <a:stretch/>
                   </pic:blipFill>
                   <pic:spPr bwMode="auto">
                     <a:xfrm>
                       <a:off x="0" y="0"/>
-                      <a:ext cx="3020391" cy="625748"/>
+                      <a:ext cx="2942449" cy="609600"/>
                     </a:xfrm>
                     <a:prstGeom prst="rect">
                       <a:avLst/>
@@ -4321,37 +4927,49 @@
                 </pic:pic>
               </a:graphicData>
             </a:graphic>
-          </wp:inline>
+          </wp:anchor>
         </w:drawing>
       </w:r>
     </w:p>
     <w:p>
       <w:pPr>
-        <w:rPr>
-          <w:lang w:val="es-ES"/>
-        </w:rPr>
-      </w:pPr>
-      <w:r>
-        <w:rPr>
-          <w:lang w:val="es-ES"/>
-        </w:rPr>
-        <w:t>Dividiendo miembro a miembro:</w:t>
-      </w:r>
-    </w:p>
-    <w:p>
-      <w:pPr>
-        <w:rPr>
-          <w:lang w:val="es-ES"/>
-        </w:rPr>
-      </w:pPr>
-      <w:r>
-        <w:rPr>
-          <w:lang w:val="es-ES"/>
+        <w:jc w:val="right"/>
+        <w:rPr>
+          <w:rFonts w:eastAsiaTheme="minorEastAsia"/>
+          <w:lang w:val="es-ES"/>
+        </w:rPr>
+      </w:pPr>
+      <w:r>
+        <w:rPr>
+          <w:rFonts w:eastAsiaTheme="minorEastAsia"/>
+          <w:lang w:val="es-ES"/>
+        </w:rPr>
+        <w:t>(26)</w:t>
+      </w:r>
+    </w:p>
+    <w:p>
+      <w:pPr>
+        <w:rPr>
+          <w:lang w:val="es-ES"/>
+        </w:rPr>
+      </w:pPr>
+      <w:r>
+        <w:rPr>
+          <w:noProof/>
+          <w:lang w:val="es-AR" w:eastAsia="es-AR"/>
         </w:rPr>
         <w:drawing>
-          <wp:inline distT="0" distB="0" distL="0" distR="0" wp14:anchorId="0B995863" wp14:editId="25CB734F">
+          <wp:anchor distT="0" distB="0" distL="114300" distR="114300" simplePos="0" relativeHeight="251696128" behindDoc="0" locked="0" layoutInCell="1" allowOverlap="1">
+            <wp:simplePos x="0" y="0"/>
+            <wp:positionH relativeFrom="margin">
+              <wp:align>center</wp:align>
+            </wp:positionH>
+            <wp:positionV relativeFrom="paragraph">
+              <wp:posOffset>177800</wp:posOffset>
+            </wp:positionV>
             <wp:extent cx="4226169" cy="525747"/>
             <wp:effectExtent l="0" t="0" r="3175" b="8255"/>
+            <wp:wrapNone/>
             <wp:docPr id="30" name="Imagen 30"/>
             <wp:cNvGraphicFramePr>
               <a:graphicFrameLocks xmlns:a="http://schemas.openxmlformats.org/drawingml/2006/main" noChangeAspect="1"/>
@@ -4364,7 +4982,13 @@
                     <pic:cNvPicPr/>
                   </pic:nvPicPr>
                   <pic:blipFill>
-                    <a:blip r:embed="rId34"/>
+                    <a:blip r:embed="rId34" cstate="print">
+                      <a:extLst>
+                        <a:ext uri="{28A0092B-C50C-407E-A947-70E740481C1C}">
+                          <a14:useLocalDpi xmlns:a14="http://schemas.microsoft.com/office/drawing/2010/main" val="0"/>
+                        </a:ext>
+                      </a:extLst>
+                    </a:blip>
                     <a:stretch>
                       <a:fillRect/>
                     </a:stretch>
@@ -4372,7 +4996,7 @@
                   <pic:spPr>
                     <a:xfrm>
                       <a:off x="0" y="0"/>
-                      <a:ext cx="4282180" cy="532715"/>
+                      <a:ext cx="4226169" cy="525747"/>
                     </a:xfrm>
                     <a:prstGeom prst="rect">
                       <a:avLst/>
@@ -4381,9 +5005,38 @@
                 </pic:pic>
               </a:graphicData>
             </a:graphic>
-          </wp:inline>
+          </wp:anchor>
         </w:drawing>
       </w:r>
+      <w:r>
+        <w:rPr>
+          <w:lang w:val="es-ES"/>
+        </w:rPr>
+        <w:t>Dividiendo miembro a miembro:</w:t>
+      </w:r>
+    </w:p>
+    <w:p>
+      <w:pPr>
+        <w:jc w:val="right"/>
+        <w:rPr>
+          <w:lang w:val="es-ES"/>
+        </w:rPr>
+      </w:pPr>
+      <w:bookmarkStart w:id="0" w:name="_GoBack"/>
+      <w:bookmarkEnd w:id="0"/>
+      <w:r>
+        <w:rPr>
+          <w:lang w:val="es-ES"/>
+        </w:rPr>
+        <w:t>(27)</w:t>
+      </w:r>
+    </w:p>
+    <w:p>
+      <w:pPr>
+        <w:rPr>
+          <w:lang w:val="es-ES"/>
+        </w:rPr>
+      </w:pPr>
     </w:p>
     <w:p>
       <w:pPr>
@@ -4400,6 +5053,7 @@
     </w:p>
     <w:p>
       <w:pPr>
+        <w:jc w:val="right"/>
         <w:rPr>
           <w:lang w:val="es-ES"/>
         </w:rPr>
@@ -4407,11 +5061,20 @@
       <w:r>
         <w:rPr>
           <w:noProof/>
+          <w:lang w:val="es-AR" w:eastAsia="es-AR"/>
         </w:rPr>
         <w:drawing>
-          <wp:inline distT="0" distB="0" distL="0" distR="0">
+          <wp:anchor distT="0" distB="0" distL="114300" distR="114300" simplePos="0" relativeHeight="251697152" behindDoc="0" locked="0" layoutInCell="1" allowOverlap="1">
+            <wp:simplePos x="0" y="0"/>
+            <wp:positionH relativeFrom="margin">
+              <wp:align>center</wp:align>
+            </wp:positionH>
+            <wp:positionV relativeFrom="paragraph">
+              <wp:posOffset>45720</wp:posOffset>
+            </wp:positionV>
             <wp:extent cx="5099538" cy="292293"/>
             <wp:effectExtent l="38100" t="38100" r="44450" b="31750"/>
+            <wp:wrapNone/>
             <wp:docPr id="31" name="Imagen 31"/>
             <wp:cNvGraphicFramePr>
               <a:graphicFrameLocks xmlns:a="http://schemas.openxmlformats.org/drawingml/2006/main" noChangeAspect="1"/>
@@ -4441,7 +5104,7 @@
                   <pic:spPr bwMode="auto">
                     <a:xfrm>
                       <a:off x="0" y="0"/>
-                      <a:ext cx="5397881" cy="309393"/>
+                      <a:ext cx="5099538" cy="292293"/>
                     </a:xfrm>
                     <a:prstGeom prst="rect">
                       <a:avLst/>
@@ -4456,9 +5119,22 @@
                 </pic:pic>
               </a:graphicData>
             </a:graphic>
-          </wp:inline>
+          </wp:anchor>
         </w:drawing>
       </w:r>
+      <w:r>
+        <w:rPr>
+          <w:lang w:val="es-ES"/>
+        </w:rPr>
+        <w:t>(28)</w:t>
+      </w:r>
+    </w:p>
+    <w:p>
+      <w:pPr>
+        <w:rPr>
+          <w:lang w:val="es-ES"/>
+        </w:rPr>
+      </w:pPr>
     </w:p>
     <w:p>
       <w:pPr>
@@ -4500,18 +5176,28 @@
     </w:p>
     <w:p>
       <w:pPr>
-        <w:rPr>
-          <w:lang w:val="es-ES"/>
-        </w:rPr>
-      </w:pPr>
-      <w:r>
-        <w:rPr>
-          <w:lang w:val="es-ES"/>
+        <w:jc w:val="right"/>
+        <w:rPr>
+          <w:lang w:val="es-ES"/>
+        </w:rPr>
+      </w:pPr>
+      <w:r>
+        <w:rPr>
+          <w:noProof/>
+          <w:lang w:val="es-AR" w:eastAsia="es-AR"/>
         </w:rPr>
         <w:drawing>
-          <wp:inline distT="0" distB="0" distL="0" distR="0" wp14:anchorId="69BCF7D4" wp14:editId="21CBABB4">
-            <wp:extent cx="3839308" cy="592807"/>
+          <wp:anchor distT="0" distB="0" distL="114300" distR="114300" simplePos="0" relativeHeight="251698176" behindDoc="0" locked="0" layoutInCell="1" allowOverlap="1">
+            <wp:simplePos x="0" y="0"/>
+            <wp:positionH relativeFrom="margin">
+              <wp:align>center</wp:align>
+            </wp:positionH>
+            <wp:positionV relativeFrom="paragraph">
+              <wp:posOffset>12700</wp:posOffset>
+            </wp:positionV>
+            <wp:extent cx="3581400" cy="552671"/>
             <wp:effectExtent l="0" t="0" r="0" b="0"/>
+            <wp:wrapNone/>
             <wp:docPr id="448" name="Imagen 448"/>
             <wp:cNvGraphicFramePr>
               <a:graphicFrameLocks xmlns:a="http://schemas.openxmlformats.org/drawingml/2006/main" noChangeAspect="1"/>
@@ -4524,7 +5210,13 @@
                     <pic:cNvPicPr/>
                   </pic:nvPicPr>
                   <pic:blipFill>
-                    <a:blip r:embed="rId36"/>
+                    <a:blip r:embed="rId36">
+                      <a:extLst>
+                        <a:ext uri="{28A0092B-C50C-407E-A947-70E740481C1C}">
+                          <a14:useLocalDpi xmlns:a14="http://schemas.microsoft.com/office/drawing/2010/main" val="0"/>
+                        </a:ext>
+                      </a:extLst>
+                    </a:blip>
                     <a:stretch>
                       <a:fillRect/>
                     </a:stretch>
@@ -4532,7 +5224,7 @@
                   <pic:spPr>
                     <a:xfrm>
                       <a:off x="0" y="0"/>
-                      <a:ext cx="3865560" cy="596860"/>
+                      <a:ext cx="3581400" cy="552671"/>
                     </a:xfrm>
                     <a:prstGeom prst="rect">
                       <a:avLst/>
@@ -4541,12 +5233,29 @@
                 </pic:pic>
               </a:graphicData>
             </a:graphic>
-          </wp:inline>
+            <wp14:sizeRelH relativeFrom="margin">
+              <wp14:pctWidth>0</wp14:pctWidth>
+            </wp14:sizeRelH>
+          </wp:anchor>
         </w:drawing>
       </w:r>
     </w:p>
     <w:p>
       <w:pPr>
+        <w:jc w:val="right"/>
+        <w:rPr>
+          <w:lang w:val="es-ES"/>
+        </w:rPr>
+      </w:pPr>
+      <w:r>
+        <w:rPr>
+          <w:lang w:val="es-ES"/>
+        </w:rPr>
+        <w:t>(29)</w:t>
+      </w:r>
+    </w:p>
+    <w:p>
+      <w:pPr>
         <w:rPr>
           <w:lang w:val="es-ES"/>
         </w:rPr>
@@ -4560,6 +5269,7 @@
     </w:p>
     <w:p>
       <w:pPr>
+        <w:jc w:val="right"/>
         <w:rPr>
           <w:lang w:val="es-ES"/>
         </w:rPr>
@@ -4567,11 +5277,20 @@
       <w:r>
         <w:rPr>
           <w:noProof/>
+          <w:lang w:val="es-AR" w:eastAsia="es-AR"/>
         </w:rPr>
         <w:drawing>
-          <wp:inline distT="0" distB="0" distL="0" distR="0">
-            <wp:extent cx="6458768" cy="474784"/>
-            <wp:effectExtent l="38100" t="38100" r="37465" b="40005"/>
+          <wp:anchor distT="0" distB="0" distL="114300" distR="114300" simplePos="0" relativeHeight="251699200" behindDoc="0" locked="0" layoutInCell="1" allowOverlap="1">
+            <wp:simplePos x="0" y="0"/>
+            <wp:positionH relativeFrom="margin">
+              <wp:align>center</wp:align>
+            </wp:positionH>
+            <wp:positionV relativeFrom="paragraph">
+              <wp:posOffset>44450</wp:posOffset>
+            </wp:positionV>
+            <wp:extent cx="5905500" cy="434114"/>
+            <wp:effectExtent l="38100" t="38100" r="38100" b="42545"/>
+            <wp:wrapNone/>
             <wp:docPr id="449" name="Imagen 449"/>
             <wp:cNvGraphicFramePr>
               <a:graphicFrameLocks xmlns:a="http://schemas.openxmlformats.org/drawingml/2006/main" noChangeAspect="1"/>
@@ -4599,7 +5318,7 @@
                   <pic:spPr bwMode="auto">
                     <a:xfrm>
                       <a:off x="0" y="0"/>
-                      <a:ext cx="6591430" cy="484536"/>
+                      <a:ext cx="5905500" cy="434114"/>
                     </a:xfrm>
                     <a:prstGeom prst="rect">
                       <a:avLst/>
@@ -4619,37 +5338,53 @@
                 </pic:pic>
               </a:graphicData>
             </a:graphic>
-          </wp:inline>
+            <wp14:sizeRelH relativeFrom="margin">
+              <wp14:pctWidth>0</wp14:pctWidth>
+            </wp14:sizeRelH>
+            <wp14:sizeRelV relativeFrom="margin">
+              <wp14:pctHeight>0</wp14:pctHeight>
+            </wp14:sizeRelV>
+          </wp:anchor>
         </w:drawing>
       </w:r>
     </w:p>
     <w:p>
       <w:pPr>
-        <w:rPr>
-          <w:lang w:val="es-ES"/>
-        </w:rPr>
-      </w:pPr>
-      <w:r>
-        <w:rPr>
-          <w:lang w:val="es-ES"/>
-        </w:rPr>
-        <w:t>Finalmente:</w:t>
-      </w:r>
-    </w:p>
-    <w:p>
-      <w:pPr>
-        <w:rPr>
-          <w:lang w:val="es-ES"/>
-        </w:rPr>
-      </w:pPr>
-      <w:r>
-        <w:rPr>
-          <w:lang w:val="es-ES"/>
+        <w:jc w:val="right"/>
+        <w:rPr>
+          <w:lang w:val="es-ES"/>
+        </w:rPr>
+      </w:pPr>
+      <w:r>
+        <w:rPr>
+          <w:lang w:val="es-ES"/>
+        </w:rPr>
+        <w:t>(30)</w:t>
+      </w:r>
+    </w:p>
+    <w:p>
+      <w:pPr>
+        <w:rPr>
+          <w:lang w:val="es-ES"/>
+        </w:rPr>
+      </w:pPr>
+      <w:r>
+        <w:rPr>
+          <w:noProof/>
+          <w:lang w:val="es-AR" w:eastAsia="es-AR"/>
         </w:rPr>
         <w:drawing>
-          <wp:inline distT="0" distB="0" distL="0" distR="0" wp14:anchorId="2EDD43A3" wp14:editId="21C4C2BC">
-            <wp:extent cx="949569" cy="238907"/>
+          <wp:anchor distT="0" distB="0" distL="114300" distR="114300" simplePos="0" relativeHeight="251700224" behindDoc="0" locked="0" layoutInCell="1" allowOverlap="1">
+            <wp:simplePos x="0" y="0"/>
+            <wp:positionH relativeFrom="margin">
+              <wp:align>center</wp:align>
+            </wp:positionH>
+            <wp:positionV relativeFrom="paragraph">
+              <wp:posOffset>280035</wp:posOffset>
+            </wp:positionV>
+            <wp:extent cx="949325" cy="238760"/>
             <wp:effectExtent l="38100" t="38100" r="41275" b="46990"/>
+            <wp:wrapNone/>
             <wp:docPr id="450" name="Imagen 450"/>
             <wp:cNvGraphicFramePr>
               <a:graphicFrameLocks xmlns:a="http://schemas.openxmlformats.org/drawingml/2006/main" noChangeAspect="1"/>
@@ -4662,14 +5397,20 @@
                     <pic:cNvPicPr/>
                   </pic:nvPicPr>
                   <pic:blipFill rotWithShape="1">
-                    <a:blip r:embed="rId38"/>
+                    <a:blip r:embed="rId38" cstate="print">
+                      <a:extLst>
+                        <a:ext uri="{28A0092B-C50C-407E-A947-70E740481C1C}">
+                          <a14:useLocalDpi xmlns:a14="http://schemas.microsoft.com/office/drawing/2010/main" val="0"/>
+                        </a:ext>
+                      </a:extLst>
+                    </a:blip>
                     <a:srcRect b="17875"/>
                     <a:stretch/>
                   </pic:blipFill>
                   <pic:spPr bwMode="auto">
                     <a:xfrm>
                       <a:off x="0" y="0"/>
-                      <a:ext cx="996674" cy="250758"/>
+                      <a:ext cx="949325" cy="238760"/>
                     </a:xfrm>
                     <a:prstGeom prst="rect">
                       <a:avLst/>
@@ -4688,25 +5429,54 @@
                 </pic:pic>
               </a:graphicData>
             </a:graphic>
-          </wp:inline>
+          </wp:anchor>
         </w:drawing>
       </w:r>
-    </w:p>
-    <w:p>
-      <w:pPr>
-        <w:rPr>
-          <w:lang w:val="es-ES"/>
-        </w:rPr>
-      </w:pPr>
-      <w:r>
-        <w:rPr>
-          <w:lang w:val="es-ES"/>
-        </w:rPr>
-        <w:lastRenderedPageBreak/>
+      <w:r>
+        <w:rPr>
+          <w:lang w:val="es-ES"/>
+        </w:rPr>
+        <w:t>Finalmente:</w:t>
+      </w:r>
+    </w:p>
+    <w:p>
+      <w:pPr>
+        <w:jc w:val="right"/>
+        <w:rPr>
+          <w:lang w:val="es-ES"/>
+        </w:rPr>
+      </w:pPr>
+      <w:r>
+        <w:rPr>
+          <w:lang w:val="es-ES"/>
+        </w:rPr>
+        <w:t>(31)</w:t>
+      </w:r>
+    </w:p>
+    <w:p>
+      <w:pPr>
+        <w:jc w:val="right"/>
+        <w:rPr>
+          <w:lang w:val="es-ES"/>
+        </w:rPr>
+      </w:pPr>
+      <w:r>
+        <w:rPr>
+          <w:noProof/>
+          <w:lang w:val="es-AR" w:eastAsia="es-AR"/>
+        </w:rPr>
         <w:drawing>
-          <wp:inline distT="0" distB="0" distL="0" distR="0" wp14:anchorId="15628C2D" wp14:editId="557ED526">
+          <wp:anchor distT="0" distB="0" distL="114300" distR="114300" simplePos="0" relativeHeight="251701248" behindDoc="0" locked="0" layoutInCell="1" allowOverlap="1">
+            <wp:simplePos x="0" y="0"/>
+            <wp:positionH relativeFrom="margin">
+              <wp:align>center</wp:align>
+            </wp:positionH>
+            <wp:positionV relativeFrom="paragraph">
+              <wp:posOffset>210185</wp:posOffset>
+            </wp:positionV>
             <wp:extent cx="1052830" cy="228521"/>
             <wp:effectExtent l="38100" t="38100" r="33020" b="38735"/>
+            <wp:wrapNone/>
             <wp:docPr id="451" name="Imagen 451"/>
             <wp:cNvGraphicFramePr>
               <a:graphicFrameLocks xmlns:a="http://schemas.openxmlformats.org/drawingml/2006/main" noChangeAspect="1"/>
@@ -4719,7 +5489,13 @@
                     <pic:cNvPicPr/>
                   </pic:nvPicPr>
                   <pic:blipFill>
-                    <a:blip r:embed="rId39"/>
+                    <a:blip r:embed="rId39" cstate="print">
+                      <a:extLst>
+                        <a:ext uri="{28A0092B-C50C-407E-A947-70E740481C1C}">
+                          <a14:useLocalDpi xmlns:a14="http://schemas.microsoft.com/office/drawing/2010/main" val="0"/>
+                        </a:ext>
+                      </a:extLst>
+                    </a:blip>
                     <a:stretch>
                       <a:fillRect/>
                     </a:stretch>
@@ -4727,7 +5503,7 @@
                   <pic:spPr>
                     <a:xfrm>
                       <a:off x="0" y="0"/>
-                      <a:ext cx="1151299" cy="249894"/>
+                      <a:ext cx="1052830" cy="228521"/>
                     </a:xfrm>
                     <a:prstGeom prst="rect">
                       <a:avLst/>
@@ -4741,20 +5517,36 @@
                 </pic:pic>
               </a:graphicData>
             </a:graphic>
-          </wp:inline>
+          </wp:anchor>
         </w:drawing>
       </w:r>
     </w:p>
     <w:p>
       <w:pPr>
-        <w:rPr>
-          <w:lang w:val="es-ES"/>
-        </w:rPr>
-      </w:pPr>
-      <w:r>
-        <w:rPr>
-          <w:lang w:val="es-ES"/>
-        </w:rPr>
+        <w:jc w:val="right"/>
+        <w:rPr>
+          <w:lang w:val="es-ES"/>
+        </w:rPr>
+      </w:pPr>
+      <w:r>
+        <w:rPr>
+          <w:lang w:val="es-ES"/>
+        </w:rPr>
+        <w:t>(32)</w:t>
+      </w:r>
+    </w:p>
+    <w:p>
+      <w:pPr>
+        <w:rPr>
+          <w:u w:val="single"/>
+          <w:lang w:val="es-ES"/>
+        </w:rPr>
+      </w:pPr>
+      <w:r>
+        <w:rPr>
+          <w:lang w:val="es-ES"/>
+        </w:rPr>
+        <w:lastRenderedPageBreak/>
         <w:t>Con lo que se cuenta con 8 soluciones de todas las variables articulares, desde q1 hasta q6 dependiendo de los valores que tomen las variables q1, q2 y q5, siempre y cuando la ubicación y orientación del efector final se encuentre dentro del espacio de trabajo.</w:t>
       </w:r>
     </w:p>
@@ -4764,8 +5556,6 @@
           <w:lang w:val="es-ES"/>
         </w:rPr>
       </w:pPr>
-      <w:bookmarkStart w:id="0" w:name="_GoBack"/>
-      <w:bookmarkEnd w:id="0"/>
     </w:p>
     <w:sectPr>
       <w:headerReference w:type="default" r:id="rId40"/>
@@ -4781,7 +5571,7 @@
 </file>
 
 <file path=word/endnotes.xml><?xml version="1.0" encoding="utf-8"?>
-<w:endnotes xmlns:wpc="http://schemas.microsoft.com/office/word/2010/wordprocessingCanvas" xmlns:cx="http://schemas.microsoft.com/office/drawing/2014/chartex" xmlns:mc="http://schemas.openxmlformats.org/markup-compatibility/2006" xmlns:o="urn:schemas-microsoft-com:office:office" xmlns:r="http://schemas.openxmlformats.org/officeDocument/2006/relationships" xmlns:m="http://schemas.openxmlformats.org/officeDocument/2006/math" xmlns:v="urn:schemas-microsoft-com:vml" xmlns:wp14="http://schemas.microsoft.com/office/word/2010/wordprocessingDrawing" xmlns:wp="http://schemas.openxmlformats.org/drawingml/2006/wordprocessingDrawing" xmlns:w10="urn:schemas-microsoft-com:office:word" xmlns:w="http://schemas.openxmlformats.org/wordprocessingml/2006/main" xmlns:w14="http://schemas.microsoft.com/office/word/2010/wordml" xmlns:w15="http://schemas.microsoft.com/office/word/2012/wordml" xmlns:w16se="http://schemas.microsoft.com/office/word/2015/wordml/symex" xmlns:wpg="http://schemas.microsoft.com/office/word/2010/wordprocessingGroup" xmlns:wpi="http://schemas.microsoft.com/office/word/2010/wordprocessingInk" xmlns:wne="http://schemas.microsoft.com/office/word/2006/wordml" xmlns:wps="http://schemas.microsoft.com/office/word/2010/wordprocessingShape" mc:Ignorable="w14 w15 w16se wp14">
+<w:endnotes xmlns:wpc="http://schemas.microsoft.com/office/word/2010/wordprocessingCanvas" xmlns:mc="http://schemas.openxmlformats.org/markup-compatibility/2006" xmlns:o="urn:schemas-microsoft-com:office:office" xmlns:r="http://schemas.openxmlformats.org/officeDocument/2006/relationships" xmlns:m="http://schemas.openxmlformats.org/officeDocument/2006/math" xmlns:v="urn:schemas-microsoft-com:vml" xmlns:wp14="http://schemas.microsoft.com/office/word/2010/wordprocessingDrawing" xmlns:wp="http://schemas.openxmlformats.org/drawingml/2006/wordprocessingDrawing" xmlns:w10="urn:schemas-microsoft-com:office:word" xmlns:w="http://schemas.openxmlformats.org/wordprocessingml/2006/main" xmlns:w14="http://schemas.microsoft.com/office/word/2010/wordml" xmlns:w15="http://schemas.microsoft.com/office/word/2012/wordml" xmlns:wpg="http://schemas.microsoft.com/office/word/2010/wordprocessingGroup" xmlns:wpi="http://schemas.microsoft.com/office/word/2010/wordprocessingInk" xmlns:wne="http://schemas.microsoft.com/office/word/2006/wordml" xmlns:wps="http://schemas.microsoft.com/office/word/2010/wordprocessingShape" mc:Ignorable="w14 w15 wp14">
   <w:endnote w:type="separator" w:id="-1">
     <w:p>
       <w:pPr>
@@ -4806,7 +5596,7 @@
 </file>
 
 <file path=word/footer1.xml><?xml version="1.0" encoding="utf-8"?>
-<w:ftr xmlns:wpc="http://schemas.microsoft.com/office/word/2010/wordprocessingCanvas" xmlns:cx="http://schemas.microsoft.com/office/drawing/2014/chartex" xmlns:mc="http://schemas.openxmlformats.org/markup-compatibility/2006" xmlns:o="urn:schemas-microsoft-com:office:office" xmlns:r="http://schemas.openxmlformats.org/officeDocument/2006/relationships" xmlns:m="http://schemas.openxmlformats.org/officeDocument/2006/math" xmlns:v="urn:schemas-microsoft-com:vml" xmlns:wp14="http://schemas.microsoft.com/office/word/2010/wordprocessingDrawing" xmlns:wp="http://schemas.openxmlformats.org/drawingml/2006/wordprocessingDrawing" xmlns:w10="urn:schemas-microsoft-com:office:word" xmlns:w="http://schemas.openxmlformats.org/wordprocessingml/2006/main" xmlns:w14="http://schemas.microsoft.com/office/word/2010/wordml" xmlns:w15="http://schemas.microsoft.com/office/word/2012/wordml" xmlns:w16se="http://schemas.microsoft.com/office/word/2015/wordml/symex" xmlns:wpg="http://schemas.microsoft.com/office/word/2010/wordprocessingGroup" xmlns:wpi="http://schemas.microsoft.com/office/word/2010/wordprocessingInk" xmlns:wne="http://schemas.microsoft.com/office/word/2006/wordml" xmlns:wps="http://schemas.microsoft.com/office/word/2010/wordprocessingShape" mc:Ignorable="w14 w15 w16se wp14">
+<w:ftr xmlns:wpc="http://schemas.microsoft.com/office/word/2010/wordprocessingCanvas" xmlns:mc="http://schemas.openxmlformats.org/markup-compatibility/2006" xmlns:o="urn:schemas-microsoft-com:office:office" xmlns:r="http://schemas.openxmlformats.org/officeDocument/2006/relationships" xmlns:m="http://schemas.openxmlformats.org/officeDocument/2006/math" xmlns:v="urn:schemas-microsoft-com:vml" xmlns:wp14="http://schemas.microsoft.com/office/word/2010/wordprocessingDrawing" xmlns:wp="http://schemas.openxmlformats.org/drawingml/2006/wordprocessingDrawing" xmlns:w10="urn:schemas-microsoft-com:office:word" xmlns:w="http://schemas.openxmlformats.org/wordprocessingml/2006/main" xmlns:w14="http://schemas.microsoft.com/office/word/2010/wordml" xmlns:w15="http://schemas.microsoft.com/office/word/2012/wordml" xmlns:wpg="http://schemas.microsoft.com/office/word/2010/wordprocessingGroup" xmlns:wpi="http://schemas.microsoft.com/office/word/2010/wordprocessingInk" xmlns:wne="http://schemas.microsoft.com/office/word/2006/wordml" xmlns:wps="http://schemas.microsoft.com/office/word/2010/wordprocessingShape" mc:Ignorable="w14 w15 wp14">
   <w:p>
     <w:pPr>
       <w:pStyle w:val="Piedepgina"/>
@@ -4815,6 +5605,7 @@
     <w:r>
       <w:rPr>
         <w:noProof/>
+        <w:lang w:val="es-AR" w:eastAsia="es-AR"/>
       </w:rPr>
       <mc:AlternateContent>
         <mc:Choice Requires="wps">
@@ -4887,7 +5678,7 @@
             </wp:anchor>
           </w:drawing>
         </mc:Choice>
-        <mc:Fallback>
+        <mc:Fallback xmlns:w16se="http://schemas.microsoft.com/office/word/2015/wordml/symex" xmlns:cx="http://schemas.microsoft.com/office/drawing/2014/chartex">
           <w:pict>
             <v:rect w14:anchorId="1E88C2B7" id="Rectángulo 452" o:spid="_x0000_s1026" style="position:absolute;margin-left:0;margin-top:0;width:579.9pt;height:750.3pt;z-index:251659264;visibility:visible;mso-wrap-style:square;mso-width-percent:950;mso-height-percent:950;mso-wrap-distance-left:9pt;mso-wrap-distance-top:0;mso-wrap-distance-right:9pt;mso-wrap-distance-bottom:0;mso-position-horizontal:center;mso-position-horizontal-relative:page;mso-position-vertical:center;mso-position-vertical-relative:page;mso-width-percent:950;mso-height-percent:950;mso-width-relative:page;mso-height-relative:page;v-text-anchor:middle" o:gfxdata="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" filled="f" strokecolor="#747070 [1614]" strokeweight="1.25pt">
               <w10:wrap anchorx="page" anchory="page"/>
@@ -4942,7 +5733,7 @@
         <w:szCs w:val="20"/>
         <w:lang w:val="es-ES"/>
       </w:rPr>
-      <w:t>7</w:t>
+      <w:t>6</w:t>
     </w:r>
     <w:r>
       <w:rPr>
@@ -4957,7 +5748,7 @@
 </file>
 
 <file path=word/footnotes.xml><?xml version="1.0" encoding="utf-8"?>
-<w:footnotes xmlns:wpc="http://schemas.microsoft.com/office/word/2010/wordprocessingCanvas" xmlns:cx="http://schemas.microsoft.com/office/drawing/2014/chartex" xmlns:mc="http://schemas.openxmlformats.org/markup-compatibility/2006" xmlns:o="urn:schemas-microsoft-com:office:office" xmlns:r="http://schemas.openxmlformats.org/officeDocument/2006/relationships" xmlns:m="http://schemas.openxmlformats.org/officeDocument/2006/math" xmlns:v="urn:schemas-microsoft-com:vml" xmlns:wp14="http://schemas.microsoft.com/office/word/2010/wordprocessingDrawing" xmlns:wp="http://schemas.openxmlformats.org/drawingml/2006/wordprocessingDrawing" xmlns:w10="urn:schemas-microsoft-com:office:word" xmlns:w="http://schemas.openxmlformats.org/wordprocessingml/2006/main" xmlns:w14="http://schemas.microsoft.com/office/word/2010/wordml" xmlns:w15="http://schemas.microsoft.com/office/word/2012/wordml" xmlns:w16se="http://schemas.microsoft.com/office/word/2015/wordml/symex" xmlns:wpg="http://schemas.microsoft.com/office/word/2010/wordprocessingGroup" xmlns:wpi="http://schemas.microsoft.com/office/word/2010/wordprocessingInk" xmlns:wne="http://schemas.microsoft.com/office/word/2006/wordml" xmlns:wps="http://schemas.microsoft.com/office/word/2010/wordprocessingShape" mc:Ignorable="w14 w15 w16se wp14">
+<w:footnotes xmlns:wpc="http://schemas.microsoft.com/office/word/2010/wordprocessingCanvas" xmlns:mc="http://schemas.openxmlformats.org/markup-compatibility/2006" xmlns:o="urn:schemas-microsoft-com:office:office" xmlns:r="http://schemas.openxmlformats.org/officeDocument/2006/relationships" xmlns:m="http://schemas.openxmlformats.org/officeDocument/2006/math" xmlns:v="urn:schemas-microsoft-com:vml" xmlns:wp14="http://schemas.microsoft.com/office/word/2010/wordprocessingDrawing" xmlns:wp="http://schemas.openxmlformats.org/drawingml/2006/wordprocessingDrawing" xmlns:w10="urn:schemas-microsoft-com:office:word" xmlns:w="http://schemas.openxmlformats.org/wordprocessingml/2006/main" xmlns:w14="http://schemas.microsoft.com/office/word/2010/wordml" xmlns:w15="http://schemas.microsoft.com/office/word/2012/wordml" xmlns:wpg="http://schemas.microsoft.com/office/word/2010/wordprocessingGroup" xmlns:wpi="http://schemas.microsoft.com/office/word/2010/wordprocessingInk" xmlns:wne="http://schemas.microsoft.com/office/word/2006/wordml" xmlns:wps="http://schemas.microsoft.com/office/word/2010/wordprocessingShape" mc:Ignorable="w14 w15 wp14">
   <w:footnote w:type="separator" w:id="-1">
     <w:p>
       <w:pPr>
@@ -4982,7 +5773,7 @@
 </file>
 
 <file path=word/header1.xml><?xml version="1.0" encoding="utf-8"?>
-<w:hdr xmlns:wpc="http://schemas.microsoft.com/office/word/2010/wordprocessingCanvas" xmlns:cx="http://schemas.microsoft.com/office/drawing/2014/chartex" xmlns:mc="http://schemas.openxmlformats.org/markup-compatibility/2006" xmlns:o="urn:schemas-microsoft-com:office:office" xmlns:r="http://schemas.openxmlformats.org/officeDocument/2006/relationships" xmlns:m="http://schemas.openxmlformats.org/officeDocument/2006/math" xmlns:v="urn:schemas-microsoft-com:vml" xmlns:wp14="http://schemas.microsoft.com/office/word/2010/wordprocessingDrawing" xmlns:wp="http://schemas.openxmlformats.org/drawingml/2006/wordprocessingDrawing" xmlns:w10="urn:schemas-microsoft-com:office:word" xmlns:w="http://schemas.openxmlformats.org/wordprocessingml/2006/main" xmlns:w14="http://schemas.microsoft.com/office/word/2010/wordml" xmlns:w15="http://schemas.microsoft.com/office/word/2012/wordml" xmlns:w16se="http://schemas.microsoft.com/office/word/2015/wordml/symex" xmlns:wpg="http://schemas.microsoft.com/office/word/2010/wordprocessingGroup" xmlns:wpi="http://schemas.microsoft.com/office/word/2010/wordprocessingInk" xmlns:wne="http://schemas.microsoft.com/office/word/2006/wordml" xmlns:wps="http://schemas.microsoft.com/office/word/2010/wordprocessingShape" mc:Ignorable="w14 w15 w16se wp14">
+<w:hdr xmlns:wpc="http://schemas.microsoft.com/office/word/2010/wordprocessingCanvas" xmlns:mc="http://schemas.openxmlformats.org/markup-compatibility/2006" xmlns:o="urn:schemas-microsoft-com:office:office" xmlns:r="http://schemas.openxmlformats.org/officeDocument/2006/relationships" xmlns:m="http://schemas.openxmlformats.org/officeDocument/2006/math" xmlns:v="urn:schemas-microsoft-com:vml" xmlns:wp14="http://schemas.microsoft.com/office/word/2010/wordprocessingDrawing" xmlns:wp="http://schemas.openxmlformats.org/drawingml/2006/wordprocessingDrawing" xmlns:w10="urn:schemas-microsoft-com:office:word" xmlns:w="http://schemas.openxmlformats.org/wordprocessingml/2006/main" xmlns:w14="http://schemas.microsoft.com/office/word/2010/wordml" xmlns:w15="http://schemas.microsoft.com/office/word/2012/wordml" xmlns:wpg="http://schemas.microsoft.com/office/word/2010/wordprocessingGroup" xmlns:wpi="http://schemas.microsoft.com/office/word/2010/wordprocessingInk" xmlns:wne="http://schemas.microsoft.com/office/word/2006/wordml" xmlns:wps="http://schemas.microsoft.com/office/word/2010/wordprocessingShape" mc:Ignorable="w14 w15 wp14">
   <w:p>
     <w:pPr>
       <w:pStyle w:val="Encabezado"/>
@@ -4994,6 +5785,7 @@
     <w:r>
       <w:rPr>
         <w:noProof/>
+        <w:lang w:val="es-AR" w:eastAsia="es-AR"/>
       </w:rPr>
       <w:drawing>
         <wp:anchor distT="0" distB="0" distL="114300" distR="114300" simplePos="0" relativeHeight="251663360" behindDoc="0" locked="0" layoutInCell="1" allowOverlap="1" wp14:anchorId="0F4268F8" wp14:editId="01C19E9B">
@@ -5113,7 +5905,7 @@
 </file>
 
 <file path=word/numbering.xml><?xml version="1.0" encoding="utf-8"?>
-<w:numbering xmlns:wpc="http://schemas.microsoft.com/office/word/2010/wordprocessingCanvas" xmlns:cx="http://schemas.microsoft.com/office/drawing/2014/chartex" xmlns:mc="http://schemas.openxmlformats.org/markup-compatibility/2006" xmlns:o="urn:schemas-microsoft-com:office:office" xmlns:r="http://schemas.openxmlformats.org/officeDocument/2006/relationships" xmlns:m="http://schemas.openxmlformats.org/officeDocument/2006/math" xmlns:v="urn:schemas-microsoft-com:vml" xmlns:wp14="http://schemas.microsoft.com/office/word/2010/wordprocessingDrawing" xmlns:wp="http://schemas.openxmlformats.org/drawingml/2006/wordprocessingDrawing" xmlns:w10="urn:schemas-microsoft-com:office:word" xmlns:w="http://schemas.openxmlformats.org/wordprocessingml/2006/main" xmlns:w14="http://schemas.microsoft.com/office/word/2010/wordml" xmlns:w15="http://schemas.microsoft.com/office/word/2012/wordml" xmlns:w16se="http://schemas.microsoft.com/office/word/2015/wordml/symex" xmlns:wpg="http://schemas.microsoft.com/office/word/2010/wordprocessingGroup" xmlns:wpi="http://schemas.microsoft.com/office/word/2010/wordprocessingInk" xmlns:wne="http://schemas.microsoft.com/office/word/2006/wordml" xmlns:wps="http://schemas.microsoft.com/office/word/2010/wordprocessingShape" mc:Ignorable="w14 w15 w16se wp14">
+<w:numbering xmlns:wpc="http://schemas.microsoft.com/office/word/2010/wordprocessingCanvas" xmlns:mc="http://schemas.openxmlformats.org/markup-compatibility/2006" xmlns:o="urn:schemas-microsoft-com:office:office" xmlns:r="http://schemas.openxmlformats.org/officeDocument/2006/relationships" xmlns:m="http://schemas.openxmlformats.org/officeDocument/2006/math" xmlns:v="urn:schemas-microsoft-com:vml" xmlns:wp14="http://schemas.microsoft.com/office/word/2010/wordprocessingDrawing" xmlns:wp="http://schemas.openxmlformats.org/drawingml/2006/wordprocessingDrawing" xmlns:w10="urn:schemas-microsoft-com:office:word" xmlns:w="http://schemas.openxmlformats.org/wordprocessingml/2006/main" xmlns:w14="http://schemas.microsoft.com/office/word/2010/wordml" xmlns:w15="http://schemas.microsoft.com/office/word/2012/wordml" xmlns:wpg="http://schemas.microsoft.com/office/word/2010/wordprocessingGroup" xmlns:wpi="http://schemas.microsoft.com/office/word/2010/wordprocessingInk" xmlns:wne="http://schemas.microsoft.com/office/word/2006/wordml" xmlns:wps="http://schemas.microsoft.com/office/word/2010/wordprocessingShape" mc:Ignorable="w14 w15 wp14">
   <w:abstractNum w:abstractNumId="0" w15:restartNumberingAfterBreak="0">
     <w:nsid w:val="27953985"/>
     <w:multiLevelType w:val="hybridMultilevel"/>
@@ -5234,7 +6026,7 @@
 </file>
 
 <file path=word/styles.xml><?xml version="1.0" encoding="utf-8"?>
-<w:styles xmlns:mc="http://schemas.openxmlformats.org/markup-compatibility/2006" xmlns:r="http://schemas.openxmlformats.org/officeDocument/2006/relationships" xmlns:w="http://schemas.openxmlformats.org/wordprocessingml/2006/main" xmlns:w14="http://schemas.microsoft.com/office/word/2010/wordml" xmlns:w15="http://schemas.microsoft.com/office/word/2012/wordml" xmlns:w16se="http://schemas.microsoft.com/office/word/2015/wordml/symex" mc:Ignorable="w14 w15 w16se">
+<w:styles xmlns:mc="http://schemas.openxmlformats.org/markup-compatibility/2006" xmlns:r="http://schemas.openxmlformats.org/officeDocument/2006/relationships" xmlns:w="http://schemas.openxmlformats.org/wordprocessingml/2006/main" xmlns:w14="http://schemas.microsoft.com/office/word/2010/wordml" xmlns:w15="http://schemas.microsoft.com/office/word/2012/wordml" mc:Ignorable="w14 w15">
   <w:docDefaults>
     <w:rPrDefault>
       <w:rPr>
@@ -5659,6 +6451,7 @@
   <w:style w:type="character" w:default="1" w:styleId="Fuentedeprrafopredeter">
     <w:name w:val="Default Paragraph Font"/>
     <w:uiPriority w:val="1"/>
+    <w:semiHidden/>
     <w:unhideWhenUsed/>
   </w:style>
   <w:style w:type="table" w:default="1" w:styleId="Tablanormal">
@@ -6048,7 +6841,7 @@
 </file>
 
 <file path=customXml/itemProps1.xml><?xml version="1.0" encoding="utf-8"?>
-<ds:datastoreItem xmlns:ds="http://schemas.openxmlformats.org/officeDocument/2006/customXml" ds:itemID="{5CCE1C31-57FE-42D5-AD10-2A5D951BECD0}">
+<ds:datastoreItem xmlns:ds="http://schemas.openxmlformats.org/officeDocument/2006/customXml" ds:itemID="{DE1742A4-4398-40BE-90E3-2A5061B6FCDF}">
   <ds:schemaRefs>
     <ds:schemaRef ds:uri="http://schemas.openxmlformats.org/officeDocument/2006/bibliography"/>
   </ds:schemaRefs>

</xml_diff>

<commit_message>
imagenes corrección del Word, corrección de ikine
</commit_message>
<xml_diff>
--- a/TP5/Informe/ParteB/TP 5B OBLIGATORIO.docx
+++ b/TP5/Informe/ParteB/TP 5B OBLIGATORIO.docx
@@ -973,136 +973,98 @@
         <w:t>Teniendo en cuenta que:</w:t>
       </w:r>
     </w:p>
-    <w:tbl>
-      <w:tblPr>
-        <w:tblStyle w:val="Tablaconcuadrcula"/>
-        <w:tblW w:w="0" w:type="auto"/>
-        <w:tblInd w:w="2694" w:type="dxa"/>
-        <w:tblBorders>
-          <w:top w:val="none" w:sz="0" w:space="0" w:color="auto"/>
-          <w:left w:val="none" w:sz="0" w:space="0" w:color="auto"/>
-          <w:bottom w:val="none" w:sz="0" w:space="0" w:color="auto"/>
-          <w:right w:val="none" w:sz="0" w:space="0" w:color="auto"/>
-          <w:insideH w:val="none" w:sz="0" w:space="0" w:color="auto"/>
-          <w:insideV w:val="none" w:sz="0" w:space="0" w:color="auto"/>
-        </w:tblBorders>
-        <w:tblLook w:val="04A0" w:firstRow="1" w:lastRow="0" w:firstColumn="1" w:lastColumn="0" w:noHBand="0" w:noVBand="1"/>
-      </w:tblPr>
-      <w:tblGrid>
-        <w:gridCol w:w="5620"/>
-        <w:gridCol w:w="2152"/>
-      </w:tblGrid>
-      <w:tr>
-        <w:trPr>
-          <w:trHeight w:val="1610"/>
-        </w:trPr>
-        <w:tc>
-          <w:tcPr>
-            <w:tcW w:w="5620" w:type="dxa"/>
-          </w:tcPr>
-          <w:p>
-            <w:pPr>
-              <w:tabs>
-                <w:tab w:val="left" w:pos="1380"/>
-              </w:tabs>
-              <w:rPr>
-                <w:lang w:val="es-ES"/>
-              </w:rPr>
-            </w:pPr>
-            <w:r>
-              <w:rPr>
-                <w:b/>
-                <w:noProof/>
-                <w:lang w:val="es-AR" w:eastAsia="es-AR"/>
-              </w:rPr>
-              <w:drawing>
-                <wp:inline distT="0" distB="0" distL="0" distR="0">
-                  <wp:extent cx="3165016" cy="990600"/>
-                  <wp:effectExtent l="0" t="0" r="0" b="0"/>
-                  <wp:docPr id="5" name="Imagen 5"/>
-                  <wp:cNvGraphicFramePr>
-                    <a:graphicFrameLocks xmlns:a="http://schemas.openxmlformats.org/drawingml/2006/main" noChangeAspect="1"/>
-                  </wp:cNvGraphicFramePr>
-                  <a:graphic xmlns:a="http://schemas.openxmlformats.org/drawingml/2006/main">
-                    <a:graphicData uri="http://schemas.openxmlformats.org/drawingml/2006/picture">
-                      <pic:pic xmlns:pic="http://schemas.openxmlformats.org/drawingml/2006/picture">
-                        <pic:nvPicPr>
-                          <pic:cNvPr id="1" name=""/>
-                          <pic:cNvPicPr/>
-                        </pic:nvPicPr>
-                        <pic:blipFill rotWithShape="1">
-                          <a:blip r:embed="rId10" cstate="print">
-                            <a:extLst>
-                              <a:ext uri="{28A0092B-C50C-407E-A947-70E740481C1C}">
-                                <a14:useLocalDpi xmlns:a14="http://schemas.microsoft.com/office/drawing/2010/main" val="0"/>
-                              </a:ext>
-                            </a:extLst>
-                          </a:blip>
-                          <a:srcRect r="18796"/>
-                          <a:stretch/>
-                        </pic:blipFill>
-                        <pic:spPr bwMode="auto">
-                          <a:xfrm>
-                            <a:off x="0" y="0"/>
-                            <a:ext cx="3249795" cy="1017134"/>
-                          </a:xfrm>
-                          <a:prstGeom prst="rect">
-                            <a:avLst/>
-                          </a:prstGeom>
-                          <a:ln>
-                            <a:noFill/>
-                          </a:ln>
-                          <a:extLst>
-                            <a:ext uri="{53640926-AAD7-44D8-BBD7-CCE9431645EC}">
-                              <a14:shadowObscured xmlns:a14="http://schemas.microsoft.com/office/drawing/2010/main"/>
-                            </a:ext>
-                          </a:extLst>
-                        </pic:spPr>
-                      </pic:pic>
-                    </a:graphicData>
-                  </a:graphic>
-                </wp:inline>
-              </w:drawing>
-            </w:r>
-          </w:p>
-        </w:tc>
-        <w:tc>
-          <w:tcPr>
-            <w:tcW w:w="2152" w:type="dxa"/>
-          </w:tcPr>
-          <w:p>
-            <w:pPr>
-              <w:rPr>
-                <w:lang w:val="es-ES"/>
-              </w:rPr>
-            </w:pPr>
-          </w:p>
-          <w:p>
-            <w:pPr>
-              <w:rPr>
-                <w:lang w:val="es-ES"/>
-              </w:rPr>
-            </w:pPr>
-          </w:p>
-          <w:p>
-            <w:pPr>
-              <w:jc w:val="right"/>
-              <w:rPr>
-                <w:lang w:val="es-ES"/>
-              </w:rPr>
-            </w:pPr>
-            <w:r>
-              <w:rPr>
-                <w:lang w:val="es-ES"/>
-              </w:rPr>
-              <w:t>(1)</w:t>
-            </w:r>
-          </w:p>
-        </w:tc>
-        <w:bookmarkStart w:id="0" w:name="_GoBack"/>
-        <w:bookmarkEnd w:id="0"/>
-      </w:tr>
-    </w:tbl>
+    <w:p>
+      <w:pPr>
+        <w:jc w:val="right"/>
+        <w:rPr>
+          <w:lang w:val="es-ES"/>
+        </w:rPr>
+      </w:pPr>
+      <w:r>
+        <w:rPr>
+          <w:b/>
+          <w:noProof/>
+          <w:lang w:val="es-AR" w:eastAsia="es-AR"/>
+        </w:rPr>
+        <w:drawing>
+          <wp:anchor distT="0" distB="0" distL="114300" distR="114300" simplePos="0" relativeHeight="251704320" behindDoc="0" locked="0" layoutInCell="1" allowOverlap="1">
+            <wp:simplePos x="0" y="0"/>
+            <wp:positionH relativeFrom="margin">
+              <wp:align>center</wp:align>
+            </wp:positionH>
+            <wp:positionV relativeFrom="paragraph">
+              <wp:posOffset>1270</wp:posOffset>
+            </wp:positionV>
+            <wp:extent cx="3164840" cy="990600"/>
+            <wp:effectExtent l="0" t="0" r="0" b="0"/>
+            <wp:wrapNone/>
+            <wp:docPr id="5" name="Imagen 5"/>
+            <wp:cNvGraphicFramePr>
+              <a:graphicFrameLocks xmlns:a="http://schemas.openxmlformats.org/drawingml/2006/main" noChangeAspect="1"/>
+            </wp:cNvGraphicFramePr>
+            <a:graphic xmlns:a="http://schemas.openxmlformats.org/drawingml/2006/main">
+              <a:graphicData uri="http://schemas.openxmlformats.org/drawingml/2006/picture">
+                <pic:pic xmlns:pic="http://schemas.openxmlformats.org/drawingml/2006/picture">
+                  <pic:nvPicPr>
+                    <pic:cNvPr id="1" name=""/>
+                    <pic:cNvPicPr/>
+                  </pic:nvPicPr>
+                  <pic:blipFill rotWithShape="1">
+                    <a:blip r:embed="rId10" cstate="print">
+                      <a:extLst>
+                        <a:ext uri="{28A0092B-C50C-407E-A947-70E740481C1C}">
+                          <a14:useLocalDpi xmlns:a14="http://schemas.microsoft.com/office/drawing/2010/main" val="0"/>
+                        </a:ext>
+                      </a:extLst>
+                    </a:blip>
+                    <a:srcRect r="18796"/>
+                    <a:stretch/>
+                  </pic:blipFill>
+                  <pic:spPr bwMode="auto">
+                    <a:xfrm>
+                      <a:off x="0" y="0"/>
+                      <a:ext cx="3164840" cy="990600"/>
+                    </a:xfrm>
+                    <a:prstGeom prst="rect">
+                      <a:avLst/>
+                    </a:prstGeom>
+                    <a:ln>
+                      <a:noFill/>
+                    </a:ln>
+                    <a:extLst>
+                      <a:ext uri="{53640926-AAD7-44D8-BBD7-CCE9431645EC}">
+                        <a14:shadowObscured xmlns:a14="http://schemas.microsoft.com/office/drawing/2010/main"/>
+                      </a:ext>
+                    </a:extLst>
+                  </pic:spPr>
+                </pic:pic>
+              </a:graphicData>
+            </a:graphic>
+          </wp:anchor>
+        </w:drawing>
+      </w:r>
+    </w:p>
+    <w:p>
+      <w:pPr>
+        <w:jc w:val="right"/>
+        <w:rPr>
+          <w:lang w:val="es-ES"/>
+        </w:rPr>
+      </w:pPr>
+      <w:r>
+        <w:rPr>
+          <w:lang w:val="es-ES"/>
+        </w:rPr>
+        <w:t>(1)</w:t>
+      </w:r>
+    </w:p>
+    <w:p>
+      <w:pPr>
+        <w:rPr>
+          <w:lang w:val="es-ES"/>
+        </w:rPr>
+      </w:pPr>
+    </w:p>
     <w:p>
       <w:pPr>
         <w:rPr>
@@ -1146,21 +1108,19 @@
         <w:rPr>
           <w:lang w:val="es-ES"/>
         </w:rPr>
-        <w:t xml:space="preserve"> se </w:t>
-      </w:r>
-      <w:proofErr w:type="spellStart"/>
-      <w:r>
-        <w:rPr>
-          <w:lang w:val="es-ES"/>
-        </w:rPr>
-        <w:t>premultiplica</w:t>
-      </w:r>
-      <w:proofErr w:type="spellEnd"/>
-      <w:r>
-        <w:rPr>
-          <w:lang w:val="es-ES"/>
-        </w:rPr>
-        <w:t xml:space="preserve"> por la inversa de</w:t>
+        <w:t xml:space="preserve"> se pre</w:t>
+      </w:r>
+      <w:r>
+        <w:rPr>
+          <w:lang w:val="es-ES"/>
+        </w:rPr>
+        <w:t>-</w:t>
+      </w:r>
+      <w:r>
+        <w:rPr>
+          <w:lang w:val="es-ES"/>
+        </w:rPr>
+        <w:t>multiplica por la inversa de</w:t>
       </w:r>
       <m:oMath>
         <m:r>
@@ -1238,177 +1198,11 @@
         <w:t>:</w:t>
       </w:r>
     </w:p>
-    <w:tbl>
-      <w:tblPr>
-        <w:tblStyle w:val="Tablaconcuadrcula"/>
-        <w:tblW w:w="0" w:type="auto"/>
-        <w:tblInd w:w="2689" w:type="dxa"/>
-        <w:tblBorders>
-          <w:top w:val="none" w:sz="0" w:space="0" w:color="auto"/>
-          <w:left w:val="none" w:sz="0" w:space="0" w:color="auto"/>
-          <w:bottom w:val="none" w:sz="0" w:space="0" w:color="auto"/>
-          <w:right w:val="none" w:sz="0" w:space="0" w:color="auto"/>
-          <w:insideH w:val="none" w:sz="0" w:space="0" w:color="auto"/>
-          <w:insideV w:val="none" w:sz="0" w:space="0" w:color="auto"/>
-        </w:tblBorders>
-        <w:tblLook w:val="04A0" w:firstRow="1" w:lastRow="0" w:firstColumn="1" w:lastColumn="0" w:noHBand="0" w:noVBand="1"/>
-      </w:tblPr>
-      <w:tblGrid>
-        <w:gridCol w:w="4851"/>
-        <w:gridCol w:w="2916"/>
-      </w:tblGrid>
-      <w:tr>
-        <w:tc>
-          <w:tcPr>
-            <w:tcW w:w="4851" w:type="dxa"/>
-          </w:tcPr>
-          <w:p>
-            <w:pPr>
-              <w:rPr>
-                <w:lang w:val="es-ES"/>
-              </w:rPr>
-            </w:pPr>
-            <w:r>
-              <w:rPr>
-                <w:noProof/>
-                <w:lang w:val="es-AR" w:eastAsia="es-AR"/>
-              </w:rPr>
-              <w:drawing>
-                <wp:anchor distT="0" distB="0" distL="114300" distR="114300" simplePos="0" relativeHeight="251673600" behindDoc="0" locked="0" layoutInCell="1" allowOverlap="1" wp14:anchorId="737FE118" wp14:editId="0BEB5480">
-                  <wp:simplePos x="0" y="0"/>
-                  <wp:positionH relativeFrom="column">
-                    <wp:posOffset>-635</wp:posOffset>
-                  </wp:positionH>
-                  <wp:positionV relativeFrom="paragraph">
-                    <wp:posOffset>163830</wp:posOffset>
-                  </wp:positionV>
-                  <wp:extent cx="2673350" cy="933347"/>
-                  <wp:effectExtent l="0" t="0" r="0" b="635"/>
-                  <wp:wrapSquare wrapText="bothSides"/>
-                  <wp:docPr id="6" name="Imagen 6"/>
-                  <wp:cNvGraphicFramePr>
-                    <a:graphicFrameLocks xmlns:a="http://schemas.openxmlformats.org/drawingml/2006/main" noChangeAspect="1"/>
-                  </wp:cNvGraphicFramePr>
-                  <a:graphic xmlns:a="http://schemas.openxmlformats.org/drawingml/2006/main">
-                    <a:graphicData uri="http://schemas.openxmlformats.org/drawingml/2006/picture">
-                      <pic:pic xmlns:pic="http://schemas.openxmlformats.org/drawingml/2006/picture">
-                        <pic:nvPicPr>
-                          <pic:cNvPr id="1" name=""/>
-                          <pic:cNvPicPr/>
-                        </pic:nvPicPr>
-                        <pic:blipFill rotWithShape="1">
-                          <a:blip r:embed="rId11" cstate="print">
-                            <a:extLst>
-                              <a:ext uri="{28A0092B-C50C-407E-A947-70E740481C1C}">
-                                <a14:useLocalDpi xmlns:a14="http://schemas.microsoft.com/office/drawing/2010/main" val="0"/>
-                              </a:ext>
-                            </a:extLst>
-                          </a:blip>
-                          <a:srcRect r="25972"/>
-                          <a:stretch/>
-                        </pic:blipFill>
-                        <pic:spPr bwMode="auto">
-                          <a:xfrm>
-                            <a:off x="0" y="0"/>
-                            <a:ext cx="2673350" cy="933347"/>
-                          </a:xfrm>
-                          <a:prstGeom prst="rect">
-                            <a:avLst/>
-                          </a:prstGeom>
-                          <a:ln>
-                            <a:noFill/>
-                          </a:ln>
-                          <a:extLst>
-                            <a:ext uri="{53640926-AAD7-44D8-BBD7-CCE9431645EC}">
-                              <a14:shadowObscured xmlns:a14="http://schemas.microsoft.com/office/drawing/2010/main"/>
-                            </a:ext>
-                          </a:extLst>
-                        </pic:spPr>
-                      </pic:pic>
-                    </a:graphicData>
-                  </a:graphic>
-                </wp:anchor>
-              </w:drawing>
-            </w:r>
-          </w:p>
-        </w:tc>
-        <w:tc>
-          <w:tcPr>
-            <w:tcW w:w="2916" w:type="dxa"/>
-          </w:tcPr>
-          <w:p>
-            <w:pPr>
-              <w:rPr>
-                <w:lang w:val="es-ES"/>
-              </w:rPr>
-            </w:pPr>
-          </w:p>
-          <w:p>
-            <w:pPr>
-              <w:rPr>
-                <w:lang w:val="es-ES"/>
-              </w:rPr>
-            </w:pPr>
-          </w:p>
-          <w:p>
-            <w:pPr>
-              <w:rPr>
-                <w:lang w:val="es-ES"/>
-              </w:rPr>
-            </w:pPr>
-          </w:p>
-          <w:p>
-            <w:pPr>
-              <w:jc w:val="right"/>
-              <w:rPr>
-                <w:lang w:val="es-ES"/>
-              </w:rPr>
-            </w:pPr>
-            <w:r>
-              <w:rPr>
-                <w:lang w:val="es-ES"/>
-              </w:rPr>
-              <w:t>(2)</w:t>
-            </w:r>
-          </w:p>
-        </w:tc>
-      </w:tr>
-    </w:tbl>
-    <w:p>
-      <w:pPr>
-        <w:rPr>
-          <w:lang w:val="es-ES"/>
-        </w:rPr>
-      </w:pPr>
-      <w:r>
-        <w:rPr>
-          <w:lang w:val="es-ES"/>
-        </w:rPr>
-        <w:t>El lado izquie</w:t>
-      </w:r>
-      <w:r>
-        <w:rPr>
-          <w:lang w:val="es-ES"/>
-        </w:rPr>
-        <w:t>r</w:t>
-      </w:r>
-      <w:r>
-        <w:rPr>
-          <w:lang w:val="es-ES"/>
-        </w:rPr>
-        <w:t>do de 2</w:t>
-      </w:r>
-      <w:r>
-        <w:rPr>
-          <w:lang w:val="es-ES"/>
-        </w:rPr>
-        <w:t xml:space="preserve"> es:</w:t>
-      </w:r>
-    </w:p>
-    <w:p>
-      <w:pPr>
-        <w:jc w:val="center"/>
-        <w:rPr>
+    <w:p>
+      <w:pPr>
+        <w:jc w:val="right"/>
+        <w:rPr>
+          <w:rFonts w:eastAsiaTheme="minorEastAsia"/>
           <w:lang w:val="es-ES"/>
         </w:rPr>
       </w:pPr>
@@ -1418,10 +1212,18 @@
           <w:lang w:val="es-AR" w:eastAsia="es-AR"/>
         </w:rPr>
         <w:drawing>
-          <wp:inline distT="0" distB="0" distL="0" distR="0">
-            <wp:extent cx="4761905" cy="809524"/>
-            <wp:effectExtent l="0" t="0" r="635" b="0"/>
-            <wp:docPr id="32" name="Imagen 32"/>
+          <wp:anchor distT="0" distB="0" distL="114300" distR="114300" simplePos="0" relativeHeight="251703296" behindDoc="0" locked="0" layoutInCell="1" allowOverlap="1" wp14:anchorId="5A125A6F" wp14:editId="0D244791">
+            <wp:simplePos x="0" y="0"/>
+            <wp:positionH relativeFrom="margin">
+              <wp:align>center</wp:align>
+            </wp:positionH>
+            <wp:positionV relativeFrom="paragraph">
+              <wp:posOffset>12700</wp:posOffset>
+            </wp:positionV>
+            <wp:extent cx="2673350" cy="932815"/>
+            <wp:effectExtent l="0" t="0" r="0" b="635"/>
+            <wp:wrapNone/>
+            <wp:docPr id="6" name="Imagen 6"/>
             <wp:cNvGraphicFramePr>
               <a:graphicFrameLocks xmlns:a="http://schemas.openxmlformats.org/drawingml/2006/main" noChangeAspect="1"/>
             </wp:cNvGraphicFramePr>
@@ -1429,7 +1231,137 @@
               <a:graphicData uri="http://schemas.openxmlformats.org/drawingml/2006/picture">
                 <pic:pic xmlns:pic="http://schemas.openxmlformats.org/drawingml/2006/picture">
                   <pic:nvPicPr>
-                    <pic:cNvPr id="32" name="2-LHS_equation.png"/>
+                    <pic:cNvPr id="1" name=""/>
+                    <pic:cNvPicPr/>
+                  </pic:nvPicPr>
+                  <pic:blipFill rotWithShape="1">
+                    <a:blip r:embed="rId11" cstate="print">
+                      <a:extLst>
+                        <a:ext uri="{28A0092B-C50C-407E-A947-70E740481C1C}">
+                          <a14:useLocalDpi xmlns:a14="http://schemas.microsoft.com/office/drawing/2010/main" val="0"/>
+                        </a:ext>
+                      </a:extLst>
+                    </a:blip>
+                    <a:srcRect r="25972"/>
+                    <a:stretch/>
+                  </pic:blipFill>
+                  <pic:spPr bwMode="auto">
+                    <a:xfrm>
+                      <a:off x="0" y="0"/>
+                      <a:ext cx="2673350" cy="932815"/>
+                    </a:xfrm>
+                    <a:prstGeom prst="rect">
+                      <a:avLst/>
+                    </a:prstGeom>
+                    <a:ln>
+                      <a:noFill/>
+                    </a:ln>
+                    <a:extLst>
+                      <a:ext uri="{53640926-AAD7-44D8-BBD7-CCE9431645EC}">
+                        <a14:shadowObscured xmlns:a14="http://schemas.microsoft.com/office/drawing/2010/main"/>
+                      </a:ext>
+                    </a:extLst>
+                  </pic:spPr>
+                </pic:pic>
+              </a:graphicData>
+            </a:graphic>
+          </wp:anchor>
+        </w:drawing>
+      </w:r>
+    </w:p>
+    <w:p>
+      <w:pPr>
+        <w:jc w:val="right"/>
+        <w:rPr>
+          <w:rFonts w:eastAsiaTheme="minorEastAsia"/>
+          <w:lang w:val="es-ES"/>
+        </w:rPr>
+      </w:pPr>
+      <w:r>
+        <w:rPr>
+          <w:rFonts w:eastAsiaTheme="minorEastAsia"/>
+          <w:lang w:val="es-ES"/>
+        </w:rPr>
+        <w:t>(2)</w:t>
+      </w:r>
+    </w:p>
+    <w:p>
+      <w:pPr>
+        <w:rPr>
+          <w:lang w:val="es-ES"/>
+        </w:rPr>
+      </w:pPr>
+    </w:p>
+    <w:p>
+      <w:pPr>
+        <w:rPr>
+          <w:lang w:val="es-ES"/>
+        </w:rPr>
+      </w:pPr>
+    </w:p>
+    <w:p>
+      <w:pPr>
+        <w:rPr>
+          <w:lang w:val="es-ES"/>
+        </w:rPr>
+      </w:pPr>
+      <w:r>
+        <w:rPr>
+          <w:lang w:val="es-ES"/>
+        </w:rPr>
+        <w:t>El lado izquie</w:t>
+      </w:r>
+      <w:r>
+        <w:rPr>
+          <w:lang w:val="es-ES"/>
+        </w:rPr>
+        <w:t>r</w:t>
+      </w:r>
+      <w:r>
+        <w:rPr>
+          <w:lang w:val="es-ES"/>
+        </w:rPr>
+        <w:t>do de 2</w:t>
+      </w:r>
+      <w:r>
+        <w:rPr>
+          <w:lang w:val="es-ES"/>
+        </w:rPr>
+        <w:t xml:space="preserve"> es:</w:t>
+      </w:r>
+    </w:p>
+    <w:p>
+      <w:pPr>
+        <w:rPr>
+          <w:lang w:val="es-ES"/>
+        </w:rPr>
+      </w:pPr>
+      <w:r>
+        <w:rPr>
+          <w:noProof/>
+          <w:lang w:val="es-AR" w:eastAsia="es-AR"/>
+        </w:rPr>
+        <w:drawing>
+          <wp:anchor distT="0" distB="0" distL="114300" distR="114300" simplePos="0" relativeHeight="251708416" behindDoc="0" locked="0" layoutInCell="1" allowOverlap="1">
+            <wp:simplePos x="0" y="0"/>
+            <wp:positionH relativeFrom="margin">
+              <wp:align>center</wp:align>
+            </wp:positionH>
+            <wp:positionV relativeFrom="paragraph">
+              <wp:posOffset>9525</wp:posOffset>
+            </wp:positionV>
+            <wp:extent cx="4704762" cy="809524"/>
+            <wp:effectExtent l="0" t="0" r="635" b="0"/>
+            <wp:wrapNone/>
+            <wp:docPr id="38" name="Imagen 38"/>
+            <wp:cNvGraphicFramePr>
+              <a:graphicFrameLocks xmlns:a="http://schemas.openxmlformats.org/drawingml/2006/main" noChangeAspect="1"/>
+            </wp:cNvGraphicFramePr>
+            <a:graphic xmlns:a="http://schemas.openxmlformats.org/drawingml/2006/main">
+              <a:graphicData uri="http://schemas.openxmlformats.org/drawingml/2006/picture">
+                <pic:pic xmlns:pic="http://schemas.openxmlformats.org/drawingml/2006/picture">
+                  <pic:nvPicPr>
+                    <pic:cNvPr id="38" name="2-LHS_equation.png"/>
                     <pic:cNvPicPr/>
                   </pic:nvPicPr>
                   <pic:blipFill>
@@ -1447,7 +1379,7 @@
                   <pic:spPr>
                     <a:xfrm>
                       <a:off x="0" y="0"/>
-                      <a:ext cx="4761905" cy="809524"/>
+                      <a:ext cx="4704762" cy="809524"/>
                     </a:xfrm>
                     <a:prstGeom prst="rect">
                       <a:avLst/>
@@ -1456,146 +1388,31 @@
                 </pic:pic>
               </a:graphicData>
             </a:graphic>
-          </wp:inline>
+          </wp:anchor>
         </w:drawing>
       </w:r>
     </w:p>
-    <w:tbl>
-      <w:tblPr>
-        <w:tblStyle w:val="Tablaconcuadrcula"/>
-        <w:tblW w:w="0" w:type="auto"/>
-        <w:tblInd w:w="2405" w:type="dxa"/>
-        <w:tblBorders>
-          <w:top w:val="none" w:sz="0" w:space="0" w:color="auto"/>
-          <w:left w:val="none" w:sz="0" w:space="0" w:color="auto"/>
-          <w:bottom w:val="none" w:sz="0" w:space="0" w:color="auto"/>
-          <w:right w:val="none" w:sz="0" w:space="0" w:color="auto"/>
-          <w:insideH w:val="none" w:sz="0" w:space="0" w:color="auto"/>
-          <w:insideV w:val="none" w:sz="0" w:space="0" w:color="auto"/>
-        </w:tblBorders>
-        <w:tblLook w:val="04A0" w:firstRow="1" w:lastRow="0" w:firstColumn="1" w:lastColumn="0" w:noHBand="0" w:noVBand="1"/>
-      </w:tblPr>
-      <w:tblGrid>
-        <w:gridCol w:w="5916"/>
-        <w:gridCol w:w="2145"/>
-      </w:tblGrid>
-      <w:tr>
-        <w:tc>
-          <w:tcPr>
-            <w:tcW w:w="3511" w:type="dxa"/>
-          </w:tcPr>
-          <w:p>
-            <w:pPr>
-              <w:rPr>
-                <w:lang w:val="es-ES"/>
-              </w:rPr>
-            </w:pPr>
-            <w:r>
-              <w:rPr>
-                <w:noProof/>
-                <w:lang w:val="es-AR" w:eastAsia="es-AR"/>
-              </w:rPr>
-              <w:drawing>
-                <wp:anchor distT="0" distB="0" distL="114300" distR="114300" simplePos="0" relativeHeight="251669504" behindDoc="0" locked="0" layoutInCell="1" allowOverlap="1" wp14:anchorId="390A3527" wp14:editId="57A5F9E6">
-                  <wp:simplePos x="0" y="0"/>
-                  <wp:positionH relativeFrom="column">
-                    <wp:posOffset>-6350</wp:posOffset>
-                  </wp:positionH>
-                  <wp:positionV relativeFrom="paragraph">
-                    <wp:posOffset>164465</wp:posOffset>
-                  </wp:positionV>
-                  <wp:extent cx="3614747" cy="1032933"/>
-                  <wp:effectExtent l="0" t="0" r="5080" b="0"/>
-                  <wp:wrapSquare wrapText="bothSides"/>
-                  <wp:docPr id="9" name="Imagen 9"/>
-                  <wp:cNvGraphicFramePr>
-                    <a:graphicFrameLocks xmlns:a="http://schemas.openxmlformats.org/drawingml/2006/main" noChangeAspect="1"/>
-                  </wp:cNvGraphicFramePr>
-                  <a:graphic xmlns:a="http://schemas.openxmlformats.org/drawingml/2006/main">
-                    <a:graphicData uri="http://schemas.openxmlformats.org/drawingml/2006/picture">
-                      <pic:pic xmlns:pic="http://schemas.openxmlformats.org/drawingml/2006/picture">
-                        <pic:nvPicPr>
-                          <pic:cNvPr id="0" name="Picture 2"/>
-                          <pic:cNvPicPr>
-                            <a:picLocks noChangeAspect="1" noChangeArrowheads="1"/>
-                          </pic:cNvPicPr>
-                        </pic:nvPicPr>
-                        <pic:blipFill>
-                          <a:blip r:embed="rId13" cstate="print">
-                            <a:extLst>
-                              <a:ext uri="{28A0092B-C50C-407E-A947-70E740481C1C}">
-                                <a14:useLocalDpi xmlns:a14="http://schemas.microsoft.com/office/drawing/2010/main" val="0"/>
-                              </a:ext>
-                            </a:extLst>
-                          </a:blip>
-                          <a:srcRect/>
-                          <a:stretch>
-                            <a:fillRect/>
-                          </a:stretch>
-                        </pic:blipFill>
-                        <pic:spPr bwMode="auto">
-                          <a:xfrm>
-                            <a:off x="0" y="0"/>
-                            <a:ext cx="3614747" cy="1032933"/>
-                          </a:xfrm>
-                          <a:prstGeom prst="rect">
-                            <a:avLst/>
-                          </a:prstGeom>
-                          <a:noFill/>
-                          <a:ln>
-                            <a:noFill/>
-                          </a:ln>
-                        </pic:spPr>
-                      </pic:pic>
-                    </a:graphicData>
-                  </a:graphic>
-                </wp:anchor>
-              </w:drawing>
-            </w:r>
-          </w:p>
-        </w:tc>
-        <w:tc>
-          <w:tcPr>
-            <w:tcW w:w="4540" w:type="dxa"/>
-          </w:tcPr>
-          <w:p>
-            <w:pPr>
-              <w:rPr>
-                <w:lang w:val="es-ES"/>
-              </w:rPr>
-            </w:pPr>
-          </w:p>
-          <w:p>
-            <w:pPr>
-              <w:rPr>
-                <w:lang w:val="es-ES"/>
-              </w:rPr>
-            </w:pPr>
-          </w:p>
-          <w:p>
-            <w:pPr>
-              <w:rPr>
-                <w:lang w:val="es-ES"/>
-              </w:rPr>
-            </w:pPr>
-          </w:p>
-          <w:p>
-            <w:pPr>
-              <w:jc w:val="right"/>
-              <w:rPr>
-                <w:lang w:val="es-ES"/>
-              </w:rPr>
-            </w:pPr>
-            <w:r>
-              <w:rPr>
-                <w:lang w:val="es-ES"/>
-              </w:rPr>
-              <w:t>(3)</w:t>
-            </w:r>
-          </w:p>
-        </w:tc>
-      </w:tr>
-    </w:tbl>
+    <w:p>
+      <w:pPr>
+        <w:jc w:val="right"/>
+        <w:rPr>
+          <w:lang w:val="es-ES"/>
+        </w:rPr>
+      </w:pPr>
+      <w:r>
+        <w:rPr>
+          <w:lang w:val="es-ES"/>
+        </w:rPr>
+        <w:t>(3)</w:t>
+      </w:r>
+    </w:p>
+    <w:p>
+      <w:pPr>
+        <w:rPr>
+          <w:lang w:val="es-ES"/>
+        </w:rPr>
+      </w:pPr>
+    </w:p>
     <w:p>
       <w:pPr>
         <w:rPr>
@@ -1627,10 +1444,18 @@
           <w:lang w:val="es-AR" w:eastAsia="es-AR"/>
         </w:rPr>
         <w:drawing>
-          <wp:inline distT="0" distB="0" distL="0" distR="0">
-            <wp:extent cx="6645910" cy="753745"/>
-            <wp:effectExtent l="0" t="0" r="2540" b="8255"/>
-            <wp:docPr id="34" name="Imagen 34"/>
+          <wp:anchor distT="0" distB="0" distL="114300" distR="114300" simplePos="0" relativeHeight="251706368" behindDoc="0" locked="0" layoutInCell="1" allowOverlap="1">
+            <wp:simplePos x="0" y="0"/>
+            <wp:positionH relativeFrom="margin">
+              <wp:align>center</wp:align>
+            </wp:positionH>
+            <wp:positionV relativeFrom="paragraph">
+              <wp:posOffset>10795</wp:posOffset>
+            </wp:positionV>
+            <wp:extent cx="6181725" cy="715645"/>
+            <wp:effectExtent l="0" t="0" r="9525" b="8255"/>
+            <wp:wrapNone/>
+            <wp:docPr id="36" name="Imagen 36"/>
             <wp:cNvGraphicFramePr>
               <a:graphicFrameLocks xmlns:a="http://schemas.openxmlformats.org/drawingml/2006/main" noChangeAspect="1"/>
             </wp:cNvGraphicFramePr>
@@ -1638,11 +1463,11 @@
               <a:graphicData uri="http://schemas.openxmlformats.org/drawingml/2006/picture">
                 <pic:pic xmlns:pic="http://schemas.openxmlformats.org/drawingml/2006/picture">
                   <pic:nvPicPr>
-                    <pic:cNvPr id="34" name="1-RHS_equation.png"/>
+                    <pic:cNvPr id="36" name="1-RHS_equation.png"/>
                     <pic:cNvPicPr/>
                   </pic:nvPicPr>
                   <pic:blipFill>
-                    <a:blip r:embed="rId14">
+                    <a:blip r:embed="rId13">
                       <a:extLst>
                         <a:ext uri="{28A0092B-C50C-407E-A947-70E740481C1C}">
                           <a14:useLocalDpi xmlns:a14="http://schemas.microsoft.com/office/drawing/2010/main" val="0"/>
@@ -1656,7 +1481,7 @@
                   <pic:spPr>
                     <a:xfrm>
                       <a:off x="0" y="0"/>
-                      <a:ext cx="6645910" cy="753745"/>
+                      <a:ext cx="6181725" cy="715645"/>
                     </a:xfrm>
                     <a:prstGeom prst="rect">
                       <a:avLst/>
@@ -1665,144 +1490,37 @@
                 </pic:pic>
               </a:graphicData>
             </a:graphic>
-          </wp:inline>
+            <wp14:sizeRelH relativeFrom="margin">
+              <wp14:pctWidth>0</wp14:pctWidth>
+            </wp14:sizeRelH>
+            <wp14:sizeRelV relativeFrom="margin">
+              <wp14:pctHeight>0</wp14:pctHeight>
+            </wp14:sizeRelV>
+          </wp:anchor>
         </w:drawing>
       </w:r>
     </w:p>
-    <w:tbl>
-      <w:tblPr>
-        <w:tblStyle w:val="Tablaconcuadrcula"/>
-        <w:tblW w:w="0" w:type="auto"/>
-        <w:tblBorders>
-          <w:top w:val="none" w:sz="0" w:space="0" w:color="auto"/>
-          <w:left w:val="none" w:sz="0" w:space="0" w:color="auto"/>
-          <w:bottom w:val="none" w:sz="0" w:space="0" w:color="auto"/>
-          <w:right w:val="none" w:sz="0" w:space="0" w:color="auto"/>
-          <w:insideH w:val="none" w:sz="0" w:space="0" w:color="auto"/>
-          <w:insideV w:val="none" w:sz="0" w:space="0" w:color="auto"/>
-        </w:tblBorders>
-        <w:tblLook w:val="04A0" w:firstRow="1" w:lastRow="0" w:firstColumn="1" w:lastColumn="0" w:noHBand="0" w:noVBand="1"/>
-      </w:tblPr>
-      <w:tblGrid>
-        <w:gridCol w:w="9876"/>
-        <w:gridCol w:w="590"/>
-      </w:tblGrid>
-      <w:tr>
-        <w:tc>
-          <w:tcPr>
-            <w:tcW w:w="5228" w:type="dxa"/>
-          </w:tcPr>
-          <w:p>
-            <w:pPr>
-              <w:rPr>
-                <w:lang w:val="es-ES"/>
-              </w:rPr>
-            </w:pPr>
-            <w:r>
-              <w:rPr>
-                <w:noProof/>
-                <w:lang w:val="es-AR" w:eastAsia="es-AR"/>
-              </w:rPr>
-              <w:drawing>
-                <wp:anchor distT="0" distB="0" distL="114300" distR="114300" simplePos="0" relativeHeight="251671552" behindDoc="0" locked="0" layoutInCell="1" allowOverlap="1" wp14:anchorId="2407F6FD" wp14:editId="609B2040">
-                  <wp:simplePos x="0" y="0"/>
-                  <wp:positionH relativeFrom="column">
-                    <wp:posOffset>-6350</wp:posOffset>
-                  </wp:positionH>
-                  <wp:positionV relativeFrom="paragraph">
-                    <wp:posOffset>164465</wp:posOffset>
-                  </wp:positionV>
-                  <wp:extent cx="6134100" cy="1079039"/>
-                  <wp:effectExtent l="0" t="0" r="0" b="6985"/>
-                  <wp:wrapSquare wrapText="bothSides"/>
-                  <wp:docPr id="8" name="Imagen 8"/>
-                  <wp:cNvGraphicFramePr>
-                    <a:graphicFrameLocks xmlns:a="http://schemas.openxmlformats.org/drawingml/2006/main" noChangeAspect="1"/>
-                  </wp:cNvGraphicFramePr>
-                  <a:graphic xmlns:a="http://schemas.openxmlformats.org/drawingml/2006/main">
-                    <a:graphicData uri="http://schemas.openxmlformats.org/drawingml/2006/picture">
-                      <pic:pic xmlns:pic="http://schemas.openxmlformats.org/drawingml/2006/picture">
-                        <pic:nvPicPr>
-                          <pic:cNvPr id="0" name="Picture 1"/>
-                          <pic:cNvPicPr>
-                            <a:picLocks noChangeAspect="1" noChangeArrowheads="1"/>
-                          </pic:cNvPicPr>
-                        </pic:nvPicPr>
-                        <pic:blipFill>
-                          <a:blip r:embed="rId15" cstate="print">
-                            <a:extLst>
-                              <a:ext uri="{28A0092B-C50C-407E-A947-70E740481C1C}">
-                                <a14:useLocalDpi xmlns:a14="http://schemas.microsoft.com/office/drawing/2010/main" val="0"/>
-                              </a:ext>
-                            </a:extLst>
-                          </a:blip>
-                          <a:srcRect/>
-                          <a:stretch>
-                            <a:fillRect/>
-                          </a:stretch>
-                        </pic:blipFill>
-                        <pic:spPr bwMode="auto">
-                          <a:xfrm>
-                            <a:off x="0" y="0"/>
-                            <a:ext cx="6134100" cy="1079039"/>
-                          </a:xfrm>
-                          <a:prstGeom prst="rect">
-                            <a:avLst/>
-                          </a:prstGeom>
-                          <a:noFill/>
-                          <a:ln>
-                            <a:noFill/>
-                          </a:ln>
-                        </pic:spPr>
-                      </pic:pic>
-                    </a:graphicData>
-                  </a:graphic>
-                </wp:anchor>
-              </w:drawing>
-            </w:r>
-          </w:p>
-        </w:tc>
-        <w:tc>
-          <w:tcPr>
-            <w:tcW w:w="5228" w:type="dxa"/>
-          </w:tcPr>
-          <w:p>
-            <w:pPr>
-              <w:rPr>
-                <w:lang w:val="es-ES"/>
-              </w:rPr>
-            </w:pPr>
-          </w:p>
-          <w:p>
-            <w:pPr>
-              <w:rPr>
-                <w:lang w:val="es-ES"/>
-              </w:rPr>
-            </w:pPr>
-          </w:p>
-          <w:p>
-            <w:pPr>
-              <w:rPr>
-                <w:lang w:val="es-ES"/>
-              </w:rPr>
-            </w:pPr>
-          </w:p>
-          <w:p>
-            <w:pPr>
-              <w:rPr>
-                <w:lang w:val="es-ES"/>
-              </w:rPr>
-            </w:pPr>
-            <w:r>
-              <w:rPr>
-                <w:lang w:val="es-ES"/>
-              </w:rPr>
-              <w:t>(4)</w:t>
-            </w:r>
-          </w:p>
-        </w:tc>
-      </w:tr>
-    </w:tbl>
+    <w:p>
+      <w:pPr>
+        <w:jc w:val="right"/>
+        <w:rPr>
+          <w:lang w:val="es-ES"/>
+        </w:rPr>
+      </w:pPr>
+      <w:r>
+        <w:rPr>
+          <w:lang w:val="es-ES"/>
+        </w:rPr>
+        <w:t>(4)</w:t>
+      </w:r>
+    </w:p>
+    <w:p>
+      <w:pPr>
+        <w:rPr>
+          <w:lang w:val="es-ES"/>
+        </w:rPr>
+      </w:pPr>
+    </w:p>
     <w:p>
       <w:pPr>
         <w:rPr>
@@ -2055,18 +1773,18 @@
           <w:lang w:val="es-AR" w:eastAsia="es-AR"/>
         </w:rPr>
         <w:drawing>
-          <wp:anchor distT="0" distB="0" distL="114300" distR="114300" simplePos="0" relativeHeight="251674624" behindDoc="0" locked="0" layoutInCell="1" allowOverlap="1">
+          <wp:anchor distT="0" distB="0" distL="114300" distR="114300" simplePos="0" relativeHeight="251709440" behindDoc="0" locked="0" layoutInCell="1" allowOverlap="1">
             <wp:simplePos x="0" y="0"/>
             <wp:positionH relativeFrom="margin">
-              <wp:posOffset>2385695</wp:posOffset>
+              <wp:align>center</wp:align>
             </wp:positionH>
             <wp:positionV relativeFrom="paragraph">
-              <wp:posOffset>36830</wp:posOffset>
+              <wp:posOffset>9525</wp:posOffset>
             </wp:positionV>
-            <wp:extent cx="1874520" cy="549854"/>
-            <wp:effectExtent l="0" t="0" r="0" b="3175"/>
+            <wp:extent cx="2047619" cy="514286"/>
+            <wp:effectExtent l="0" t="0" r="0" b="635"/>
             <wp:wrapNone/>
-            <wp:docPr id="10" name="Imagen 10"/>
+            <wp:docPr id="39" name="Imagen 39"/>
             <wp:cNvGraphicFramePr>
               <a:graphicFrameLocks xmlns:a="http://schemas.openxmlformats.org/drawingml/2006/main" noChangeAspect="1"/>
             </wp:cNvGraphicFramePr>
@@ -2074,11 +1792,11 @@
               <a:graphicData uri="http://schemas.openxmlformats.org/drawingml/2006/picture">
                 <pic:pic xmlns:pic="http://schemas.openxmlformats.org/drawingml/2006/picture">
                   <pic:nvPicPr>
-                    <pic:cNvPr id="1" name=""/>
+                    <pic:cNvPr id="39" name="3-eq_5.png"/>
                     <pic:cNvPicPr/>
                   </pic:nvPicPr>
                   <pic:blipFill>
-                    <a:blip r:embed="rId16" cstate="print">
+                    <a:blip r:embed="rId14">
                       <a:extLst>
                         <a:ext uri="{28A0092B-C50C-407E-A947-70E740481C1C}">
                           <a14:useLocalDpi xmlns:a14="http://schemas.microsoft.com/office/drawing/2010/main" val="0"/>
@@ -2092,7 +1810,7 @@
                   <pic:spPr>
                     <a:xfrm>
                       <a:off x="0" y="0"/>
-                      <a:ext cx="1874520" cy="549854"/>
+                      <a:ext cx="2047619" cy="514286"/>
                     </a:xfrm>
                     <a:prstGeom prst="rect">
                       <a:avLst/>
@@ -2116,17 +1834,8 @@
         <w:rPr>
           <w:lang w:val="es-ES"/>
         </w:rPr>
-        <w:lastRenderedPageBreak/>
         <w:t>(5)</w:t>
       </w:r>
-    </w:p>
-    <w:p>
-      <w:pPr>
-        <w:jc w:val="center"/>
-        <w:rPr>
-          <w:lang w:val="es-ES"/>
-        </w:rPr>
-      </w:pPr>
     </w:p>
     <w:p>
       <w:pPr>
@@ -2163,7 +1872,7 @@
                     <pic:cNvPicPr/>
                   </pic:nvPicPr>
                   <pic:blipFill>
-                    <a:blip r:embed="rId17" cstate="print">
+                    <a:blip r:embed="rId15" cstate="print">
                       <a:extLst>
                         <a:ext uri="{28A0092B-C50C-407E-A947-70E740481C1C}">
                           <a14:useLocalDpi xmlns:a14="http://schemas.microsoft.com/office/drawing/2010/main" val="0"/>
@@ -2274,7 +1983,7 @@
                     <pic:cNvPicPr/>
                   </pic:nvPicPr>
                   <pic:blipFill>
-                    <a:blip r:embed="rId18" cstate="print">
+                    <a:blip r:embed="rId16" cstate="print">
                       <a:extLst>
                         <a:ext uri="{28A0092B-C50C-407E-A947-70E740481C1C}">
                           <a14:useLocalDpi xmlns:a14="http://schemas.microsoft.com/office/drawing/2010/main" val="0"/>
@@ -2434,7 +2143,7 @@
                     </pic:cNvPicPr>
                   </pic:nvPicPr>
                   <pic:blipFill>
-                    <a:blip r:embed="rId19" cstate="print">
+                    <a:blip r:embed="rId17" cstate="print">
                       <a:extLst>
                         <a:ext uri="{28A0092B-C50C-407E-A947-70E740481C1C}">
                           <a14:useLocalDpi xmlns:a14="http://schemas.microsoft.com/office/drawing/2010/main" val="0"/>
@@ -2546,7 +2255,7 @@
                     </pic:cNvPicPr>
                   </pic:nvPicPr>
                   <pic:blipFill>
-                    <a:blip r:embed="rId20" cstate="print">
+                    <a:blip r:embed="rId18" cstate="print">
                       <a:extLst>
                         <a:ext uri="{28A0092B-C50C-407E-A947-70E740481C1C}">
                           <a14:useLocalDpi xmlns:a14="http://schemas.microsoft.com/office/drawing/2010/main" val="0"/>
@@ -2669,37 +2378,19 @@
         </w:rPr>
         <w:t xml:space="preserve">siempre y cuando </w:t>
       </w:r>
-      <w:proofErr w:type="spellStart"/>
       <w:r>
         <w:rPr>
           <w:b/>
           <w:lang w:val="es-ES"/>
         </w:rPr>
-        <w:t>px</w:t>
-      </w:r>
-      <w:proofErr w:type="spellEnd"/>
+        <w:t xml:space="preserve">p </w:t>
+      </w:r>
       <w:r>
         <w:rPr>
           <w:b/>
           <w:lang w:val="es-ES"/>
         </w:rPr>
-        <w:t xml:space="preserve"> y </w:t>
-      </w:r>
-      <w:proofErr w:type="spellStart"/>
-      <w:r>
-        <w:rPr>
-          <w:b/>
-          <w:lang w:val="es-ES"/>
-        </w:rPr>
-        <w:t>py</w:t>
-      </w:r>
-      <w:proofErr w:type="spellEnd"/>
-      <w:r>
-        <w:rPr>
-          <w:b/>
-          <w:lang w:val="es-ES"/>
-        </w:rPr>
-        <w:t xml:space="preserve"> estén dentro del espacio de trabajo. Si esto no se cumple, obtendremos soluciones en Matlab con parte real e imaginaria (cuando el discriminante se haga negativo), de modo que, rescatando sólo la parte real obtendríamos valores aproximados, correspondientes al valor más próximo al punto fuera del espacio de trabajo.</w:t>
+        <w:t>del espacio de trabajo. Si esto no se cumple, obtendremos soluciones en Matlab con parte real e imaginaria (cuando el discriminante se haga negativo), de modo que, rescatando sólo la parte real obtendríamos valores aproximados, correspondientes al valor más próximo al punto fuera del espacio de trabajo.</w:t>
       </w:r>
     </w:p>
     <w:p>
@@ -2717,7 +2408,6 @@
     </w:p>
     <w:p>
       <w:pPr>
-        <w:jc w:val="right"/>
         <w:rPr>
           <w:lang w:val="es-ES"/>
         </w:rPr>
@@ -2728,18 +2418,18 @@
           <w:lang w:val="es-AR" w:eastAsia="es-AR"/>
         </w:rPr>
         <w:drawing>
-          <wp:anchor distT="0" distB="0" distL="114300" distR="114300" simplePos="0" relativeHeight="251679744" behindDoc="0" locked="0" layoutInCell="1" allowOverlap="1" wp14:anchorId="08553349" wp14:editId="479D2A52">
+          <wp:anchor distT="0" distB="0" distL="114300" distR="114300" simplePos="0" relativeHeight="251710464" behindDoc="0" locked="0" layoutInCell="1" allowOverlap="1">
             <wp:simplePos x="0" y="0"/>
             <wp:positionH relativeFrom="margin">
               <wp:align>center</wp:align>
             </wp:positionH>
             <wp:positionV relativeFrom="paragraph">
-              <wp:posOffset>145868</wp:posOffset>
+              <wp:posOffset>9525</wp:posOffset>
             </wp:positionV>
-            <wp:extent cx="1524000" cy="568325"/>
-            <wp:effectExtent l="0" t="0" r="0" b="3175"/>
+            <wp:extent cx="1800000" cy="514286"/>
+            <wp:effectExtent l="0" t="0" r="0" b="635"/>
             <wp:wrapNone/>
-            <wp:docPr id="15" name="Imagen 15"/>
+            <wp:docPr id="40" name="Imagen 40"/>
             <wp:cNvGraphicFramePr>
               <a:graphicFrameLocks xmlns:a="http://schemas.openxmlformats.org/drawingml/2006/main" noChangeAspect="1"/>
             </wp:cNvGraphicFramePr>
@@ -2747,11 +2437,11 @@
               <a:graphicData uri="http://schemas.openxmlformats.org/drawingml/2006/picture">
                 <pic:pic xmlns:pic="http://schemas.openxmlformats.org/drawingml/2006/picture">
                   <pic:nvPicPr>
-                    <pic:cNvPr id="1" name=""/>
+                    <pic:cNvPr id="40" name="4-eq_12.png"/>
                     <pic:cNvPicPr/>
                   </pic:nvPicPr>
                   <pic:blipFill>
-                    <a:blip r:embed="rId21" cstate="print">
+                    <a:blip r:embed="rId19">
                       <a:extLst>
                         <a:ext uri="{28A0092B-C50C-407E-A947-70E740481C1C}">
                           <a14:useLocalDpi xmlns:a14="http://schemas.microsoft.com/office/drawing/2010/main" val="0"/>
@@ -2765,7 +2455,7 @@
                   <pic:spPr>
                     <a:xfrm>
                       <a:off x="0" y="0"/>
-                      <a:ext cx="1524000" cy="568325"/>
+                      <a:ext cx="1800000" cy="514286"/>
                     </a:xfrm>
                     <a:prstGeom prst="rect">
                       <a:avLst/>
@@ -2791,13 +2481,6 @@
         </w:rPr>
         <w:t>(12)</w:t>
       </w:r>
-    </w:p>
-    <w:p>
-      <w:pPr>
-        <w:rPr>
-          <w:lang w:val="es-ES"/>
-        </w:rPr>
-      </w:pPr>
     </w:p>
     <w:p>
       <w:pPr>
@@ -2835,7 +2518,7 @@
                     <pic:cNvPicPr/>
                   </pic:nvPicPr>
                   <pic:blipFill>
-                    <a:blip r:embed="rId22" cstate="print">
+                    <a:blip r:embed="rId20" cstate="print">
                       <a:extLst>
                         <a:ext uri="{28A0092B-C50C-407E-A947-70E740481C1C}">
                           <a14:useLocalDpi xmlns:a14="http://schemas.microsoft.com/office/drawing/2010/main" val="0"/>
@@ -3030,7 +2713,13 @@
         <w:rPr>
           <w:lang w:val="es-ES"/>
         </w:rPr>
-        <w:t>ión 5, se puede dividir por</w:t>
+        <w:t xml:space="preserve">ión 5, se puede </w:t>
+      </w:r>
+      <w:r>
+        <w:rPr>
+          <w:lang w:val="es-ES"/>
+        </w:rPr>
+        <w:t>obtener</w:t>
       </w:r>
       <w:r>
         <w:rPr>
@@ -3088,11 +2777,24 @@
         <w:rPr>
           <w:lang w:val="es-ES"/>
         </w:rPr>
-        <w:t>y obtener:</w:t>
-      </w:r>
-    </w:p>
-    <w:p>
-      <w:pPr>
+        <w:t>y</w:t>
+      </w:r>
+      <w:r>
+        <w:rPr>
+          <w:lang w:val="es-ES"/>
+        </w:rPr>
+        <w:t xml:space="preserve"> luego</w:t>
+      </w:r>
+      <w:r>
+        <w:rPr>
+          <w:lang w:val="es-ES"/>
+        </w:rPr>
+        <w:t xml:space="preserve"> obtener:</w:t>
+      </w:r>
+    </w:p>
+    <w:p>
+      <w:pPr>
+        <w:jc w:val="right"/>
         <w:rPr>
           <w:lang w:val="es-ES"/>
         </w:rPr>
@@ -3103,18 +2805,18 @@
           <w:lang w:val="es-AR" w:eastAsia="es-AR"/>
         </w:rPr>
         <w:drawing>
-          <wp:anchor distT="0" distB="0" distL="114300" distR="114300" simplePos="0" relativeHeight="251680768" behindDoc="0" locked="0" layoutInCell="1" allowOverlap="1" wp14:anchorId="0327184E" wp14:editId="0DDC2B07">
+          <wp:anchor distT="0" distB="0" distL="114300" distR="114300" simplePos="0" relativeHeight="251719680" behindDoc="0" locked="0" layoutInCell="1" allowOverlap="1">
             <wp:simplePos x="0" y="0"/>
             <wp:positionH relativeFrom="margin">
               <wp:align>center</wp:align>
             </wp:positionH>
             <wp:positionV relativeFrom="paragraph">
-              <wp:posOffset>39370</wp:posOffset>
+              <wp:posOffset>6985</wp:posOffset>
             </wp:positionV>
-            <wp:extent cx="4185557" cy="310337"/>
-            <wp:effectExtent l="38100" t="38100" r="24765" b="33020"/>
+            <wp:extent cx="4790476" cy="409524"/>
+            <wp:effectExtent l="38100" t="38100" r="29210" b="29210"/>
             <wp:wrapNone/>
-            <wp:docPr id="17" name="Imagen 17"/>
+            <wp:docPr id="52" name="Imagen 52"/>
             <wp:cNvGraphicFramePr>
               <a:graphicFrameLocks xmlns:a="http://schemas.openxmlformats.org/drawingml/2006/main" noChangeAspect="1"/>
             </wp:cNvGraphicFramePr>
@@ -3122,11 +2824,11 @@
               <a:graphicData uri="http://schemas.openxmlformats.org/drawingml/2006/picture">
                 <pic:pic xmlns:pic="http://schemas.openxmlformats.org/drawingml/2006/picture">
                   <pic:nvPicPr>
-                    <pic:cNvPr id="1" name=""/>
+                    <pic:cNvPr id="52" name="5-eq_14.png"/>
                     <pic:cNvPicPr/>
                   </pic:nvPicPr>
                   <pic:blipFill>
-                    <a:blip r:embed="rId23" cstate="print">
+                    <a:blip r:embed="rId21">
                       <a:extLst>
                         <a:ext uri="{28A0092B-C50C-407E-A947-70E740481C1C}">
                           <a14:useLocalDpi xmlns:a14="http://schemas.microsoft.com/office/drawing/2010/main" val="0"/>
@@ -3140,7 +2842,7 @@
                   <pic:spPr>
                     <a:xfrm>
                       <a:off x="0" y="0"/>
-                      <a:ext cx="4185557" cy="310337"/>
+                      <a:ext cx="4790476" cy="409524"/>
                     </a:xfrm>
                     <a:prstGeom prst="rect">
                       <a:avLst/>
@@ -3154,15 +2856,15 @@
                 </pic:pic>
               </a:graphicData>
             </a:graphic>
-            <wp14:sizeRelH relativeFrom="margin">
-              <wp14:pctWidth>0</wp14:pctWidth>
-            </wp14:sizeRelH>
-            <wp14:sizeRelV relativeFrom="margin">
-              <wp14:pctHeight>0</wp14:pctHeight>
-            </wp14:sizeRelV>
           </wp:anchor>
         </w:drawing>
       </w:r>
+      <w:r>
+        <w:rPr>
+          <w:lang w:val="es-ES"/>
+        </w:rPr>
+        <w:t>(14)</w:t>
+      </w:r>
     </w:p>
     <w:p>
       <w:pPr>
@@ -3171,12 +2873,6 @@
           <w:lang w:val="es-ES"/>
         </w:rPr>
       </w:pPr>
-      <w:r>
-        <w:rPr>
-          <w:lang w:val="es-ES"/>
-        </w:rPr>
-        <w:t>(14)</w:t>
-      </w:r>
     </w:p>
     <w:p>
       <w:pPr>
@@ -3312,7 +3008,7 @@
                     <pic:cNvPicPr/>
                   </pic:nvPicPr>
                   <pic:blipFill rotWithShape="1">
-                    <a:blip r:embed="rId24">
+                    <a:blip r:embed="rId22">
                       <a:extLst>
                         <a:ext uri="{28A0092B-C50C-407E-A947-70E740481C1C}">
                           <a14:useLocalDpi xmlns:a14="http://schemas.microsoft.com/office/drawing/2010/main" val="0"/>
@@ -3612,7 +3308,7 @@
                     <pic:cNvPicPr/>
                   </pic:nvPicPr>
                   <pic:blipFill>
-                    <a:blip r:embed="rId25" cstate="print">
+                    <a:blip r:embed="rId23" cstate="print">
                       <a:extLst>
                         <a:ext uri="{28A0092B-C50C-407E-A947-70E740481C1C}">
                           <a14:useLocalDpi xmlns:a14="http://schemas.microsoft.com/office/drawing/2010/main" val="0"/>
@@ -3688,7 +3384,25 @@
         <w:rPr>
           <w:lang w:val="es-ES"/>
         </w:rPr>
-        <w:t>se utilizará la primera fila y columnas 2 y 3 de las ecuaciones 3 y 4:</w:t>
+        <w:t>se utilizarán las</w:t>
+      </w:r>
+      <w:r>
+        <w:rPr>
+          <w:lang w:val="es-ES"/>
+        </w:rPr>
+        <w:t xml:space="preserve"> fila</w:t>
+      </w:r>
+      <w:r>
+        <w:rPr>
+          <w:lang w:val="es-ES"/>
+        </w:rPr>
+        <w:t xml:space="preserve">s 1 y 2 de la columna 3 </w:t>
+      </w:r>
+      <w:r>
+        <w:rPr>
+          <w:lang w:val="es-ES"/>
+        </w:rPr>
+        <w:t>de las ecuaciones 3 y 4:</w:t>
       </w:r>
     </w:p>
     <w:p>
@@ -3704,7 +3418,7 @@
           <w:lang w:val="es-AR" w:eastAsia="es-AR"/>
         </w:rPr>
         <w:drawing>
-          <wp:anchor distT="0" distB="0" distL="114300" distR="114300" simplePos="0" relativeHeight="251684864" behindDoc="0" locked="0" layoutInCell="1" allowOverlap="1">
+          <wp:anchor distT="0" distB="0" distL="114300" distR="114300" simplePos="0" relativeHeight="251712512" behindDoc="0" locked="0" layoutInCell="1" allowOverlap="1">
             <wp:simplePos x="0" y="0"/>
             <wp:positionH relativeFrom="margin">
               <wp:align>center</wp:align>
@@ -3712,10 +3426,10 @@
             <wp:positionV relativeFrom="paragraph">
               <wp:posOffset>10795</wp:posOffset>
             </wp:positionV>
-            <wp:extent cx="1762125" cy="559720"/>
-            <wp:effectExtent l="0" t="0" r="0" b="0"/>
+            <wp:extent cx="1838095" cy="514286"/>
+            <wp:effectExtent l="0" t="0" r="0" b="635"/>
             <wp:wrapNone/>
-            <wp:docPr id="20" name="Imagen 20"/>
+            <wp:docPr id="42" name="Imagen 42"/>
             <wp:cNvGraphicFramePr>
               <a:graphicFrameLocks xmlns:a="http://schemas.openxmlformats.org/drawingml/2006/main" noChangeAspect="1"/>
             </wp:cNvGraphicFramePr>
@@ -3723,11 +3437,11 @@
               <a:graphicData uri="http://schemas.openxmlformats.org/drawingml/2006/picture">
                 <pic:pic xmlns:pic="http://schemas.openxmlformats.org/drawingml/2006/picture">
                   <pic:nvPicPr>
-                    <pic:cNvPr id="1" name=""/>
+                    <pic:cNvPr id="42" name="6-eq_17.png"/>
                     <pic:cNvPicPr/>
                   </pic:nvPicPr>
                   <pic:blipFill>
-                    <a:blip r:embed="rId26" cstate="print">
+                    <a:blip r:embed="rId24">
                       <a:extLst>
                         <a:ext uri="{28A0092B-C50C-407E-A947-70E740481C1C}">
                           <a14:useLocalDpi xmlns:a14="http://schemas.microsoft.com/office/drawing/2010/main" val="0"/>
@@ -3741,7 +3455,7 @@
                   <pic:spPr>
                     <a:xfrm>
                       <a:off x="0" y="0"/>
-                      <a:ext cx="1762125" cy="559720"/>
+                      <a:ext cx="1838095" cy="514286"/>
                     </a:xfrm>
                     <a:prstGeom prst="rect">
                       <a:avLst/>
@@ -3750,12 +3464,6 @@
                 </pic:pic>
               </a:graphicData>
             </a:graphic>
-            <wp14:sizeRelH relativeFrom="margin">
-              <wp14:pctWidth>0</wp14:pctWidth>
-            </wp14:sizeRelH>
-            <wp14:sizeRelV relativeFrom="margin">
-              <wp14:pctHeight>0</wp14:pctHeight>
-            </wp14:sizeRelV>
           </wp:anchor>
         </w:drawing>
       </w:r>
@@ -3800,7 +3508,7 @@
           <w:lang w:val="es-AR" w:eastAsia="es-AR"/>
         </w:rPr>
         <w:drawing>
-          <wp:anchor distT="0" distB="0" distL="114300" distR="114300" simplePos="0" relativeHeight="251685888" behindDoc="0" locked="0" layoutInCell="1" allowOverlap="1">
+          <wp:anchor distT="0" distB="0" distL="114300" distR="114300" simplePos="0" relativeHeight="251713536" behindDoc="0" locked="0" layoutInCell="1" allowOverlap="1">
             <wp:simplePos x="0" y="0"/>
             <wp:positionH relativeFrom="margin">
               <wp:align>center</wp:align>
@@ -3808,10 +3516,10 @@
             <wp:positionV relativeFrom="paragraph">
               <wp:posOffset>13970</wp:posOffset>
             </wp:positionV>
-            <wp:extent cx="1558290" cy="994410"/>
-            <wp:effectExtent l="0" t="0" r="3810" b="0"/>
+            <wp:extent cx="1676190" cy="600000"/>
+            <wp:effectExtent l="0" t="0" r="635" b="0"/>
             <wp:wrapNone/>
-            <wp:docPr id="21" name="Imagen 21"/>
+            <wp:docPr id="45" name="Imagen 45"/>
             <wp:cNvGraphicFramePr>
               <a:graphicFrameLocks xmlns:a="http://schemas.openxmlformats.org/drawingml/2006/main" noChangeAspect="1"/>
             </wp:cNvGraphicFramePr>
@@ -3819,11 +3527,11 @@
               <a:graphicData uri="http://schemas.openxmlformats.org/drawingml/2006/picture">
                 <pic:pic xmlns:pic="http://schemas.openxmlformats.org/drawingml/2006/picture">
                   <pic:nvPicPr>
-                    <pic:cNvPr id="1" name=""/>
+                    <pic:cNvPr id="45" name="7-eq_18.png"/>
                     <pic:cNvPicPr/>
                   </pic:nvPicPr>
                   <pic:blipFill>
-                    <a:blip r:embed="rId27" cstate="print">
+                    <a:blip r:embed="rId25">
                       <a:extLst>
                         <a:ext uri="{28A0092B-C50C-407E-A947-70E740481C1C}">
                           <a14:useLocalDpi xmlns:a14="http://schemas.microsoft.com/office/drawing/2010/main" val="0"/>
@@ -3837,7 +3545,7 @@
                   <pic:spPr>
                     <a:xfrm>
                       <a:off x="0" y="0"/>
-                      <a:ext cx="1558290" cy="994410"/>
+                      <a:ext cx="1676190" cy="600000"/>
                     </a:xfrm>
                     <a:prstGeom prst="rect">
                       <a:avLst/>
@@ -3846,12 +3554,6 @@
                 </pic:pic>
               </a:graphicData>
             </a:graphic>
-            <wp14:sizeRelH relativeFrom="margin">
-              <wp14:pctWidth>0</wp14:pctWidth>
-            </wp14:sizeRelH>
-            <wp14:sizeRelV relativeFrom="margin">
-              <wp14:pctHeight>0</wp14:pctHeight>
-            </wp14:sizeRelV>
           </wp:anchor>
         </w:drawing>
       </w:r>
@@ -3863,14 +3565,6 @@
           <w:lang w:val="es-ES"/>
         </w:rPr>
       </w:pPr>
-    </w:p>
-    <w:p>
-      <w:pPr>
-        <w:jc w:val="right"/>
-        <w:rPr>
-          <w:lang w:val="es-ES"/>
-        </w:rPr>
-      </w:pPr>
       <w:r>
         <w:rPr>
           <w:lang w:val="es-ES"/>
@@ -3900,20 +3594,6 @@
     </w:p>
     <w:p>
       <w:pPr>
-        <w:rPr>
-          <w:lang w:val="es-ES"/>
-        </w:rPr>
-      </w:pPr>
-      <w:r>
-        <w:rPr>
-          <w:lang w:val="es-ES"/>
-        </w:rPr>
-        <w:t xml:space="preserve">Finalmente: </w:t>
-      </w:r>
-    </w:p>
-    <w:p>
-      <w:pPr>
-        <w:jc w:val="right"/>
         <w:rPr>
           <w:lang w:val="es-ES"/>
         </w:rPr>
@@ -3924,18 +3604,18 @@
           <w:lang w:val="es-AR" w:eastAsia="es-AR"/>
         </w:rPr>
         <w:drawing>
-          <wp:anchor distT="0" distB="0" distL="114300" distR="114300" simplePos="0" relativeHeight="251686912" behindDoc="0" locked="0" layoutInCell="1" allowOverlap="1">
+          <wp:anchor distT="0" distB="0" distL="114300" distR="114300" simplePos="0" relativeHeight="251714560" behindDoc="0" locked="0" layoutInCell="1" allowOverlap="1">
             <wp:simplePos x="0" y="0"/>
             <wp:positionH relativeFrom="margin">
               <wp:align>center</wp:align>
             </wp:positionH>
             <wp:positionV relativeFrom="paragraph">
-              <wp:posOffset>48895</wp:posOffset>
+              <wp:posOffset>224790</wp:posOffset>
             </wp:positionV>
-            <wp:extent cx="3483429" cy="480944"/>
-            <wp:effectExtent l="38100" t="38100" r="41275" b="33655"/>
+            <wp:extent cx="3810000" cy="439615"/>
+            <wp:effectExtent l="38100" t="38100" r="38100" b="36830"/>
             <wp:wrapNone/>
-            <wp:docPr id="22" name="Imagen 22"/>
+            <wp:docPr id="46" name="Imagen 46"/>
             <wp:cNvGraphicFramePr>
               <a:graphicFrameLocks xmlns:a="http://schemas.openxmlformats.org/drawingml/2006/main" noChangeAspect="1"/>
             </wp:cNvGraphicFramePr>
@@ -3943,11 +3623,11 @@
               <a:graphicData uri="http://schemas.openxmlformats.org/drawingml/2006/picture">
                 <pic:pic xmlns:pic="http://schemas.openxmlformats.org/drawingml/2006/picture">
                   <pic:nvPicPr>
-                    <pic:cNvPr id="1" name=""/>
+                    <pic:cNvPr id="46" name="8-eq_19.png"/>
                     <pic:cNvPicPr/>
                   </pic:nvPicPr>
                   <pic:blipFill>
-                    <a:blip r:embed="rId28" cstate="print">
+                    <a:blip r:embed="rId26">
                       <a:extLst>
                         <a:ext uri="{28A0092B-C50C-407E-A947-70E740481C1C}">
                           <a14:useLocalDpi xmlns:a14="http://schemas.microsoft.com/office/drawing/2010/main" val="0"/>
@@ -3961,7 +3641,7 @@
                   <pic:spPr>
                     <a:xfrm>
                       <a:off x="0" y="0"/>
-                      <a:ext cx="3483429" cy="480944"/>
+                      <a:ext cx="3810000" cy="439615"/>
                     </a:xfrm>
                     <a:prstGeom prst="rect">
                       <a:avLst/>
@@ -3975,9 +3655,21 @@
                 </pic:pic>
               </a:graphicData>
             </a:graphic>
+            <wp14:sizeRelH relativeFrom="margin">
+              <wp14:pctWidth>0</wp14:pctWidth>
+            </wp14:sizeRelH>
+            <wp14:sizeRelV relativeFrom="margin">
+              <wp14:pctHeight>0</wp14:pctHeight>
+            </wp14:sizeRelV>
           </wp:anchor>
         </w:drawing>
       </w:r>
+      <w:r>
+        <w:rPr>
+          <w:lang w:val="es-ES"/>
+        </w:rPr>
+        <w:t xml:space="preserve">Finalmente: </w:t>
+      </w:r>
     </w:p>
     <w:p>
       <w:pPr>
@@ -4003,20 +3695,6 @@
     </w:p>
     <w:p>
       <w:pPr>
-        <w:rPr>
-          <w:lang w:val="es-ES"/>
-        </w:rPr>
-      </w:pPr>
-      <w:r>
-        <w:rPr>
-          <w:lang w:val="es-ES"/>
-        </w:rPr>
-        <w:t>Para el cálculo de q2, en las ecuaciones 3 y 4, filas 1 y 2 y columna 4:</w:t>
-      </w:r>
-    </w:p>
-    <w:p>
-      <w:pPr>
-        <w:jc w:val="right"/>
         <w:rPr>
           <w:lang w:val="es-ES"/>
         </w:rPr>
@@ -4027,18 +3705,224 @@
           <w:lang w:val="es-AR" w:eastAsia="es-AR"/>
         </w:rPr>
         <w:drawing>
-          <wp:anchor distT="0" distB="0" distL="114300" distR="114300" simplePos="0" relativeHeight="251687936" behindDoc="0" locked="0" layoutInCell="1" allowOverlap="1">
+          <wp:anchor distT="0" distB="0" distL="114300" distR="114300" simplePos="0" relativeHeight="251715584" behindDoc="0" locked="0" layoutInCell="1" allowOverlap="1">
             <wp:simplePos x="0" y="0"/>
             <wp:positionH relativeFrom="margin">
               <wp:align>center</wp:align>
             </wp:positionH>
             <wp:positionV relativeFrom="paragraph">
-              <wp:posOffset>14605</wp:posOffset>
+              <wp:posOffset>237490</wp:posOffset>
             </wp:positionV>
-            <wp:extent cx="3514725" cy="564519"/>
-            <wp:effectExtent l="0" t="0" r="0" b="6985"/>
+            <wp:extent cx="3971429" cy="514286"/>
+            <wp:effectExtent l="0" t="0" r="0" b="635"/>
             <wp:wrapNone/>
-            <wp:docPr id="23" name="Imagen 23"/>
+            <wp:docPr id="47" name="Imagen 47"/>
+            <wp:cNvGraphicFramePr>
+              <a:graphicFrameLocks xmlns:a="http://schemas.openxmlformats.org/drawingml/2006/main" noChangeAspect="1"/>
+            </wp:cNvGraphicFramePr>
+            <a:graphic xmlns:a="http://schemas.openxmlformats.org/drawingml/2006/main">
+              <a:graphicData uri="http://schemas.openxmlformats.org/drawingml/2006/picture">
+                <pic:pic xmlns:pic="http://schemas.openxmlformats.org/drawingml/2006/picture">
+                  <pic:nvPicPr>
+                    <pic:cNvPr id="47" name="9-eq_20.png"/>
+                    <pic:cNvPicPr/>
+                  </pic:nvPicPr>
+                  <pic:blipFill>
+                    <a:blip r:embed="rId27">
+                      <a:extLst>
+                        <a:ext uri="{28A0092B-C50C-407E-A947-70E740481C1C}">
+                          <a14:useLocalDpi xmlns:a14="http://schemas.microsoft.com/office/drawing/2010/main" val="0"/>
+                        </a:ext>
+                      </a:extLst>
+                    </a:blip>
+                    <a:stretch>
+                      <a:fillRect/>
+                    </a:stretch>
+                  </pic:blipFill>
+                  <pic:spPr>
+                    <a:xfrm>
+                      <a:off x="0" y="0"/>
+                      <a:ext cx="3971429" cy="514286"/>
+                    </a:xfrm>
+                    <a:prstGeom prst="rect">
+                      <a:avLst/>
+                    </a:prstGeom>
+                  </pic:spPr>
+                </pic:pic>
+              </a:graphicData>
+            </a:graphic>
+          </wp:anchor>
+        </w:drawing>
+      </w:r>
+      <w:r>
+        <w:rPr>
+          <w:lang w:val="es-ES"/>
+        </w:rPr>
+        <w:t>Para el cálculo de q2, en las ecuaciones 3 y 4, filas 1 y 2 y columna 4:</w:t>
+      </w:r>
+    </w:p>
+    <w:p>
+      <w:pPr>
+        <w:jc w:val="right"/>
+        <w:rPr>
+          <w:lang w:val="es-ES"/>
+        </w:rPr>
+      </w:pPr>
+      <w:r>
+        <w:rPr>
+          <w:lang w:val="es-ES"/>
+        </w:rPr>
+        <w:t>(20)</w:t>
+      </w:r>
+    </w:p>
+    <w:p>
+      <w:pPr>
+        <w:jc w:val="right"/>
+        <w:rPr>
+          <w:lang w:val="es-ES"/>
+        </w:rPr>
+      </w:pPr>
+    </w:p>
+    <w:p>
+      <w:pPr>
+        <w:rPr>
+          <w:lang w:val="es-ES"/>
+        </w:rPr>
+      </w:pPr>
+      <w:r>
+        <w:rPr>
+          <w:noProof/>
+          <w:lang w:val="es-AR" w:eastAsia="es-AR"/>
+        </w:rPr>
+        <w:drawing>
+          <wp:anchor distT="0" distB="0" distL="114300" distR="114300" simplePos="0" relativeHeight="251716608" behindDoc="0" locked="0" layoutInCell="1" allowOverlap="1">
+            <wp:simplePos x="0" y="0"/>
+            <wp:positionH relativeFrom="margin">
+              <wp:align>center</wp:align>
+            </wp:positionH>
+            <wp:positionV relativeFrom="paragraph">
+              <wp:posOffset>164465</wp:posOffset>
+            </wp:positionV>
+            <wp:extent cx="2942590" cy="408940"/>
+            <wp:effectExtent l="0" t="0" r="0" b="0"/>
+            <wp:wrapNone/>
+            <wp:docPr id="48" name="Imagen 48"/>
+            <wp:cNvGraphicFramePr>
+              <a:graphicFrameLocks xmlns:a="http://schemas.openxmlformats.org/drawingml/2006/main" noChangeAspect="1"/>
+            </wp:cNvGraphicFramePr>
+            <a:graphic xmlns:a="http://schemas.openxmlformats.org/drawingml/2006/main">
+              <a:graphicData uri="http://schemas.openxmlformats.org/drawingml/2006/picture">
+                <pic:pic xmlns:pic="http://schemas.openxmlformats.org/drawingml/2006/picture">
+                  <pic:nvPicPr>
+                    <pic:cNvPr id="48" name="10-eq_21.png"/>
+                    <pic:cNvPicPr/>
+                  </pic:nvPicPr>
+                  <pic:blipFill>
+                    <a:blip r:embed="rId28">
+                      <a:extLst>
+                        <a:ext uri="{28A0092B-C50C-407E-A947-70E740481C1C}">
+                          <a14:useLocalDpi xmlns:a14="http://schemas.microsoft.com/office/drawing/2010/main" val="0"/>
+                        </a:ext>
+                      </a:extLst>
+                    </a:blip>
+                    <a:stretch>
+                      <a:fillRect/>
+                    </a:stretch>
+                  </pic:blipFill>
+                  <pic:spPr>
+                    <a:xfrm>
+                      <a:off x="0" y="0"/>
+                      <a:ext cx="2942590" cy="408940"/>
+                    </a:xfrm>
+                    <a:prstGeom prst="rect">
+                      <a:avLst/>
+                    </a:prstGeom>
+                  </pic:spPr>
+                </pic:pic>
+              </a:graphicData>
+            </a:graphic>
+          </wp:anchor>
+        </w:drawing>
+      </w:r>
+      <w:r>
+        <w:rPr>
+          <w:lang w:val="es-ES"/>
+        </w:rPr>
+        <w:t>Definiendo A y B como:</w:t>
+      </w:r>
+    </w:p>
+    <w:p>
+      <w:pPr>
+        <w:jc w:val="right"/>
+        <w:rPr>
+          <w:lang w:val="es-ES"/>
+        </w:rPr>
+      </w:pPr>
+      <w:r>
+        <w:rPr>
+          <w:lang w:val="es-ES"/>
+        </w:rPr>
+        <w:t>(21)</w:t>
+      </w:r>
+    </w:p>
+    <w:p>
+      <w:pPr>
+        <w:jc w:val="right"/>
+        <w:rPr>
+          <w:lang w:val="es-ES"/>
+        </w:rPr>
+      </w:pPr>
+    </w:p>
+    <w:p>
+      <w:pPr>
+        <w:rPr>
+          <w:lang w:val="es-ES"/>
+        </w:rPr>
+      </w:pPr>
+      <w:r>
+        <w:rPr>
+          <w:lang w:val="es-ES"/>
+        </w:rPr>
+        <w:t>Reemplazando 21 en 20, despejando, e</w:t>
+      </w:r>
+      <w:r>
+        <w:rPr>
+          <w:lang w:val="es-ES"/>
+        </w:rPr>
+        <w:t>levando al cuadrado y sumando miembro a miembro, podemos</w:t>
+      </w:r>
+      <w:r>
+        <w:rPr>
+          <w:lang w:val="es-ES"/>
+        </w:rPr>
+        <w:t xml:space="preserve"> deshacernos de la variable q23 obteniendo:</w:t>
+      </w:r>
+    </w:p>
+    <w:p>
+      <w:pPr>
+        <w:jc w:val="right"/>
+        <w:rPr>
+          <w:lang w:val="es-ES"/>
+        </w:rPr>
+      </w:pPr>
+      <w:r>
+        <w:rPr>
+          <w:noProof/>
+          <w:lang w:val="es-AR" w:eastAsia="es-AR"/>
+        </w:rPr>
+        <w:drawing>
+          <wp:anchor distT="0" distB="0" distL="114300" distR="114300" simplePos="0" relativeHeight="251691008" behindDoc="0" locked="0" layoutInCell="1" allowOverlap="1" wp14:anchorId="760E4956" wp14:editId="1D206719">
+            <wp:simplePos x="0" y="0"/>
+            <wp:positionH relativeFrom="margin">
+              <wp:align>center</wp:align>
+            </wp:positionH>
+            <wp:positionV relativeFrom="paragraph">
+              <wp:posOffset>11430</wp:posOffset>
+            </wp:positionV>
+            <wp:extent cx="2971800" cy="313690"/>
+            <wp:effectExtent l="0" t="0" r="0" b="0"/>
+            <wp:wrapNone/>
+            <wp:docPr id="25" name="Imagen 25"/>
             <wp:cNvGraphicFramePr>
               <a:graphicFrameLocks xmlns:a="http://schemas.openxmlformats.org/drawingml/2006/main" noChangeAspect="1"/>
             </wp:cNvGraphicFramePr>
@@ -4064,7 +3948,123 @@
                   <pic:spPr>
                     <a:xfrm>
                       <a:off x="0" y="0"/>
-                      <a:ext cx="3514725" cy="564519"/>
+                      <a:ext cx="2971800" cy="313690"/>
+                    </a:xfrm>
+                    <a:prstGeom prst="rect">
+                      <a:avLst/>
+                    </a:prstGeom>
+                  </pic:spPr>
+                </pic:pic>
+              </a:graphicData>
+            </a:graphic>
+          </wp:anchor>
+        </w:drawing>
+      </w:r>
+      <w:r>
+        <w:rPr>
+          <w:lang w:val="es-ES"/>
+        </w:rPr>
+        <w:t xml:space="preserve"> </w:t>
+      </w:r>
+      <w:r>
+        <w:rPr>
+          <w:lang w:val="es-ES"/>
+        </w:rPr>
+        <w:t>(22)</w:t>
+      </w:r>
+    </w:p>
+    <w:p>
+      <w:pPr>
+        <w:rPr>
+          <w:lang w:val="es-ES"/>
+        </w:rPr>
+      </w:pPr>
+      <w:r>
+        <w:rPr>
+          <w:lang w:val="es-ES"/>
+        </w:rPr>
+        <w:t xml:space="preserve"> </w:t>
+      </w:r>
+    </w:p>
+    <w:p>
+      <w:pPr>
+        <w:jc w:val="left"/>
+        <w:rPr>
+          <w:lang w:val="es-ES"/>
+        </w:rPr>
+      </w:pPr>
+      <w:r>
+        <w:rPr>
+          <w:lang w:val="es-ES"/>
+        </w:rPr>
+        <w:br w:type="page"/>
+      </w:r>
+    </w:p>
+    <w:p>
+      <w:pPr>
+        <w:rPr>
+          <w:lang w:val="es-ES"/>
+        </w:rPr>
+      </w:pPr>
+      <w:r>
+        <w:rPr>
+          <w:lang w:val="es-ES"/>
+        </w:rPr>
+        <w:lastRenderedPageBreak/>
+        <w:t>Se puede hacer:</w:t>
+      </w:r>
+    </w:p>
+    <w:p>
+      <w:pPr>
+        <w:jc w:val="right"/>
+        <w:rPr>
+          <w:lang w:val="es-ES"/>
+        </w:rPr>
+      </w:pPr>
+      <w:r>
+        <w:rPr>
+          <w:noProof/>
+          <w:lang w:val="es-AR" w:eastAsia="es-AR"/>
+        </w:rPr>
+        <w:drawing>
+          <wp:anchor distT="0" distB="0" distL="114300" distR="114300" simplePos="0" relativeHeight="251692032" behindDoc="0" locked="0" layoutInCell="1" allowOverlap="1">
+            <wp:simplePos x="0" y="0"/>
+            <wp:positionH relativeFrom="margin">
+              <wp:align>center</wp:align>
+            </wp:positionH>
+            <wp:positionV relativeFrom="paragraph">
+              <wp:posOffset>7620</wp:posOffset>
+            </wp:positionV>
+            <wp:extent cx="857250" cy="524277"/>
+            <wp:effectExtent l="0" t="0" r="0" b="9525"/>
+            <wp:wrapNone/>
+            <wp:docPr id="26" name="Imagen 26"/>
+            <wp:cNvGraphicFramePr>
+              <a:graphicFrameLocks xmlns:a="http://schemas.openxmlformats.org/drawingml/2006/main" noChangeAspect="1"/>
+            </wp:cNvGraphicFramePr>
+            <a:graphic xmlns:a="http://schemas.openxmlformats.org/drawingml/2006/main">
+              <a:graphicData uri="http://schemas.openxmlformats.org/drawingml/2006/picture">
+                <pic:pic xmlns:pic="http://schemas.openxmlformats.org/drawingml/2006/picture">
+                  <pic:nvPicPr>
+                    <pic:cNvPr id="1" name=""/>
+                    <pic:cNvPicPr/>
+                  </pic:nvPicPr>
+                  <pic:blipFill>
+                    <a:blip r:embed="rId30" cstate="print">
+                      <a:extLst>
+                        <a:ext uri="{28A0092B-C50C-407E-A947-70E740481C1C}">
+                          <a14:useLocalDpi xmlns:a14="http://schemas.microsoft.com/office/drawing/2010/main" val="0"/>
+                        </a:ext>
+                      </a:extLst>
+                    </a:blip>
+                    <a:stretch>
+                      <a:fillRect/>
+                    </a:stretch>
+                  </pic:blipFill>
+                  <pic:spPr>
+                    <a:xfrm>
+                      <a:off x="0" y="0"/>
+                      <a:ext cx="857250" cy="524277"/>
                     </a:xfrm>
                     <a:prstGeom prst="rect">
                       <a:avLst/>
@@ -4079,335 +4079,6 @@
             <wp14:sizeRelV relativeFrom="margin">
               <wp14:pctHeight>0</wp14:pctHeight>
             </wp14:sizeRelV>
-          </wp:anchor>
-        </w:drawing>
-      </w:r>
-    </w:p>
-    <w:p>
-      <w:pPr>
-        <w:jc w:val="right"/>
-        <w:rPr>
-          <w:lang w:val="es-ES"/>
-        </w:rPr>
-      </w:pPr>
-      <w:r>
-        <w:rPr>
-          <w:lang w:val="es-ES"/>
-        </w:rPr>
-        <w:t>(20)</w:t>
-      </w:r>
-    </w:p>
-    <w:p>
-      <w:pPr>
-        <w:jc w:val="right"/>
-        <w:rPr>
-          <w:lang w:val="es-ES"/>
-        </w:rPr>
-      </w:pPr>
-    </w:p>
-    <w:p>
-      <w:pPr>
-        <w:rPr>
-          <w:lang w:val="es-ES"/>
-        </w:rPr>
-      </w:pPr>
-      <w:r>
-        <w:rPr>
-          <w:lang w:val="es-ES"/>
-        </w:rPr>
-        <w:t>Definiendo A y B como:</w:t>
-      </w:r>
-    </w:p>
-    <w:p>
-      <w:pPr>
-        <w:jc w:val="right"/>
-        <w:rPr>
-          <w:lang w:val="es-ES"/>
-        </w:rPr>
-      </w:pPr>
-      <w:r>
-        <w:rPr>
-          <w:noProof/>
-          <w:lang w:val="es-AR" w:eastAsia="es-AR"/>
-        </w:rPr>
-        <w:drawing>
-          <wp:anchor distT="0" distB="0" distL="114300" distR="114300" simplePos="0" relativeHeight="251688960" behindDoc="0" locked="0" layoutInCell="1" allowOverlap="1">
-            <wp:simplePos x="0" y="0"/>
-            <wp:positionH relativeFrom="margin">
-              <wp:align>center</wp:align>
-            </wp:positionH>
-            <wp:positionV relativeFrom="paragraph">
-              <wp:posOffset>10795</wp:posOffset>
-            </wp:positionV>
-            <wp:extent cx="2619375" cy="558227"/>
-            <wp:effectExtent l="0" t="0" r="0" b="0"/>
-            <wp:wrapNone/>
-            <wp:docPr id="24" name="Imagen 24"/>
-            <wp:cNvGraphicFramePr>
-              <a:graphicFrameLocks xmlns:a="http://schemas.openxmlformats.org/drawingml/2006/main" noChangeAspect="1"/>
-            </wp:cNvGraphicFramePr>
-            <a:graphic xmlns:a="http://schemas.openxmlformats.org/drawingml/2006/main">
-              <a:graphicData uri="http://schemas.openxmlformats.org/drawingml/2006/picture">
-                <pic:pic xmlns:pic="http://schemas.openxmlformats.org/drawingml/2006/picture">
-                  <pic:nvPicPr>
-                    <pic:cNvPr id="0" name="Picture 5"/>
-                    <pic:cNvPicPr>
-                      <a:picLocks noChangeAspect="1" noChangeArrowheads="1"/>
-                    </pic:cNvPicPr>
-                  </pic:nvPicPr>
-                  <pic:blipFill>
-                    <a:blip r:embed="rId30" cstate="print">
-                      <a:extLst>
-                        <a:ext uri="{28A0092B-C50C-407E-A947-70E740481C1C}">
-                          <a14:useLocalDpi xmlns:a14="http://schemas.microsoft.com/office/drawing/2010/main" val="0"/>
-                        </a:ext>
-                      </a:extLst>
-                    </a:blip>
-                    <a:srcRect/>
-                    <a:stretch>
-                      <a:fillRect/>
-                    </a:stretch>
-                  </pic:blipFill>
-                  <pic:spPr bwMode="auto">
-                    <a:xfrm>
-                      <a:off x="0" y="0"/>
-                      <a:ext cx="2619375" cy="558227"/>
-                    </a:xfrm>
-                    <a:prstGeom prst="rect">
-                      <a:avLst/>
-                    </a:prstGeom>
-                    <a:noFill/>
-                    <a:ln>
-                      <a:noFill/>
-                    </a:ln>
-                  </pic:spPr>
-                </pic:pic>
-              </a:graphicData>
-            </a:graphic>
-            <wp14:sizeRelH relativeFrom="margin">
-              <wp14:pctWidth>0</wp14:pctWidth>
-            </wp14:sizeRelH>
-            <wp14:sizeRelV relativeFrom="margin">
-              <wp14:pctHeight>0</wp14:pctHeight>
-            </wp14:sizeRelV>
-          </wp:anchor>
-        </w:drawing>
-      </w:r>
-    </w:p>
-    <w:p>
-      <w:pPr>
-        <w:jc w:val="right"/>
-        <w:rPr>
-          <w:lang w:val="es-ES"/>
-        </w:rPr>
-      </w:pPr>
-      <w:r>
-        <w:rPr>
-          <w:lang w:val="es-ES"/>
-        </w:rPr>
-        <w:t>(21)</w:t>
-      </w:r>
-    </w:p>
-    <w:p>
-      <w:pPr>
-        <w:rPr>
-          <w:lang w:val="es-ES"/>
-        </w:rPr>
-      </w:pPr>
-      <w:r>
-        <w:rPr>
-          <w:lang w:val="es-ES"/>
-        </w:rPr>
-        <w:t>Reemplazando 21 en 20, despejando, e</w:t>
-      </w:r>
-      <w:r>
-        <w:rPr>
-          <w:lang w:val="es-ES"/>
-        </w:rPr>
-        <w:t>levando al cuadrado y sumando miembro a miembro, podemos</w:t>
-      </w:r>
-      <w:r>
-        <w:rPr>
-          <w:lang w:val="es-ES"/>
-        </w:rPr>
-        <w:t xml:space="preserve"> deshacernos de la variable q23 obteniendo:</w:t>
-      </w:r>
-    </w:p>
-    <w:p>
-      <w:pPr>
-        <w:jc w:val="right"/>
-        <w:rPr>
-          <w:lang w:val="es-ES"/>
-        </w:rPr>
-      </w:pPr>
-      <w:r>
-        <w:rPr>
-          <w:noProof/>
-          <w:lang w:val="es-AR" w:eastAsia="es-AR"/>
-        </w:rPr>
-        <w:drawing>
-          <wp:anchor distT="0" distB="0" distL="114300" distR="114300" simplePos="0" relativeHeight="251691008" behindDoc="0" locked="0" layoutInCell="1" allowOverlap="1" wp14:anchorId="760E4956" wp14:editId="1D206719">
-            <wp:simplePos x="0" y="0"/>
-            <wp:positionH relativeFrom="margin">
-              <wp:align>center</wp:align>
-            </wp:positionH>
-            <wp:positionV relativeFrom="paragraph">
-              <wp:posOffset>11430</wp:posOffset>
-            </wp:positionV>
-            <wp:extent cx="2971800" cy="313690"/>
-            <wp:effectExtent l="0" t="0" r="0" b="0"/>
-            <wp:wrapNone/>
-            <wp:docPr id="25" name="Imagen 25"/>
-            <wp:cNvGraphicFramePr>
-              <a:graphicFrameLocks xmlns:a="http://schemas.openxmlformats.org/drawingml/2006/main" noChangeAspect="1"/>
-            </wp:cNvGraphicFramePr>
-            <a:graphic xmlns:a="http://schemas.openxmlformats.org/drawingml/2006/main">
-              <a:graphicData uri="http://schemas.openxmlformats.org/drawingml/2006/picture">
-                <pic:pic xmlns:pic="http://schemas.openxmlformats.org/drawingml/2006/picture">
-                  <pic:nvPicPr>
-                    <pic:cNvPr id="1" name=""/>
-                    <pic:cNvPicPr/>
-                  </pic:nvPicPr>
-                  <pic:blipFill>
-                    <a:blip r:embed="rId31">
-                      <a:extLst>
-                        <a:ext uri="{28A0092B-C50C-407E-A947-70E740481C1C}">
-                          <a14:useLocalDpi xmlns:a14="http://schemas.microsoft.com/office/drawing/2010/main" val="0"/>
-                        </a:ext>
-                      </a:extLst>
-                    </a:blip>
-                    <a:stretch>
-                      <a:fillRect/>
-                    </a:stretch>
-                  </pic:blipFill>
-                  <pic:spPr>
-                    <a:xfrm>
-                      <a:off x="0" y="0"/>
-                      <a:ext cx="2971800" cy="313690"/>
-                    </a:xfrm>
-                    <a:prstGeom prst="rect">
-                      <a:avLst/>
-                    </a:prstGeom>
-                  </pic:spPr>
-                </pic:pic>
-              </a:graphicData>
-            </a:graphic>
-          </wp:anchor>
-        </w:drawing>
-      </w:r>
-      <w:r>
-        <w:rPr>
-          <w:lang w:val="es-ES"/>
-        </w:rPr>
-        <w:t xml:space="preserve"> </w:t>
-      </w:r>
-      <w:r>
-        <w:rPr>
-          <w:lang w:val="es-ES"/>
-        </w:rPr>
-        <w:t>(22)</w:t>
-      </w:r>
-    </w:p>
-    <w:p>
-      <w:pPr>
-        <w:rPr>
-          <w:lang w:val="es-ES"/>
-        </w:rPr>
-      </w:pPr>
-      <w:r>
-        <w:rPr>
-          <w:lang w:val="es-ES"/>
-        </w:rPr>
-        <w:t xml:space="preserve"> </w:t>
-      </w:r>
-    </w:p>
-    <w:p>
-      <w:pPr>
-        <w:jc w:val="left"/>
-        <w:rPr>
-          <w:lang w:val="es-ES"/>
-        </w:rPr>
-      </w:pPr>
-      <w:r>
-        <w:rPr>
-          <w:lang w:val="es-ES"/>
-        </w:rPr>
-        <w:br w:type="page"/>
-      </w:r>
-    </w:p>
-    <w:p>
-      <w:pPr>
-        <w:rPr>
-          <w:lang w:val="es-ES"/>
-        </w:rPr>
-      </w:pPr>
-      <w:r>
-        <w:rPr>
-          <w:lang w:val="es-ES"/>
-        </w:rPr>
-        <w:lastRenderedPageBreak/>
-        <w:t>Se puede hacer:</w:t>
-      </w:r>
-    </w:p>
-    <w:p>
-      <w:pPr>
-        <w:jc w:val="right"/>
-        <w:rPr>
-          <w:lang w:val="es-ES"/>
-        </w:rPr>
-      </w:pPr>
-      <w:r>
-        <w:rPr>
-          <w:noProof/>
-          <w:lang w:val="es-AR" w:eastAsia="es-AR"/>
-        </w:rPr>
-        <w:drawing>
-          <wp:anchor distT="0" distB="0" distL="114300" distR="114300" simplePos="0" relativeHeight="251692032" behindDoc="0" locked="0" layoutInCell="1" allowOverlap="1">
-            <wp:simplePos x="0" y="0"/>
-            <wp:positionH relativeFrom="margin">
-              <wp:align>center</wp:align>
-            </wp:positionH>
-            <wp:positionV relativeFrom="paragraph">
-              <wp:posOffset>7620</wp:posOffset>
-            </wp:positionV>
-            <wp:extent cx="1052830" cy="643890"/>
-            <wp:effectExtent l="0" t="0" r="0" b="3810"/>
-            <wp:wrapNone/>
-            <wp:docPr id="26" name="Imagen 26"/>
-            <wp:cNvGraphicFramePr>
-              <a:graphicFrameLocks xmlns:a="http://schemas.openxmlformats.org/drawingml/2006/main" noChangeAspect="1"/>
-            </wp:cNvGraphicFramePr>
-            <a:graphic xmlns:a="http://schemas.openxmlformats.org/drawingml/2006/main">
-              <a:graphicData uri="http://schemas.openxmlformats.org/drawingml/2006/picture">
-                <pic:pic xmlns:pic="http://schemas.openxmlformats.org/drawingml/2006/picture">
-                  <pic:nvPicPr>
-                    <pic:cNvPr id="1" name=""/>
-                    <pic:cNvPicPr/>
-                  </pic:nvPicPr>
-                  <pic:blipFill>
-                    <a:blip r:embed="rId32">
-                      <a:extLst>
-                        <a:ext uri="{28A0092B-C50C-407E-A947-70E740481C1C}">
-                          <a14:useLocalDpi xmlns:a14="http://schemas.microsoft.com/office/drawing/2010/main" val="0"/>
-                        </a:ext>
-                      </a:extLst>
-                    </a:blip>
-                    <a:stretch>
-                      <a:fillRect/>
-                    </a:stretch>
-                  </pic:blipFill>
-                  <pic:spPr>
-                    <a:xfrm>
-                      <a:off x="0" y="0"/>
-                      <a:ext cx="1052830" cy="643890"/>
-                    </a:xfrm>
-                    <a:prstGeom prst="rect">
-                      <a:avLst/>
-                    </a:prstGeom>
-                  </pic:spPr>
-                </pic:pic>
-              </a:graphicData>
-            </a:graphic>
           </wp:anchor>
         </w:drawing>
       </w:r>
@@ -4633,7 +4304,7 @@
                     <pic:cNvPicPr/>
                   </pic:nvPicPr>
                   <pic:blipFill>
-                    <a:blip r:embed="rId33">
+                    <a:blip r:embed="rId31">
                       <a:extLst>
                         <a:ext uri="{28A0092B-C50C-407E-A947-70E740481C1C}">
                           <a14:useLocalDpi xmlns:a14="http://schemas.microsoft.com/office/drawing/2010/main" val="0"/>
@@ -4777,7 +4448,7 @@
                     <pic:cNvPicPr/>
                   </pic:nvPicPr>
                   <pic:blipFill>
-                    <a:blip r:embed="rId34" cstate="print">
+                    <a:blip r:embed="rId32" cstate="print">
                       <a:extLst>
                         <a:ext uri="{28A0092B-C50C-407E-A947-70E740481C1C}">
                           <a14:useLocalDpi xmlns:a14="http://schemas.microsoft.com/office/drawing/2010/main" val="0"/>
@@ -5009,7 +4680,7 @@
                     <pic:cNvPicPr/>
                   </pic:nvPicPr>
                   <pic:blipFill rotWithShape="1">
-                    <a:blip r:embed="rId35" cstate="print">
+                    <a:blip r:embed="rId33" cstate="print">
                       <a:extLst>
                         <a:ext uri="{28A0092B-C50C-407E-A947-70E740481C1C}">
                           <a14:useLocalDpi xmlns:a14="http://schemas.microsoft.com/office/drawing/2010/main" val="0"/>
@@ -5094,7 +4765,7 @@
                     <pic:cNvPicPr/>
                   </pic:nvPicPr>
                   <pic:blipFill>
-                    <a:blip r:embed="rId36" cstate="print">
+                    <a:blip r:embed="rId34" cstate="print">
                       <a:extLst>
                         <a:ext uri="{28A0092B-C50C-407E-A947-70E740481C1C}">
                           <a14:useLocalDpi xmlns:a14="http://schemas.microsoft.com/office/drawing/2010/main" val="0"/>
@@ -5199,7 +4870,7 @@
                     </pic:cNvPicPr>
                   </pic:nvPicPr>
                   <pic:blipFill>
-                    <a:blip r:embed="rId37" cstate="print">
+                    <a:blip r:embed="rId35" cstate="print">
                       <a:extLst>
                         <a:ext uri="{28A0092B-C50C-407E-A947-70E740481C1C}">
                           <a14:useLocalDpi xmlns:a14="http://schemas.microsoft.com/office/drawing/2010/main" val="0"/>
@@ -5281,12 +4952,17 @@
         <w:rPr>
           <w:lang w:val="es-ES"/>
         </w:rPr>
-        <w:t xml:space="preserve"> se calcula primero q23, por lo que de la ecuación 20:</w:t>
-      </w:r>
-    </w:p>
-    <w:p>
-      <w:pPr>
-        <w:jc w:val="right"/>
+        <w:t xml:space="preserve"> se calcula primero q23. Para ello se sustituye A y B de la 21 en la ecuación 20 y se reordena para obtener</w:t>
+      </w:r>
+      <w:r>
+        <w:rPr>
+          <w:lang w:val="es-ES"/>
+        </w:rPr>
+        <w:t>:</w:t>
+      </w:r>
+    </w:p>
+    <w:p>
+      <w:pPr>
         <w:rPr>
           <w:lang w:val="es-ES"/>
         </w:rPr>
@@ -5297,18 +4973,18 @@
           <w:lang w:val="es-AR" w:eastAsia="es-AR"/>
         </w:rPr>
         <w:drawing>
-          <wp:anchor distT="0" distB="0" distL="114300" distR="114300" simplePos="0" relativeHeight="251698176" behindDoc="0" locked="0" layoutInCell="1" allowOverlap="1">
+          <wp:anchor distT="0" distB="0" distL="114300" distR="114300" simplePos="0" relativeHeight="251720704" behindDoc="0" locked="0" layoutInCell="1" allowOverlap="1">
             <wp:simplePos x="0" y="0"/>
             <wp:positionH relativeFrom="margin">
               <wp:align>center</wp:align>
             </wp:positionH>
             <wp:positionV relativeFrom="paragraph">
-              <wp:posOffset>12700</wp:posOffset>
+              <wp:posOffset>7620</wp:posOffset>
             </wp:positionV>
-            <wp:extent cx="3581400" cy="552671"/>
-            <wp:effectExtent l="0" t="0" r="0" b="0"/>
+            <wp:extent cx="1495238" cy="514286"/>
+            <wp:effectExtent l="0" t="0" r="0" b="635"/>
             <wp:wrapNone/>
-            <wp:docPr id="448" name="Imagen 448"/>
+            <wp:docPr id="53" name="Imagen 53"/>
             <wp:cNvGraphicFramePr>
               <a:graphicFrameLocks xmlns:a="http://schemas.openxmlformats.org/drawingml/2006/main" noChangeAspect="1"/>
             </wp:cNvGraphicFramePr>
@@ -5316,11 +4992,11 @@
               <a:graphicData uri="http://schemas.openxmlformats.org/drawingml/2006/picture">
                 <pic:pic xmlns:pic="http://schemas.openxmlformats.org/drawingml/2006/picture">
                   <pic:nvPicPr>
-                    <pic:cNvPr id="1" name=""/>
+                    <pic:cNvPr id="53" name="11-eq_29.png"/>
                     <pic:cNvPicPr/>
                   </pic:nvPicPr>
                   <pic:blipFill>
-                    <a:blip r:embed="rId38">
+                    <a:blip r:embed="rId36">
                       <a:extLst>
                         <a:ext uri="{28A0092B-C50C-407E-A947-70E740481C1C}">
                           <a14:useLocalDpi xmlns:a14="http://schemas.microsoft.com/office/drawing/2010/main" val="0"/>
@@ -5334,7 +5010,7 @@
                   <pic:spPr>
                     <a:xfrm>
                       <a:off x="0" y="0"/>
-                      <a:ext cx="3581400" cy="552671"/>
+                      <a:ext cx="1495238" cy="514286"/>
                     </a:xfrm>
                     <a:prstGeom prst="rect">
                       <a:avLst/>
@@ -5343,9 +5019,6 @@
                 </pic:pic>
               </a:graphicData>
             </a:graphic>
-            <wp14:sizeRelH relativeFrom="margin">
-              <wp14:pctWidth>0</wp14:pctWidth>
-            </wp14:sizeRelH>
           </wp:anchor>
         </w:drawing>
       </w:r>
@@ -5390,18 +5063,18 @@
           <w:lang w:val="es-AR" w:eastAsia="es-AR"/>
         </w:rPr>
         <w:drawing>
-          <wp:anchor distT="0" distB="0" distL="114300" distR="114300" simplePos="0" relativeHeight="251699200" behindDoc="0" locked="0" layoutInCell="1" allowOverlap="1">
+          <wp:anchor distT="0" distB="0" distL="114300" distR="114300" simplePos="0" relativeHeight="251721728" behindDoc="0" locked="0" layoutInCell="1" allowOverlap="1">
             <wp:simplePos x="0" y="0"/>
             <wp:positionH relativeFrom="margin">
               <wp:align>center</wp:align>
             </wp:positionH>
             <wp:positionV relativeFrom="paragraph">
-              <wp:posOffset>44450</wp:posOffset>
+              <wp:posOffset>10795</wp:posOffset>
             </wp:positionV>
-            <wp:extent cx="5905500" cy="434114"/>
-            <wp:effectExtent l="38100" t="38100" r="38100" b="42545"/>
+            <wp:extent cx="2485714" cy="180952"/>
+            <wp:effectExtent l="38100" t="38100" r="29210" b="29210"/>
             <wp:wrapNone/>
-            <wp:docPr id="449" name="Imagen 449"/>
+            <wp:docPr id="54" name="Imagen 54"/>
             <wp:cNvGraphicFramePr>
               <a:graphicFrameLocks xmlns:a="http://schemas.openxmlformats.org/drawingml/2006/main" noChangeAspect="1"/>
             </wp:cNvGraphicFramePr>
@@ -5409,31 +5082,101 @@
               <a:graphicData uri="http://schemas.openxmlformats.org/drawingml/2006/picture">
                 <pic:pic xmlns:pic="http://schemas.openxmlformats.org/drawingml/2006/picture">
                   <pic:nvPicPr>
-                    <pic:cNvPr id="0" name="Picture 7"/>
-                    <pic:cNvPicPr>
-                      <a:picLocks noChangeAspect="1" noChangeArrowheads="1"/>
-                    </pic:cNvPicPr>
+                    <pic:cNvPr id="54" name="12-eq_30.png"/>
+                    <pic:cNvPicPr/>
                   </pic:nvPicPr>
-                  <pic:blipFill rotWithShape="1">
-                    <a:blip r:embed="rId39" cstate="print">
+                  <pic:blipFill>
+                    <a:blip r:embed="rId37">
                       <a:extLst>
                         <a:ext uri="{28A0092B-C50C-407E-A947-70E740481C1C}">
                           <a14:useLocalDpi xmlns:a14="http://schemas.microsoft.com/office/drawing/2010/main" val="0"/>
                         </a:ext>
                       </a:extLst>
                     </a:blip>
-                    <a:srcRect t="19235" b="7688"/>
+                    <a:stretch>
+                      <a:fillRect/>
+                    </a:stretch>
+                  </pic:blipFill>
+                  <pic:spPr>
+                    <a:xfrm>
+                      <a:off x="0" y="0"/>
+                      <a:ext cx="2485714" cy="180952"/>
+                    </a:xfrm>
+                    <a:prstGeom prst="rect">
+                      <a:avLst/>
+                    </a:prstGeom>
+                    <a:ln w="28575">
+                      <a:solidFill>
+                        <a:srgbClr val="FF0000"/>
+                      </a:solidFill>
+                    </a:ln>
+                  </pic:spPr>
+                </pic:pic>
+              </a:graphicData>
+            </a:graphic>
+          </wp:anchor>
+        </w:drawing>
+      </w:r>
+      <w:r>
+        <w:rPr>
+          <w:lang w:val="es-ES"/>
+        </w:rPr>
+        <w:t>(30)</w:t>
+      </w:r>
+    </w:p>
+    <w:p>
+      <w:pPr>
+        <w:rPr>
+          <w:lang w:val="es-ES"/>
+        </w:rPr>
+      </w:pPr>
+      <w:r>
+        <w:rPr>
+          <w:noProof/>
+          <w:lang w:val="es-AR" w:eastAsia="es-AR"/>
+        </w:rPr>
+        <w:drawing>
+          <wp:anchor distT="0" distB="0" distL="114300" distR="114300" simplePos="0" relativeHeight="251700224" behindDoc="0" locked="0" layoutInCell="1" allowOverlap="1">
+            <wp:simplePos x="0" y="0"/>
+            <wp:positionH relativeFrom="margin">
+              <wp:align>center</wp:align>
+            </wp:positionH>
+            <wp:positionV relativeFrom="paragraph">
+              <wp:posOffset>252095</wp:posOffset>
+            </wp:positionV>
+            <wp:extent cx="866775" cy="217998"/>
+            <wp:effectExtent l="38100" t="38100" r="28575" b="29845"/>
+            <wp:wrapNone/>
+            <wp:docPr id="450" name="Imagen 450"/>
+            <wp:cNvGraphicFramePr>
+              <a:graphicFrameLocks xmlns:a="http://schemas.openxmlformats.org/drawingml/2006/main" noChangeAspect="1"/>
+            </wp:cNvGraphicFramePr>
+            <a:graphic xmlns:a="http://schemas.openxmlformats.org/drawingml/2006/main">
+              <a:graphicData uri="http://schemas.openxmlformats.org/drawingml/2006/picture">
+                <pic:pic xmlns:pic="http://schemas.openxmlformats.org/drawingml/2006/picture">
+                  <pic:nvPicPr>
+                    <pic:cNvPr id="1" name=""/>
+                    <pic:cNvPicPr/>
+                  </pic:nvPicPr>
+                  <pic:blipFill rotWithShape="1">
+                    <a:blip r:embed="rId38" cstate="print">
+                      <a:extLst>
+                        <a:ext uri="{28A0092B-C50C-407E-A947-70E740481C1C}">
+                          <a14:useLocalDpi xmlns:a14="http://schemas.microsoft.com/office/drawing/2010/main" val="0"/>
+                        </a:ext>
+                      </a:extLst>
+                    </a:blip>
+                    <a:srcRect b="17875"/>
                     <a:stretch/>
                   </pic:blipFill>
                   <pic:spPr bwMode="auto">
                     <a:xfrm>
                       <a:off x="0" y="0"/>
-                      <a:ext cx="5905500" cy="434114"/>
+                      <a:ext cx="866775" cy="217998"/>
                     </a:xfrm>
                     <a:prstGeom prst="rect">
                       <a:avLst/>
                     </a:prstGeom>
-                    <a:noFill/>
                     <a:ln w="28575">
                       <a:solidFill>
                         <a:srgbClr val="FF0000"/>
@@ -5457,6 +5200,12 @@
           </wp:anchor>
         </w:drawing>
       </w:r>
+      <w:r>
+        <w:rPr>
+          <w:lang w:val="es-ES"/>
+        </w:rPr>
+        <w:t>Finalmente:</w:t>
+      </w:r>
     </w:p>
     <w:p>
       <w:pPr>
@@ -5465,97 +5214,8 @@
           <w:lang w:val="es-ES"/>
         </w:rPr>
       </w:pPr>
-      <w:r>
-        <w:rPr>
-          <w:lang w:val="es-ES"/>
-        </w:rPr>
-        <w:t>(30)</w:t>
-      </w:r>
-    </w:p>
-    <w:p>
-      <w:pPr>
-        <w:rPr>
-          <w:lang w:val="es-ES"/>
-        </w:rPr>
-      </w:pPr>
-      <w:r>
-        <w:rPr>
-          <w:noProof/>
-          <w:lang w:val="es-AR" w:eastAsia="es-AR"/>
-        </w:rPr>
-        <w:drawing>
-          <wp:anchor distT="0" distB="0" distL="114300" distR="114300" simplePos="0" relativeHeight="251700224" behindDoc="0" locked="0" layoutInCell="1" allowOverlap="1">
-            <wp:simplePos x="0" y="0"/>
-            <wp:positionH relativeFrom="margin">
-              <wp:align>center</wp:align>
-            </wp:positionH>
-            <wp:positionV relativeFrom="paragraph">
-              <wp:posOffset>280035</wp:posOffset>
-            </wp:positionV>
-            <wp:extent cx="949325" cy="238760"/>
-            <wp:effectExtent l="38100" t="38100" r="41275" b="46990"/>
-            <wp:wrapNone/>
-            <wp:docPr id="450" name="Imagen 450"/>
-            <wp:cNvGraphicFramePr>
-              <a:graphicFrameLocks xmlns:a="http://schemas.openxmlformats.org/drawingml/2006/main" noChangeAspect="1"/>
-            </wp:cNvGraphicFramePr>
-            <a:graphic xmlns:a="http://schemas.openxmlformats.org/drawingml/2006/main">
-              <a:graphicData uri="http://schemas.openxmlformats.org/drawingml/2006/picture">
-                <pic:pic xmlns:pic="http://schemas.openxmlformats.org/drawingml/2006/picture">
-                  <pic:nvPicPr>
-                    <pic:cNvPr id="1" name=""/>
-                    <pic:cNvPicPr/>
-                  </pic:nvPicPr>
-                  <pic:blipFill rotWithShape="1">
-                    <a:blip r:embed="rId40" cstate="print">
-                      <a:extLst>
-                        <a:ext uri="{28A0092B-C50C-407E-A947-70E740481C1C}">
-                          <a14:useLocalDpi xmlns:a14="http://schemas.microsoft.com/office/drawing/2010/main" val="0"/>
-                        </a:ext>
-                      </a:extLst>
-                    </a:blip>
-                    <a:srcRect b="17875"/>
-                    <a:stretch/>
-                  </pic:blipFill>
-                  <pic:spPr bwMode="auto">
-                    <a:xfrm>
-                      <a:off x="0" y="0"/>
-                      <a:ext cx="949325" cy="238760"/>
-                    </a:xfrm>
-                    <a:prstGeom prst="rect">
-                      <a:avLst/>
-                    </a:prstGeom>
-                    <a:ln w="28575">
-                      <a:solidFill>
-                        <a:srgbClr val="FF0000"/>
-                      </a:solidFill>
-                    </a:ln>
-                    <a:extLst>
-                      <a:ext uri="{53640926-AAD7-44D8-BBD7-CCE9431645EC}">
-                        <a14:shadowObscured xmlns:a14="http://schemas.microsoft.com/office/drawing/2010/main"/>
-                      </a:ext>
-                    </a:extLst>
-                  </pic:spPr>
-                </pic:pic>
-              </a:graphicData>
-            </a:graphic>
-          </wp:anchor>
-        </w:drawing>
-      </w:r>
-      <w:r>
-        <w:rPr>
-          <w:lang w:val="es-ES"/>
-        </w:rPr>
-        <w:t>Finalmente:</w:t>
-      </w:r>
-    </w:p>
-    <w:p>
-      <w:pPr>
-        <w:jc w:val="right"/>
-        <w:rPr>
-          <w:lang w:val="es-ES"/>
-        </w:rPr>
-      </w:pPr>
+      <w:bookmarkStart w:id="0" w:name="_GoBack"/>
+      <w:bookmarkEnd w:id="0"/>
       <w:r>
         <w:rPr>
           <w:lang w:val="es-ES"/>
@@ -5582,10 +5242,10 @@
               <wp:align>center</wp:align>
             </wp:positionH>
             <wp:positionV relativeFrom="paragraph">
-              <wp:posOffset>210185</wp:posOffset>
+              <wp:posOffset>209550</wp:posOffset>
             </wp:positionV>
-            <wp:extent cx="1052830" cy="228521"/>
-            <wp:effectExtent l="38100" t="38100" r="33020" b="38735"/>
+            <wp:extent cx="914400" cy="198474"/>
+            <wp:effectExtent l="38100" t="38100" r="38100" b="30480"/>
             <wp:wrapNone/>
             <wp:docPr id="451" name="Imagen 451"/>
             <wp:cNvGraphicFramePr>
@@ -5599,7 +5259,7 @@
                     <pic:cNvPicPr/>
                   </pic:nvPicPr>
                   <pic:blipFill>
-                    <a:blip r:embed="rId41" cstate="print">
+                    <a:blip r:embed="rId39" cstate="print">
                       <a:extLst>
                         <a:ext uri="{28A0092B-C50C-407E-A947-70E740481C1C}">
                           <a14:useLocalDpi xmlns:a14="http://schemas.microsoft.com/office/drawing/2010/main" val="0"/>
@@ -5613,7 +5273,7 @@
                   <pic:spPr>
                     <a:xfrm>
                       <a:off x="0" y="0"/>
-                      <a:ext cx="1052830" cy="228521"/>
+                      <a:ext cx="914400" cy="198474"/>
                     </a:xfrm>
                     <a:prstGeom prst="rect">
                       <a:avLst/>
@@ -5627,6 +5287,12 @@
                 </pic:pic>
               </a:graphicData>
             </a:graphic>
+            <wp14:sizeRelH relativeFrom="margin">
+              <wp14:pctWidth>0</wp14:pctWidth>
+            </wp14:sizeRelH>
+            <wp14:sizeRelV relativeFrom="margin">
+              <wp14:pctHeight>0</wp14:pctHeight>
+            </wp14:sizeRelV>
           </wp:anchor>
         </w:drawing>
       </w:r>
@@ -5668,8 +5334,8 @@
       </w:pPr>
     </w:p>
     <w:sectPr>
-      <w:headerReference w:type="default" r:id="rId42"/>
-      <w:footerReference w:type="default" r:id="rId43"/>
+      <w:headerReference w:type="default" r:id="rId40"/>
+      <w:footerReference w:type="default" r:id="rId41"/>
       <w:pgSz w:w="11906" w:h="16838" w:code="9"/>
       <w:pgMar w:top="720" w:right="720" w:bottom="720" w:left="720" w:header="708" w:footer="708" w:gutter="0"/>
       <w:cols w:space="708"/>
@@ -5843,7 +5509,7 @@
         <w:szCs w:val="20"/>
         <w:lang w:val="es-ES"/>
       </w:rPr>
-      <w:t>8</w:t>
+      <w:t>3</w:t>
     </w:r>
     <w:r>
       <w:rPr>
@@ -6951,7 +6617,7 @@
 </file>
 
 <file path=customXml/itemProps1.xml><?xml version="1.0" encoding="utf-8"?>
-<ds:datastoreItem xmlns:ds="http://schemas.openxmlformats.org/officeDocument/2006/customXml" ds:itemID="{385DC42D-5B75-41D6-BE59-32CA9BAD40EA}">
+<ds:datastoreItem xmlns:ds="http://schemas.openxmlformats.org/officeDocument/2006/customXml" ds:itemID="{63C3B848-1643-44F9-B433-CD6FFE59CC05}">
   <ds:schemaRefs>
     <ds:schemaRef ds:uri="http://schemas.openxmlformats.org/officeDocument/2006/bibliography"/>
   </ds:schemaRefs>

</xml_diff>

<commit_message>
actualizacion 4/10 para entrega 5B
</commit_message>
<xml_diff>
--- a/TP5/Informe/ParteB/TP 5B OBLIGATORIO.docx
+++ b/TP5/Informe/ParteB/TP 5B OBLIGATORIO.docx
@@ -1,6 +1,6 @@
 
 <file path=word/document.xml><?xml version="1.0" encoding="utf-8"?>
-<w:document xmlns:wpc="http://schemas.microsoft.com/office/word/2010/wordprocessingCanvas" xmlns:mc="http://schemas.openxmlformats.org/markup-compatibility/2006" xmlns:o="urn:schemas-microsoft-com:office:office" xmlns:r="http://schemas.openxmlformats.org/officeDocument/2006/relationships" xmlns:m="http://schemas.openxmlformats.org/officeDocument/2006/math" xmlns:v="urn:schemas-microsoft-com:vml" xmlns:wp14="http://schemas.microsoft.com/office/word/2010/wordprocessingDrawing" xmlns:wp="http://schemas.openxmlformats.org/drawingml/2006/wordprocessingDrawing" xmlns:w10="urn:schemas-microsoft-com:office:word" xmlns:w="http://schemas.openxmlformats.org/wordprocessingml/2006/main" xmlns:w14="http://schemas.microsoft.com/office/word/2010/wordml" xmlns:w15="http://schemas.microsoft.com/office/word/2012/wordml" xmlns:wpg="http://schemas.microsoft.com/office/word/2010/wordprocessingGroup" xmlns:wpi="http://schemas.microsoft.com/office/word/2010/wordprocessingInk" xmlns:wne="http://schemas.microsoft.com/office/word/2006/wordml" xmlns:wps="http://schemas.microsoft.com/office/word/2010/wordprocessingShape" mc:Ignorable="w14 w15 wp14">
+<w:document xmlns:wpc="http://schemas.microsoft.com/office/word/2010/wordprocessingCanvas" xmlns:cx="http://schemas.microsoft.com/office/drawing/2014/chartex" xmlns:mc="http://schemas.openxmlformats.org/markup-compatibility/2006" xmlns:o="urn:schemas-microsoft-com:office:office" xmlns:r="http://schemas.openxmlformats.org/officeDocument/2006/relationships" xmlns:m="http://schemas.openxmlformats.org/officeDocument/2006/math" xmlns:v="urn:schemas-microsoft-com:vml" xmlns:wp14="http://schemas.microsoft.com/office/word/2010/wordprocessingDrawing" xmlns:wp="http://schemas.openxmlformats.org/drawingml/2006/wordprocessingDrawing" xmlns:w10="urn:schemas-microsoft-com:office:word" xmlns:w="http://schemas.openxmlformats.org/wordprocessingml/2006/main" xmlns:w14="http://schemas.microsoft.com/office/word/2010/wordml" xmlns:w15="http://schemas.microsoft.com/office/word/2012/wordml" xmlns:w16se="http://schemas.microsoft.com/office/word/2015/wordml/symex" xmlns:wpg="http://schemas.microsoft.com/office/word/2010/wordprocessingGroup" xmlns:wpi="http://schemas.microsoft.com/office/word/2010/wordprocessingInk" xmlns:wne="http://schemas.microsoft.com/office/word/2006/wordml" xmlns:wps="http://schemas.microsoft.com/office/word/2010/wordprocessingShape" mc:Ignorable="w14 w15 w16se wp14">
   <w:body>
     <w:p>
       <w:pPr>
@@ -69,7 +69,6 @@
       <w:r>
         <w:rPr>
           <w:noProof/>
-          <w:lang w:val="es-AR" w:eastAsia="es-AR"/>
         </w:rPr>
         <w:drawing>
           <wp:anchor distT="0" distB="0" distL="114300" distR="114300" simplePos="0" relativeHeight="251659264" behindDoc="0" locked="0" layoutInCell="1" allowOverlap="1" wp14:anchorId="153AD985" wp14:editId="0DB76FFA">
@@ -869,7 +868,6 @@
       <w:r>
         <w:rPr>
           <w:noProof/>
-          <w:lang w:val="es-AR" w:eastAsia="es-AR"/>
         </w:rPr>
         <w:drawing>
           <wp:inline distT="0" distB="0" distL="0" distR="0" wp14:anchorId="5254D2EC" wp14:editId="1D13B716">
@@ -921,15 +919,7 @@
       </w:r>
       <w:proofErr w:type="spellEnd"/>
       <w:r>
-        <w:t xml:space="preserve"> Chen </w:t>
-      </w:r>
-      <w:proofErr w:type="gramStart"/>
-      <w:r>
-        <w:t>et</w:t>
-      </w:r>
-      <w:proofErr w:type="gramEnd"/>
-      <w:r>
-        <w:t>. Al)</w:t>
+        <w:t xml:space="preserve"> Chen et. Al)</w:t>
       </w:r>
     </w:p>
     <w:p>
@@ -951,6 +941,53 @@
           <w:lang w:val="es-ES"/>
         </w:rPr>
         <w:lastRenderedPageBreak/>
+        <w:t>Cab</w:t>
+      </w:r>
+      <w:r>
+        <w:rPr>
+          <w:lang w:val="es-ES"/>
+        </w:rPr>
+        <w:t xml:space="preserve">e destacar que nuestra definición de los sistemas de referencia y por ende de los parámetros en la matriz de </w:t>
+      </w:r>
+      <w:proofErr w:type="spellStart"/>
+      <w:r>
+        <w:rPr>
+          <w:lang w:val="es-ES"/>
+        </w:rPr>
+        <w:t>Denavit-Hartenberg</w:t>
+      </w:r>
+      <w:proofErr w:type="spellEnd"/>
+      <w:r>
+        <w:rPr>
+          <w:lang w:val="es-ES"/>
+        </w:rPr>
+        <w:t xml:space="preserve"> fue distinta a la del </w:t>
+      </w:r>
+      <w:proofErr w:type="spellStart"/>
+      <w:r>
+        <w:rPr>
+          <w:lang w:val="es-ES"/>
+        </w:rPr>
+        <w:t>paper</w:t>
+      </w:r>
+      <w:proofErr w:type="spellEnd"/>
+      <w:r>
+        <w:rPr>
+          <w:lang w:val="es-ES"/>
+        </w:rPr>
+        <w:t>, por lo que hubo que hacer modificaciones en los signos de algunos elementos de las matrices.</w:t>
+      </w:r>
+    </w:p>
+    <w:p>
+      <w:pPr>
+        <w:rPr>
+          <w:lang w:val="es-ES"/>
+        </w:rPr>
+      </w:pPr>
+      <w:r>
+        <w:rPr>
+          <w:lang w:val="es-ES"/>
+        </w:rPr>
         <w:t>Asumiendo totalmente conocidas l</w:t>
       </w:r>
       <w:r>
@@ -984,7 +1021,6 @@
         <w:rPr>
           <w:b/>
           <w:noProof/>
-          <w:lang w:val="es-AR" w:eastAsia="es-AR"/>
         </w:rPr>
         <w:drawing>
           <wp:anchor distT="0" distB="0" distL="114300" distR="114300" simplePos="0" relativeHeight="251704320" behindDoc="0" locked="0" layoutInCell="1" allowOverlap="1">
@@ -1209,7 +1245,6 @@
       <w:r>
         <w:rPr>
           <w:noProof/>
-          <w:lang w:val="es-AR" w:eastAsia="es-AR"/>
         </w:rPr>
         <w:drawing>
           <wp:anchor distT="0" distB="0" distL="114300" distR="114300" simplePos="0" relativeHeight="251703296" behindDoc="0" locked="0" layoutInCell="1" allowOverlap="1" wp14:anchorId="5A125A6F" wp14:editId="0D244791">
@@ -1339,7 +1374,6 @@
       <w:r>
         <w:rPr>
           <w:noProof/>
-          <w:lang w:val="es-AR" w:eastAsia="es-AR"/>
         </w:rPr>
         <w:drawing>
           <wp:anchor distT="0" distB="0" distL="114300" distR="114300" simplePos="0" relativeHeight="251708416" behindDoc="0" locked="0" layoutInCell="1" allowOverlap="1">
@@ -1441,7 +1475,6 @@
       <w:r>
         <w:rPr>
           <w:noProof/>
-          <w:lang w:val="es-AR" w:eastAsia="es-AR"/>
         </w:rPr>
         <w:drawing>
           <wp:anchor distT="0" distB="0" distL="114300" distR="114300" simplePos="0" relativeHeight="251706368" behindDoc="0" locked="0" layoutInCell="1" allowOverlap="1">
@@ -1770,7 +1803,6 @@
       <w:r>
         <w:rPr>
           <w:noProof/>
-          <w:lang w:val="es-AR" w:eastAsia="es-AR"/>
         </w:rPr>
         <w:drawing>
           <wp:anchor distT="0" distB="0" distL="114300" distR="114300" simplePos="0" relativeHeight="251709440" behindDoc="0" locked="0" layoutInCell="1" allowOverlap="1">
@@ -1846,7 +1878,6 @@
       <w:r>
         <w:rPr>
           <w:noProof/>
-          <w:lang w:val="es-AR" w:eastAsia="es-AR"/>
         </w:rPr>
         <w:drawing>
           <wp:anchor distT="0" distB="0" distL="114300" distR="114300" simplePos="0" relativeHeight="251675648" behindDoc="0" locked="0" layoutInCell="1" allowOverlap="1" wp14:anchorId="2F0344B6" wp14:editId="2B6FC127">
@@ -1957,7 +1988,6 @@
       <w:r>
         <w:rPr>
           <w:noProof/>
-          <w:lang w:val="es-AR" w:eastAsia="es-AR"/>
         </w:rPr>
         <w:drawing>
           <wp:anchor distT="0" distB="0" distL="114300" distR="114300" simplePos="0" relativeHeight="251676672" behindDoc="0" locked="0" layoutInCell="1" allowOverlap="1" wp14:anchorId="6BE13C31" wp14:editId="3ACF0BE0">
@@ -2115,7 +2145,6 @@
         <w:rPr>
           <w:rFonts w:eastAsiaTheme="minorEastAsia"/>
           <w:noProof/>
-          <w:lang w:val="es-AR" w:eastAsia="es-AR"/>
         </w:rPr>
         <w:drawing>
           <wp:anchor distT="0" distB="0" distL="114300" distR="114300" simplePos="0" relativeHeight="251677696" behindDoc="0" locked="0" layoutInCell="1" allowOverlap="1">
@@ -2227,7 +2256,6 @@
       <w:r>
         <w:rPr>
           <w:noProof/>
-          <w:lang w:val="es-AR" w:eastAsia="es-AR"/>
         </w:rPr>
         <w:drawing>
           <wp:anchor distT="0" distB="0" distL="114300" distR="114300" simplePos="0" relativeHeight="251678720" behindDoc="0" locked="0" layoutInCell="1" allowOverlap="1" wp14:anchorId="41C50576" wp14:editId="3E6F63BF">
@@ -2415,7 +2443,6 @@
       <w:r>
         <w:rPr>
           <w:noProof/>
-          <w:lang w:val="es-AR" w:eastAsia="es-AR"/>
         </w:rPr>
         <w:drawing>
           <wp:anchor distT="0" distB="0" distL="114300" distR="114300" simplePos="0" relativeHeight="251710464" behindDoc="0" locked="0" layoutInCell="1" allowOverlap="1">
@@ -2492,7 +2519,6 @@
       <w:r>
         <w:rPr>
           <w:noProof/>
-          <w:lang w:val="es-AR" w:eastAsia="es-AR"/>
         </w:rPr>
         <w:drawing>
           <wp:anchor distT="0" distB="0" distL="114300" distR="114300" simplePos="0" relativeHeight="251681792" behindDoc="0" locked="0" layoutInCell="1" allowOverlap="1" wp14:anchorId="0C4D2A6F" wp14:editId="07619674">
@@ -2802,7 +2828,6 @@
       <w:r>
         <w:rPr>
           <w:noProof/>
-          <w:lang w:val="es-AR" w:eastAsia="es-AR"/>
         </w:rPr>
         <w:drawing>
           <wp:anchor distT="0" distB="0" distL="114300" distR="114300" simplePos="0" relativeHeight="251719680" behindDoc="0" locked="0" layoutInCell="1" allowOverlap="1">
@@ -2982,7 +3007,6 @@
       <w:r>
         <w:rPr>
           <w:noProof/>
-          <w:lang w:val="es-AR" w:eastAsia="es-AR"/>
         </w:rPr>
         <w:drawing>
           <wp:anchor distT="0" distB="0" distL="114300" distR="114300" simplePos="0" relativeHeight="251682816" behindDoc="0" locked="0" layoutInCell="1" allowOverlap="1">
@@ -3282,7 +3306,6 @@
       <w:r>
         <w:rPr>
           <w:noProof/>
-          <w:lang w:val="es-AR" w:eastAsia="es-AR"/>
         </w:rPr>
         <w:drawing>
           <wp:anchor distT="0" distB="0" distL="114300" distR="114300" simplePos="0" relativeHeight="251683840" behindDoc="0" locked="0" layoutInCell="1" allowOverlap="1">
@@ -3415,7 +3438,6 @@
       <w:r>
         <w:rPr>
           <w:noProof/>
-          <w:lang w:val="es-AR" w:eastAsia="es-AR"/>
         </w:rPr>
         <w:drawing>
           <wp:anchor distT="0" distB="0" distL="114300" distR="114300" simplePos="0" relativeHeight="251712512" behindDoc="0" locked="0" layoutInCell="1" allowOverlap="1">
@@ -3505,7 +3527,6 @@
       <w:r>
         <w:rPr>
           <w:noProof/>
-          <w:lang w:val="es-AR" w:eastAsia="es-AR"/>
         </w:rPr>
         <w:drawing>
           <wp:anchor distT="0" distB="0" distL="114300" distR="114300" simplePos="0" relativeHeight="251713536" behindDoc="0" locked="0" layoutInCell="1" allowOverlap="1">
@@ -3601,7 +3622,6 @@
       <w:r>
         <w:rPr>
           <w:noProof/>
-          <w:lang w:val="es-AR" w:eastAsia="es-AR"/>
         </w:rPr>
         <w:drawing>
           <wp:anchor distT="0" distB="0" distL="114300" distR="114300" simplePos="0" relativeHeight="251714560" behindDoc="0" locked="0" layoutInCell="1" allowOverlap="1">
@@ -3702,7 +3722,6 @@
       <w:r>
         <w:rPr>
           <w:noProof/>
-          <w:lang w:val="es-AR" w:eastAsia="es-AR"/>
         </w:rPr>
         <w:drawing>
           <wp:anchor distT="0" distB="0" distL="114300" distR="114300" simplePos="0" relativeHeight="251715584" behindDoc="0" locked="0" layoutInCell="1" allowOverlap="1">
@@ -3792,7 +3811,6 @@
       <w:r>
         <w:rPr>
           <w:noProof/>
-          <w:lang w:val="es-AR" w:eastAsia="es-AR"/>
         </w:rPr>
         <w:drawing>
           <wp:anchor distT="0" distB="0" distL="114300" distR="114300" simplePos="0" relativeHeight="251716608" behindDoc="0" locked="0" layoutInCell="1" allowOverlap="1">
@@ -3896,7 +3914,6 @@
       <w:r>
         <w:rPr>
           <w:noProof/>
-          <w:lang w:val="es-AR" w:eastAsia="es-AR"/>
         </w:rPr>
         <w:drawing>
           <wp:anchor distT="0" distB="0" distL="114300" distR="114300" simplePos="0" relativeHeight="251691008" behindDoc="0" locked="0" layoutInCell="1" allowOverlap="1" wp14:anchorId="760E4956" wp14:editId="1D206719">
@@ -4012,7 +4029,6 @@
       <w:r>
         <w:rPr>
           <w:noProof/>
-          <w:lang w:val="es-AR" w:eastAsia="es-AR"/>
         </w:rPr>
         <w:drawing>
           <wp:anchor distT="0" distB="0" distL="114300" distR="114300" simplePos="0" relativeHeight="251692032" behindDoc="0" locked="0" layoutInCell="1" allowOverlap="1">
@@ -4266,7 +4282,6 @@
       <w:r>
         <w:rPr>
           <w:noProof/>
-          <w:lang w:val="es-AR" w:eastAsia="es-AR"/>
         </w:rPr>
         <w:drawing>
           <wp:anchor distT="0" distB="0" distL="114300" distR="114300" simplePos="0" relativeHeight="251693056" behindDoc="0" locked="0" layoutInCell="1" allowOverlap="1">
@@ -4410,7 +4425,6 @@
       <w:r>
         <w:rPr>
           <w:noProof/>
-          <w:lang w:val="es-AR" w:eastAsia="es-AR"/>
         </w:rPr>
         <w:drawing>
           <wp:anchor distT="0" distB="0" distL="114300" distR="114300" simplePos="0" relativeHeight="251694080" behindDoc="0" locked="0" layoutInCell="1" allowOverlap="1">
@@ -4642,7 +4656,6 @@
       <w:r>
         <w:rPr>
           <w:noProof/>
-          <w:lang w:val="es-AR" w:eastAsia="es-AR"/>
         </w:rPr>
         <w:drawing>
           <wp:anchor distT="0" distB="0" distL="114300" distR="114300" simplePos="0" relativeHeight="251695104" behindDoc="0" locked="0" layoutInCell="1" allowOverlap="1">
@@ -4727,7 +4740,6 @@
       <w:r>
         <w:rPr>
           <w:noProof/>
-          <w:lang w:val="es-AR" w:eastAsia="es-AR"/>
         </w:rPr>
         <w:drawing>
           <wp:anchor distT="0" distB="0" distL="114300" distR="114300" simplePos="0" relativeHeight="251696128" behindDoc="0" locked="0" layoutInCell="1" allowOverlap="1">
@@ -4830,7 +4842,6 @@
       <w:r>
         <w:rPr>
           <w:noProof/>
-          <w:lang w:val="es-AR" w:eastAsia="es-AR"/>
         </w:rPr>
         <w:drawing>
           <wp:anchor distT="0" distB="0" distL="114300" distR="114300" simplePos="0" relativeHeight="251722752" behindDoc="0" locked="0" layoutInCell="1" allowOverlap="1">
@@ -4961,7 +4972,6 @@
       <w:r>
         <w:rPr>
           <w:noProof/>
-          <w:lang w:val="es-AR" w:eastAsia="es-AR"/>
         </w:rPr>
         <w:drawing>
           <wp:anchor distT="0" distB="0" distL="114300" distR="114300" simplePos="0" relativeHeight="251720704" behindDoc="0" locked="0" layoutInCell="1" allowOverlap="1">
@@ -5040,8 +5050,6 @@
         </w:rPr>
         <w:t>Dividiendo miembro a miembro se obtiene:</w:t>
       </w:r>
-      <w:bookmarkStart w:id="0" w:name="_GoBack"/>
-      <w:bookmarkEnd w:id="0"/>
     </w:p>
     <w:p>
       <w:pPr>
@@ -5053,7 +5061,6 @@
       <w:r>
         <w:rPr>
           <w:noProof/>
-          <w:lang w:val="es-AR" w:eastAsia="es-AR"/>
         </w:rPr>
         <w:drawing>
           <wp:anchor distT="0" distB="0" distL="114300" distR="114300" simplePos="0" relativeHeight="251721728" behindDoc="0" locked="0" layoutInCell="1" allowOverlap="1">
@@ -5126,7 +5133,6 @@
       <w:r>
         <w:rPr>
           <w:noProof/>
-          <w:lang w:val="es-AR" w:eastAsia="es-AR"/>
         </w:rPr>
         <w:drawing>
           <wp:anchor distT="0" distB="0" distL="114300" distR="114300" simplePos="0" relativeHeight="251700224" behindDoc="0" locked="0" layoutInCell="1" allowOverlap="1">
@@ -5224,7 +5230,6 @@
       <w:r>
         <w:rPr>
           <w:noProof/>
-          <w:lang w:val="es-AR" w:eastAsia="es-AR"/>
         </w:rPr>
         <w:drawing>
           <wp:anchor distT="0" distB="0" distL="114300" distR="114300" simplePos="0" relativeHeight="251701248" behindDoc="0" locked="0" layoutInCell="1" allowOverlap="1">
@@ -5305,7 +5310,6 @@
     <w:p>
       <w:pPr>
         <w:rPr>
-          <w:u w:val="single"/>
           <w:lang w:val="es-ES"/>
         </w:rPr>
       </w:pPr>
@@ -5315,6 +5319,196 @@
         </w:rPr>
         <w:lastRenderedPageBreak/>
         <w:t>Con lo que se cuenta con 8 soluciones de todas las variables articulares, desde q1 hasta q6 dependiendo de los valores que tomen las variables q1, q2 y q5, siempre y cuando la ubicación y orientación del efector final se encuentre dentro del espacio de trabajo.</w:t>
+      </w:r>
+    </w:p>
+    <w:p>
+      <w:pPr>
+        <w:rPr>
+          <w:lang w:val="es-ES"/>
+        </w:rPr>
+      </w:pPr>
+      <w:r>
+        <w:rPr>
+          <w:lang w:val="es-ES"/>
+        </w:rPr>
+        <w:t>En realidad, matemáticamente se obtienen 8 soluciones gracias al uso de atan2, pero se debe tener en cuenta que como el robot tiene límites</w:t>
+      </w:r>
+      <w:r>
+        <w:rPr>
+          <w:lang w:val="es-ES"/>
+        </w:rPr>
+        <w:t xml:space="preserve"> articulares entre ±360°, las soluciones serán dos más por cada </w:t>
+      </w:r>
+      <w:r>
+        <w:rPr>
+          <w:lang w:val="es-ES"/>
+        </w:rPr>
+        <w:t>solución</w:t>
+      </w:r>
+      <w:r>
+        <w:rPr>
+          <w:lang w:val="es-ES"/>
+        </w:rPr>
+        <w:t>. Teniendo en cuenta que son 6 articulaciones, el número total de soluciones encontradas si el robot tuviera límites entre ±180° (8 soluciones) debe multiplicarse por 2</w:t>
+      </w:r>
+      <w:r>
+        <w:rPr>
+          <w:vertAlign w:val="superscript"/>
+          <w:lang w:val="es-ES"/>
+        </w:rPr>
+        <w:t>6</w:t>
+      </w:r>
+      <w:r>
+        <w:rPr>
+          <w:lang w:val="es-ES"/>
+        </w:rPr>
+        <w:t xml:space="preserve">, dando un resultado de </w:t>
+      </w:r>
+      <w:r>
+        <w:rPr>
+          <w:b/>
+          <w:lang w:val="es-ES"/>
+        </w:rPr>
+        <w:t>512 soluciones.</w:t>
+      </w:r>
+      <w:r>
+        <w:rPr>
+          <w:lang w:val="es-ES"/>
+        </w:rPr>
+        <w:t xml:space="preserve"> </w:t>
+      </w:r>
+    </w:p>
+    <w:p>
+      <w:pPr>
+        <w:rPr>
+          <w:lang w:val="es-ES"/>
+        </w:rPr>
+      </w:pPr>
+      <w:r>
+        <w:rPr>
+          <w:lang w:val="es-ES"/>
+        </w:rPr>
+        <w:t xml:space="preserve">Adjunto a esta entrega se encuentran los scripts de Matlab con la implementación de la cinemática inversa detallada anteriormente. </w:t>
+      </w:r>
+    </w:p>
+    <w:p>
+      <w:pPr>
+        <w:rPr>
+          <w:b/>
+          <w:lang w:val="es-ES"/>
+        </w:rPr>
+      </w:pPr>
+      <w:r>
+        <w:rPr>
+          <w:lang w:val="es-ES"/>
+        </w:rPr>
+        <w:t xml:space="preserve">UR10E_ikine es </w:t>
+      </w:r>
+      <w:r>
+        <w:rPr>
+          <w:b/>
+          <w:lang w:val="es-ES"/>
+        </w:rPr>
+        <w:t xml:space="preserve">la función de cinemática inversa y contiene el cálculo del “Q mejor” </w:t>
+      </w:r>
+      <w:r>
+        <w:rPr>
+          <w:lang w:val="es-ES"/>
+        </w:rPr>
+        <w:t xml:space="preserve">y el script UR10E_ikine_test es el código desde el cual </w:t>
+      </w:r>
+      <w:r>
+        <w:rPr>
+          <w:b/>
+          <w:lang w:val="es-ES"/>
+        </w:rPr>
+        <w:t>se hace el llamado a la función anterior y se imprimen las figuras en función del valor de la variable booleana “mejor”.</w:t>
+      </w:r>
+      <w:bookmarkStart w:id="0" w:name="_GoBack"/>
+      <w:bookmarkEnd w:id="0"/>
+    </w:p>
+    <w:p>
+      <w:pPr>
+        <w:rPr>
+          <w:b/>
+          <w:i/>
+          <w:u w:val="single"/>
+          <w:lang w:val="es-ES"/>
+        </w:rPr>
+      </w:pPr>
+      <w:r>
+        <w:rPr>
+          <w:b/>
+          <w:i/>
+          <w:u w:val="single"/>
+          <w:lang w:val="es-ES"/>
+        </w:rPr>
+        <w:t>Referencias</w:t>
+      </w:r>
+    </w:p>
+    <w:p>
+      <w:pPr>
+        <w:pStyle w:val="Prrafodelista"/>
+        <w:numPr>
+          <w:ilvl w:val="0"/>
+          <w:numId w:val="1"/>
+        </w:numPr>
+      </w:pPr>
+      <w:r>
+        <w:t xml:space="preserve">Chen, S., Luo, M., </w:t>
+      </w:r>
+      <w:proofErr w:type="spellStart"/>
+      <w:r>
+        <w:t>Abdelaziz</w:t>
+      </w:r>
+      <w:proofErr w:type="spellEnd"/>
+      <w:r>
+        <w:t>, O., &amp; Jiang, G. (2017, May). A general analytical algorithm for collaborative robot (</w:t>
+      </w:r>
+      <w:proofErr w:type="spellStart"/>
+      <w:r>
+        <w:t>cobot</w:t>
+      </w:r>
+      <w:proofErr w:type="spellEnd"/>
+      <w:r>
+        <w:t>) with 6 degree of freedom (DOF). In 2017 International Conference on Applied System Innovation (ICASI) (pp. 698-701). IEEE.</w:t>
+      </w:r>
+    </w:p>
+    <w:p>
+      <w:pPr>
+        <w:pStyle w:val="Prrafodelista"/>
+      </w:pPr>
+    </w:p>
+    <w:p>
+      <w:pPr>
+        <w:pStyle w:val="Prrafodelista"/>
+        <w:numPr>
+          <w:ilvl w:val="0"/>
+          <w:numId w:val="1"/>
+        </w:numPr>
+        <w:rPr>
+          <w:lang w:val="es-ES"/>
+        </w:rPr>
+      </w:pPr>
+      <w:r>
+        <w:rPr>
+          <w:lang w:val="es-ES"/>
+        </w:rPr>
+        <w:t xml:space="preserve">Materiales de cátedra ROBÓTICA I – Facultad de Ingeniería – </w:t>
+      </w:r>
+      <w:proofErr w:type="spellStart"/>
+      <w:r>
+        <w:rPr>
+          <w:lang w:val="es-ES"/>
+        </w:rPr>
+        <w:t>UNCuyo</w:t>
+      </w:r>
+      <w:proofErr w:type="spellEnd"/>
+      <w:r>
+        <w:rPr>
+          <w:lang w:val="es-ES"/>
+        </w:rPr>
+        <w:t xml:space="preserve"> </w:t>
       </w:r>
     </w:p>
     <w:p>
@@ -5338,7 +5532,7 @@
 </file>
 
 <file path=word/endnotes.xml><?xml version="1.0" encoding="utf-8"?>
-<w:endnotes xmlns:wpc="http://schemas.microsoft.com/office/word/2010/wordprocessingCanvas" xmlns:mc="http://schemas.openxmlformats.org/markup-compatibility/2006" xmlns:o="urn:schemas-microsoft-com:office:office" xmlns:r="http://schemas.openxmlformats.org/officeDocument/2006/relationships" xmlns:m="http://schemas.openxmlformats.org/officeDocument/2006/math" xmlns:v="urn:schemas-microsoft-com:vml" xmlns:wp14="http://schemas.microsoft.com/office/word/2010/wordprocessingDrawing" xmlns:wp="http://schemas.openxmlformats.org/drawingml/2006/wordprocessingDrawing" xmlns:w10="urn:schemas-microsoft-com:office:word" xmlns:w="http://schemas.openxmlformats.org/wordprocessingml/2006/main" xmlns:w14="http://schemas.microsoft.com/office/word/2010/wordml" xmlns:w15="http://schemas.microsoft.com/office/word/2012/wordml" xmlns:wpg="http://schemas.microsoft.com/office/word/2010/wordprocessingGroup" xmlns:wpi="http://schemas.microsoft.com/office/word/2010/wordprocessingInk" xmlns:wne="http://schemas.microsoft.com/office/word/2006/wordml" xmlns:wps="http://schemas.microsoft.com/office/word/2010/wordprocessingShape" mc:Ignorable="w14 w15 wp14">
+<w:endnotes xmlns:wpc="http://schemas.microsoft.com/office/word/2010/wordprocessingCanvas" xmlns:cx="http://schemas.microsoft.com/office/drawing/2014/chartex" xmlns:mc="http://schemas.openxmlformats.org/markup-compatibility/2006" xmlns:o="urn:schemas-microsoft-com:office:office" xmlns:r="http://schemas.openxmlformats.org/officeDocument/2006/relationships" xmlns:m="http://schemas.openxmlformats.org/officeDocument/2006/math" xmlns:v="urn:schemas-microsoft-com:vml" xmlns:wp14="http://schemas.microsoft.com/office/word/2010/wordprocessingDrawing" xmlns:wp="http://schemas.openxmlformats.org/drawingml/2006/wordprocessingDrawing" xmlns:w10="urn:schemas-microsoft-com:office:word" xmlns:w="http://schemas.openxmlformats.org/wordprocessingml/2006/main" xmlns:w14="http://schemas.microsoft.com/office/word/2010/wordml" xmlns:w15="http://schemas.microsoft.com/office/word/2012/wordml" xmlns:w16se="http://schemas.microsoft.com/office/word/2015/wordml/symex" xmlns:wpg="http://schemas.microsoft.com/office/word/2010/wordprocessingGroup" xmlns:wpi="http://schemas.microsoft.com/office/word/2010/wordprocessingInk" xmlns:wne="http://schemas.microsoft.com/office/word/2006/wordml" xmlns:wps="http://schemas.microsoft.com/office/word/2010/wordprocessingShape" mc:Ignorable="w14 w15 w16se wp14">
   <w:endnote w:type="separator" w:id="-1">
     <w:p>
       <w:pPr>
@@ -5363,7 +5557,7 @@
 </file>
 
 <file path=word/footer1.xml><?xml version="1.0" encoding="utf-8"?>
-<w:ftr xmlns:wpc="http://schemas.microsoft.com/office/word/2010/wordprocessingCanvas" xmlns:mc="http://schemas.openxmlformats.org/markup-compatibility/2006" xmlns:o="urn:schemas-microsoft-com:office:office" xmlns:r="http://schemas.openxmlformats.org/officeDocument/2006/relationships" xmlns:m="http://schemas.openxmlformats.org/officeDocument/2006/math" xmlns:v="urn:schemas-microsoft-com:vml" xmlns:wp14="http://schemas.microsoft.com/office/word/2010/wordprocessingDrawing" xmlns:wp="http://schemas.openxmlformats.org/drawingml/2006/wordprocessingDrawing" xmlns:w10="urn:schemas-microsoft-com:office:word" xmlns:w="http://schemas.openxmlformats.org/wordprocessingml/2006/main" xmlns:w14="http://schemas.microsoft.com/office/word/2010/wordml" xmlns:w15="http://schemas.microsoft.com/office/word/2012/wordml" xmlns:wpg="http://schemas.microsoft.com/office/word/2010/wordprocessingGroup" xmlns:wpi="http://schemas.microsoft.com/office/word/2010/wordprocessingInk" xmlns:wne="http://schemas.microsoft.com/office/word/2006/wordml" xmlns:wps="http://schemas.microsoft.com/office/word/2010/wordprocessingShape" mc:Ignorable="w14 w15 wp14">
+<w:ftr xmlns:wpc="http://schemas.microsoft.com/office/word/2010/wordprocessingCanvas" xmlns:cx="http://schemas.microsoft.com/office/drawing/2014/chartex" xmlns:mc="http://schemas.openxmlformats.org/markup-compatibility/2006" xmlns:o="urn:schemas-microsoft-com:office:office" xmlns:r="http://schemas.openxmlformats.org/officeDocument/2006/relationships" xmlns:m="http://schemas.openxmlformats.org/officeDocument/2006/math" xmlns:v="urn:schemas-microsoft-com:vml" xmlns:wp14="http://schemas.microsoft.com/office/word/2010/wordprocessingDrawing" xmlns:wp="http://schemas.openxmlformats.org/drawingml/2006/wordprocessingDrawing" xmlns:w10="urn:schemas-microsoft-com:office:word" xmlns:w="http://schemas.openxmlformats.org/wordprocessingml/2006/main" xmlns:w14="http://schemas.microsoft.com/office/word/2010/wordml" xmlns:w15="http://schemas.microsoft.com/office/word/2012/wordml" xmlns:w16se="http://schemas.microsoft.com/office/word/2015/wordml/symex" xmlns:wpg="http://schemas.microsoft.com/office/word/2010/wordprocessingGroup" xmlns:wpi="http://schemas.microsoft.com/office/word/2010/wordprocessingInk" xmlns:wne="http://schemas.microsoft.com/office/word/2006/wordml" xmlns:wps="http://schemas.microsoft.com/office/word/2010/wordprocessingShape" mc:Ignorable="w14 w15 w16se wp14">
   <w:p>
     <w:pPr>
       <w:pStyle w:val="Piedepgina"/>
@@ -5372,7 +5566,6 @@
     <w:r>
       <w:rPr>
         <w:noProof/>
-        <w:lang w:val="es-AR" w:eastAsia="es-AR"/>
       </w:rPr>
       <mc:AlternateContent>
         <mc:Choice Requires="wps">
@@ -5445,7 +5638,7 @@
             </wp:anchor>
           </w:drawing>
         </mc:Choice>
-        <mc:Fallback xmlns:cx="http://schemas.microsoft.com/office/drawing/2014/chartex" xmlns:w16se="http://schemas.microsoft.com/office/word/2015/wordml/symex">
+        <mc:Fallback>
           <w:pict>
             <v:rect w14:anchorId="1E88C2B7" id="Rectángulo 452" o:spid="_x0000_s1026" style="position:absolute;margin-left:0;margin-top:0;width:579.9pt;height:750.3pt;z-index:251659264;visibility:visible;mso-wrap-style:square;mso-width-percent:950;mso-height-percent:950;mso-wrap-distance-left:9pt;mso-wrap-distance-top:0;mso-wrap-distance-right:9pt;mso-wrap-distance-bottom:0;mso-position-horizontal:center;mso-position-horizontal-relative:page;mso-position-vertical:center;mso-position-vertical-relative:page;mso-width-percent:950;mso-height-percent:950;mso-width-relative:page;mso-height-relative:page;v-text-anchor:middle" o:gfxdata="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" filled="f" strokecolor="#747070 [1614]" strokeweight="1.25pt">
               <w10:wrap anchorx="page" anchory="page"/>
@@ -5515,7 +5708,7 @@
 </file>
 
 <file path=word/footnotes.xml><?xml version="1.0" encoding="utf-8"?>
-<w:footnotes xmlns:wpc="http://schemas.microsoft.com/office/word/2010/wordprocessingCanvas" xmlns:mc="http://schemas.openxmlformats.org/markup-compatibility/2006" xmlns:o="urn:schemas-microsoft-com:office:office" xmlns:r="http://schemas.openxmlformats.org/officeDocument/2006/relationships" xmlns:m="http://schemas.openxmlformats.org/officeDocument/2006/math" xmlns:v="urn:schemas-microsoft-com:vml" xmlns:wp14="http://schemas.microsoft.com/office/word/2010/wordprocessingDrawing" xmlns:wp="http://schemas.openxmlformats.org/drawingml/2006/wordprocessingDrawing" xmlns:w10="urn:schemas-microsoft-com:office:word" xmlns:w="http://schemas.openxmlformats.org/wordprocessingml/2006/main" xmlns:w14="http://schemas.microsoft.com/office/word/2010/wordml" xmlns:w15="http://schemas.microsoft.com/office/word/2012/wordml" xmlns:wpg="http://schemas.microsoft.com/office/word/2010/wordprocessingGroup" xmlns:wpi="http://schemas.microsoft.com/office/word/2010/wordprocessingInk" xmlns:wne="http://schemas.microsoft.com/office/word/2006/wordml" xmlns:wps="http://schemas.microsoft.com/office/word/2010/wordprocessingShape" mc:Ignorable="w14 w15 wp14">
+<w:footnotes xmlns:wpc="http://schemas.microsoft.com/office/word/2010/wordprocessingCanvas" xmlns:cx="http://schemas.microsoft.com/office/drawing/2014/chartex" xmlns:mc="http://schemas.openxmlformats.org/markup-compatibility/2006" xmlns:o="urn:schemas-microsoft-com:office:office" xmlns:r="http://schemas.openxmlformats.org/officeDocument/2006/relationships" xmlns:m="http://schemas.openxmlformats.org/officeDocument/2006/math" xmlns:v="urn:schemas-microsoft-com:vml" xmlns:wp14="http://schemas.microsoft.com/office/word/2010/wordprocessingDrawing" xmlns:wp="http://schemas.openxmlformats.org/drawingml/2006/wordprocessingDrawing" xmlns:w10="urn:schemas-microsoft-com:office:word" xmlns:w="http://schemas.openxmlformats.org/wordprocessingml/2006/main" xmlns:w14="http://schemas.microsoft.com/office/word/2010/wordml" xmlns:w15="http://schemas.microsoft.com/office/word/2012/wordml" xmlns:w16se="http://schemas.microsoft.com/office/word/2015/wordml/symex" xmlns:wpg="http://schemas.microsoft.com/office/word/2010/wordprocessingGroup" xmlns:wpi="http://schemas.microsoft.com/office/word/2010/wordprocessingInk" xmlns:wne="http://schemas.microsoft.com/office/word/2006/wordml" xmlns:wps="http://schemas.microsoft.com/office/word/2010/wordprocessingShape" mc:Ignorable="w14 w15 w16se wp14">
   <w:footnote w:type="separator" w:id="-1">
     <w:p>
       <w:pPr>
@@ -5540,7 +5733,7 @@
 </file>
 
 <file path=word/header1.xml><?xml version="1.0" encoding="utf-8"?>
-<w:hdr xmlns:wpc="http://schemas.microsoft.com/office/word/2010/wordprocessingCanvas" xmlns:mc="http://schemas.openxmlformats.org/markup-compatibility/2006" xmlns:o="urn:schemas-microsoft-com:office:office" xmlns:r="http://schemas.openxmlformats.org/officeDocument/2006/relationships" xmlns:m="http://schemas.openxmlformats.org/officeDocument/2006/math" xmlns:v="urn:schemas-microsoft-com:vml" xmlns:wp14="http://schemas.microsoft.com/office/word/2010/wordprocessingDrawing" xmlns:wp="http://schemas.openxmlformats.org/drawingml/2006/wordprocessingDrawing" xmlns:w10="urn:schemas-microsoft-com:office:word" xmlns:w="http://schemas.openxmlformats.org/wordprocessingml/2006/main" xmlns:w14="http://schemas.microsoft.com/office/word/2010/wordml" xmlns:w15="http://schemas.microsoft.com/office/word/2012/wordml" xmlns:wpg="http://schemas.microsoft.com/office/word/2010/wordprocessingGroup" xmlns:wpi="http://schemas.microsoft.com/office/word/2010/wordprocessingInk" xmlns:wne="http://schemas.microsoft.com/office/word/2006/wordml" xmlns:wps="http://schemas.microsoft.com/office/word/2010/wordprocessingShape" mc:Ignorable="w14 w15 wp14">
+<w:hdr xmlns:wpc="http://schemas.microsoft.com/office/word/2010/wordprocessingCanvas" xmlns:cx="http://schemas.microsoft.com/office/drawing/2014/chartex" xmlns:mc="http://schemas.openxmlformats.org/markup-compatibility/2006" xmlns:o="urn:schemas-microsoft-com:office:office" xmlns:r="http://schemas.openxmlformats.org/officeDocument/2006/relationships" xmlns:m="http://schemas.openxmlformats.org/officeDocument/2006/math" xmlns:v="urn:schemas-microsoft-com:vml" xmlns:wp14="http://schemas.microsoft.com/office/word/2010/wordprocessingDrawing" xmlns:wp="http://schemas.openxmlformats.org/drawingml/2006/wordprocessingDrawing" xmlns:w10="urn:schemas-microsoft-com:office:word" xmlns:w="http://schemas.openxmlformats.org/wordprocessingml/2006/main" xmlns:w14="http://schemas.microsoft.com/office/word/2010/wordml" xmlns:w15="http://schemas.microsoft.com/office/word/2012/wordml" xmlns:w16se="http://schemas.microsoft.com/office/word/2015/wordml/symex" xmlns:wpg="http://schemas.microsoft.com/office/word/2010/wordprocessingGroup" xmlns:wpi="http://schemas.microsoft.com/office/word/2010/wordprocessingInk" xmlns:wne="http://schemas.microsoft.com/office/word/2006/wordml" xmlns:wps="http://schemas.microsoft.com/office/word/2010/wordprocessingShape" mc:Ignorable="w14 w15 w16se wp14">
   <w:p>
     <w:pPr>
       <w:pStyle w:val="Encabezado"/>
@@ -5552,7 +5745,6 @@
     <w:r>
       <w:rPr>
         <w:noProof/>
-        <w:lang w:val="es-AR" w:eastAsia="es-AR"/>
       </w:rPr>
       <w:drawing>
         <wp:anchor distT="0" distB="0" distL="114300" distR="114300" simplePos="0" relativeHeight="251663360" behindDoc="0" locked="0" layoutInCell="1" allowOverlap="1" wp14:anchorId="0F4268F8" wp14:editId="01C19E9B">
@@ -5672,7 +5864,7 @@
 </file>
 
 <file path=word/numbering.xml><?xml version="1.0" encoding="utf-8"?>
-<w:numbering xmlns:wpc="http://schemas.microsoft.com/office/word/2010/wordprocessingCanvas" xmlns:mc="http://schemas.openxmlformats.org/markup-compatibility/2006" xmlns:o="urn:schemas-microsoft-com:office:office" xmlns:r="http://schemas.openxmlformats.org/officeDocument/2006/relationships" xmlns:m="http://schemas.openxmlformats.org/officeDocument/2006/math" xmlns:v="urn:schemas-microsoft-com:vml" xmlns:wp14="http://schemas.microsoft.com/office/word/2010/wordprocessingDrawing" xmlns:wp="http://schemas.openxmlformats.org/drawingml/2006/wordprocessingDrawing" xmlns:w10="urn:schemas-microsoft-com:office:word" xmlns:w="http://schemas.openxmlformats.org/wordprocessingml/2006/main" xmlns:w14="http://schemas.microsoft.com/office/word/2010/wordml" xmlns:w15="http://schemas.microsoft.com/office/word/2012/wordml" xmlns:wpg="http://schemas.microsoft.com/office/word/2010/wordprocessingGroup" xmlns:wpi="http://schemas.microsoft.com/office/word/2010/wordprocessingInk" xmlns:wne="http://schemas.microsoft.com/office/word/2006/wordml" xmlns:wps="http://schemas.microsoft.com/office/word/2010/wordprocessingShape" mc:Ignorable="w14 w15 wp14">
+<w:numbering xmlns:wpc="http://schemas.microsoft.com/office/word/2010/wordprocessingCanvas" xmlns:cx="http://schemas.microsoft.com/office/drawing/2014/chartex" xmlns:mc="http://schemas.openxmlformats.org/markup-compatibility/2006" xmlns:o="urn:schemas-microsoft-com:office:office" xmlns:r="http://schemas.openxmlformats.org/officeDocument/2006/relationships" xmlns:m="http://schemas.openxmlformats.org/officeDocument/2006/math" xmlns:v="urn:schemas-microsoft-com:vml" xmlns:wp14="http://schemas.microsoft.com/office/word/2010/wordprocessingDrawing" xmlns:wp="http://schemas.openxmlformats.org/drawingml/2006/wordprocessingDrawing" xmlns:w10="urn:schemas-microsoft-com:office:word" xmlns:w="http://schemas.openxmlformats.org/wordprocessingml/2006/main" xmlns:w14="http://schemas.microsoft.com/office/word/2010/wordml" xmlns:w15="http://schemas.microsoft.com/office/word/2012/wordml" xmlns:w16se="http://schemas.microsoft.com/office/word/2015/wordml/symex" xmlns:wpg="http://schemas.microsoft.com/office/word/2010/wordprocessingGroup" xmlns:wpi="http://schemas.microsoft.com/office/word/2010/wordprocessingInk" xmlns:wne="http://schemas.microsoft.com/office/word/2006/wordml" xmlns:wps="http://schemas.microsoft.com/office/word/2010/wordprocessingShape" mc:Ignorable="w14 w15 w16se wp14">
   <w:abstractNum w:abstractNumId="0" w15:restartNumberingAfterBreak="0">
     <w:nsid w:val="27953985"/>
     <w:multiLevelType w:val="hybridMultilevel"/>
@@ -5793,7 +5985,7 @@
 </file>
 
 <file path=word/styles.xml><?xml version="1.0" encoding="utf-8"?>
-<w:styles xmlns:mc="http://schemas.openxmlformats.org/markup-compatibility/2006" xmlns:r="http://schemas.openxmlformats.org/officeDocument/2006/relationships" xmlns:w="http://schemas.openxmlformats.org/wordprocessingml/2006/main" xmlns:w14="http://schemas.microsoft.com/office/word/2010/wordml" xmlns:w15="http://schemas.microsoft.com/office/word/2012/wordml" mc:Ignorable="w14 w15">
+<w:styles xmlns:mc="http://schemas.openxmlformats.org/markup-compatibility/2006" xmlns:r="http://schemas.openxmlformats.org/officeDocument/2006/relationships" xmlns:w="http://schemas.openxmlformats.org/wordprocessingml/2006/main" xmlns:w14="http://schemas.microsoft.com/office/word/2010/wordml" xmlns:w15="http://schemas.microsoft.com/office/word/2012/wordml" xmlns:w16se="http://schemas.microsoft.com/office/word/2015/wordml/symex" mc:Ignorable="w14 w15 w16se">
   <w:docDefaults>
     <w:rPrDefault>
       <w:rPr>
@@ -6608,7 +6800,7 @@
 </file>
 
 <file path=customXml/itemProps1.xml><?xml version="1.0" encoding="utf-8"?>
-<ds:datastoreItem xmlns:ds="http://schemas.openxmlformats.org/officeDocument/2006/customXml" ds:itemID="{22A49278-7DE2-4D12-B1BE-88BE1489136A}">
+<ds:datastoreItem xmlns:ds="http://schemas.openxmlformats.org/officeDocument/2006/customXml" ds:itemID="{0FCE5B36-4388-42CC-9C32-2DB52626CAE9}">
   <ds:schemaRefs>
     <ds:schemaRef ds:uri="http://schemas.openxmlformats.org/officeDocument/2006/bibliography"/>
   </ds:schemaRefs>

</xml_diff>